<commit_message>
Further tweaked the doc
git-svn-id: https://openmind.svn.sourceforge.net/svnroot/openmind/trunk@144 a3c5bf5b-694f-0410-b062-bbea8a01288a
</commit_message>
<xml_diff>
--- a/doc/Manual.docx
+++ b/doc/Manual.docx
@@ -2832,12 +2832,12 @@
       <w:pPr>
         <w:pStyle w:val="Heading1"/>
       </w:pPr>
-      <w:bookmarkStart w:id="13" w:name="_Ref204702657"/>
-      <w:bookmarkStart w:id="14" w:name="_Toc204769467"/>
+      <w:bookmarkStart w:id="13" w:name="_Toc204769467"/>
+      <w:bookmarkStart w:id="14" w:name="_Ref204702657"/>
       <w:r>
         <w:t>Seed Data</w:t>
       </w:r>
-      <w:bookmarkEnd w:id="14"/>
+      <w:bookmarkEnd w:id="13"/>
     </w:p>
     <w:p>
       <w:r>
@@ -2971,6 +2971,19 @@
       </w:r>
     </w:p>
     <w:p>
+      <w:pPr>
+        <w:rPr>
+          <w:b/>
+        </w:rPr>
+      </w:pPr>
+      <w:r>
+        <w:rPr>
+          <w:b/>
+        </w:rPr>
+        <w:t>The password for each default user is “changeme” (without the quotes”).</w:t>
+      </w:r>
+    </w:p>
+    <w:p>
       <w:r>
         <w:t xml:space="preserve">These data exist to allow you to test your deployment, and to provide you a means to bootstrap your own </w:t>
       </w:r>
@@ -2987,7 +3000,7 @@
         <w:lastRenderedPageBreak/>
         <w:t>Configuration Options</w:t>
       </w:r>
-      <w:bookmarkEnd w:id="13"/>
+      <w:bookmarkEnd w:id="14"/>
       <w:bookmarkEnd w:id="17"/>
     </w:p>
     <w:p>
@@ -3227,10 +3240,14 @@
         <w:pStyle w:val="Heading3"/>
       </w:pPr>
       <w:bookmarkStart w:id="26" w:name="_Toc204769478"/>
+      <w:bookmarkStart w:id="27" w:name="_Ref204781377"/>
+      <w:bookmarkStart w:id="28" w:name="_Ref204781381"/>
       <w:r>
         <w:t>App_theme</w:t>
       </w:r>
       <w:bookmarkEnd w:id="26"/>
+      <w:bookmarkEnd w:id="27"/>
+      <w:bookmarkEnd w:id="28"/>
     </w:p>
     <w:p>
       <w:r>
@@ -3241,11 +3258,11 @@
       <w:pPr>
         <w:pStyle w:val="Heading3"/>
       </w:pPr>
-      <w:bookmarkStart w:id="27" w:name="_Toc204769479"/>
+      <w:bookmarkStart w:id="29" w:name="_Toc204769479"/>
       <w:r>
         <w:t>Allocation_expiration_warning_days</w:t>
       </w:r>
-      <w:bookmarkEnd w:id="27"/>
+      <w:bookmarkEnd w:id="29"/>
     </w:p>
     <w:p>
       <w:r>
@@ -3256,12 +3273,105 @@
       <w:pPr>
         <w:pStyle w:val="Heading1"/>
       </w:pPr>
-      <w:bookmarkStart w:id="28" w:name="_Toc204769480"/>
+      <w:bookmarkStart w:id="30" w:name="_Toc204769480"/>
       <w:r>
         <w:lastRenderedPageBreak/>
+        <w:t>Themes</w:t>
+      </w:r>
+    </w:p>
+    <w:p>
+      <w:r>
+        <w:t>OpenMind is skinnable. This feature is intended to allow you to tailor the appearance of OpenMind to match your corporate style. Each “skin” is called a theme.</w:t>
+      </w:r>
+    </w:p>
+    <w:p>
+      <w:r>
+        <w:t>Themes are stored beneath the public/themes folder. OpenMind ships with a default theme called “openmind”. If you’d like to customize the appearance of OpenMind, perform the following steps:</w:t>
+      </w:r>
+    </w:p>
+    <w:p>
+      <w:pPr>
+        <w:pStyle w:val="ListParagraph"/>
+        <w:numPr>
+          <w:ilvl w:val="0"/>
+          <w:numId w:val="10"/>
+        </w:numPr>
+      </w:pPr>
+      <w:r>
+        <w:t>Copy the openmind directory to another directory with a different name within the themes directory.  For example, copy public/themes/openmind to public/themes/acme.</w:t>
+      </w:r>
+    </w:p>
+    <w:p>
+      <w:pPr>
+        <w:pStyle w:val="ListParagraph"/>
+        <w:numPr>
+          <w:ilvl w:val="0"/>
+          <w:numId w:val="10"/>
+        </w:numPr>
+      </w:pPr>
+      <w:r>
+        <w:t>Customize the icons, images and stylesheets within your new directory to suit your needs. Note that you cannot delete or rename files without risking causing problems with the screen layout, but you can edit them as much as you’d like.</w:t>
+      </w:r>
+    </w:p>
+    <w:p>
+      <w:pPr>
+        <w:pStyle w:val="ListParagraph"/>
+        <w:numPr>
+          <w:ilvl w:val="0"/>
+          <w:numId w:val="10"/>
+        </w:numPr>
+      </w:pPr>
+      <w:r>
+        <w:t>Edit the app_theme property in the environment.yml file to point to your new directory. See “</w:t>
+      </w:r>
+      <w:r>
+        <w:fldChar w:fldCharType="begin"/>
+      </w:r>
+      <w:r>
+        <w:instrText xml:space="preserve"> REF _Ref204781377 \h </w:instrText>
+      </w:r>
+      <w:r>
+        <w:fldChar w:fldCharType="separate"/>
+      </w:r>
+      <w:r>
+        <w:t>App_theme</w:t>
+      </w:r>
+      <w:r>
+        <w:fldChar w:fldCharType="end"/>
+      </w:r>
+      <w:r>
+        <w:t xml:space="preserve">” on page </w:t>
+      </w:r>
+      <w:r>
+        <w:fldChar w:fldCharType="begin"/>
+      </w:r>
+      <w:r>
+        <w:instrText xml:space="preserve"> PAGEREF _Ref204781381 \h </w:instrText>
+      </w:r>
+      <w:r>
+        <w:fldChar w:fldCharType="separate"/>
+      </w:r>
+      <w:r>
+        <w:rPr>
+          <w:noProof/>
+        </w:rPr>
+        <w:t>6</w:t>
+      </w:r>
+      <w:r>
+        <w:fldChar w:fldCharType="end"/>
+      </w:r>
+      <w:r>
+        <w:t>.</w:t>
+      </w:r>
+    </w:p>
+    <w:p>
+      <w:pPr>
+        <w:pStyle w:val="Heading1"/>
+      </w:pPr>
+      <w:r>
         <w:t>Periodic Jobs</w:t>
       </w:r>
-      <w:bookmarkEnd w:id="28"/>
+      <w:bookmarkEnd w:id="30"/>
     </w:p>
     <w:p>
       <w:r>
@@ -3380,11 +3490,12 @@
       <w:pPr>
         <w:pStyle w:val="Heading1"/>
       </w:pPr>
-      <w:bookmarkStart w:id="29" w:name="_Toc204769481"/>
-      <w:r>
+      <w:bookmarkStart w:id="31" w:name="_Toc204769481"/>
+      <w:r>
+        <w:lastRenderedPageBreak/>
         <w:t>Roles</w:t>
       </w:r>
-      <w:bookmarkEnd w:id="29"/>
+      <w:bookmarkEnd w:id="31"/>
     </w:p>
     <w:p>
       <w:r>
@@ -3449,11 +3560,11 @@
       <w:pPr>
         <w:pStyle w:val="Heading1"/>
       </w:pPr>
-      <w:bookmarkStart w:id="30" w:name="_Toc204769482"/>
+      <w:bookmarkStart w:id="32" w:name="_Toc204769482"/>
       <w:r>
         <w:t>Lookup Codes</w:t>
       </w:r>
-      <w:bookmarkEnd w:id="30"/>
+      <w:bookmarkEnd w:id="32"/>
     </w:p>
     <w:p>
       <w:r>
@@ -3465,7 +3576,6 @@
     </w:p>
     <w:p>
       <w:r>
-        <w:lastRenderedPageBreak/>
         <w:t>OpenMind may add additional lookup code types at a future date.</w:t>
       </w:r>
     </w:p>
@@ -3473,13 +3583,112 @@
       <w:pPr>
         <w:pStyle w:val="Heading1"/>
       </w:pPr>
-      <w:bookmarkStart w:id="31" w:name="_Toc204769483"/>
+      <w:bookmarkStart w:id="33" w:name="_Toc204769483"/>
       <w:r>
         <w:t>Creating New Users</w:t>
       </w:r>
-      <w:bookmarkEnd w:id="31"/>
-    </w:p>
-    <w:p/>
+      <w:bookmarkEnd w:id="33"/>
+    </w:p>
+    <w:p>
+      <w:r>
+        <w:t>The creation of users follows the following steps:</w:t>
+      </w:r>
+    </w:p>
+    <w:p>
+      <w:pPr>
+        <w:pStyle w:val="ListParagraph"/>
+        <w:numPr>
+          <w:ilvl w:val="0"/>
+          <w:numId w:val="11"/>
+        </w:numPr>
+      </w:pPr>
+      <w:r>
+        <w:t>Create the enterprise using the “Enterprise</w:t>
+      </w:r>
+      <w:r>
+        <w:t>s</w:t>
+      </w:r>
+      <w:r>
+        <w:t xml:space="preserve">” </w:t>
+      </w:r>
+      <w:r>
+        <w:t>menu for</w:t>
+      </w:r>
+      <w:r>
+        <w:t xml:space="preserve"> the user you intend to create if it does not already exist. Each user must belong to an enterprise.</w:t>
+      </w:r>
+    </w:p>
+    <w:p>
+      <w:pPr>
+        <w:pStyle w:val="ListParagraph"/>
+        <w:numPr>
+          <w:ilvl w:val="0"/>
+          <w:numId w:val="11"/>
+        </w:numPr>
+      </w:pPr>
+      <w:r>
+        <w:t xml:space="preserve">Create </w:t>
+      </w:r>
+      <w:r>
+        <w:t>the user using the “Us</w:t>
+      </w:r>
+      <w:r>
+        <w:t>ers” menu.</w:t>
+      </w:r>
+    </w:p>
+    <w:p>
+      <w:pPr>
+        <w:pStyle w:val="ListParagraph"/>
+        <w:numPr>
+          <w:ilvl w:val="0"/>
+          <w:numId w:val="11"/>
+        </w:numPr>
+      </w:pPr>
+      <w:r>
+        <w:t>OpenMind will send an email to the user with the user’s temporary password and activation code.</w:t>
+      </w:r>
+    </w:p>
+    <w:p>
+      <w:pPr>
+        <w:pStyle w:val="ListParagraph"/>
+        <w:numPr>
+          <w:ilvl w:val="0"/>
+          <w:numId w:val="11"/>
+        </w:numPr>
+      </w:pPr>
+      <w:r>
+        <w:t>The user follows the link provided in the email and enters their activation code.</w:t>
+      </w:r>
+    </w:p>
+    <w:p>
+      <w:pPr>
+        <w:pStyle w:val="ListParagraph"/>
+        <w:numPr>
+          <w:ilvl w:val="0"/>
+          <w:numId w:val="11"/>
+        </w:numPr>
+      </w:pPr>
+      <w:r>
+        <w:t>The users account is enabled and the user is sent an email informing them that activation was successful.</w:t>
+      </w:r>
+    </w:p>
+    <w:p>
+      <w:pPr>
+        <w:pStyle w:val="ListParagraph"/>
+        <w:numPr>
+          <w:ilvl w:val="0"/>
+          <w:numId w:val="11"/>
+        </w:numPr>
+      </w:pPr>
+      <w:r>
+        <w:t>The user logs in with their temporary password. They will be prompted to change their password upon login.</w:t>
+      </w:r>
+    </w:p>
+    <w:p>
+      <w:r>
+        <w:t>OpenMind also provides a bulk load feature for creating enterprises and users. The bulk load feature is accessible from the “Users” menu entry.</w:t>
+      </w:r>
+    </w:p>
     <w:sectPr>
       <w:footerReference w:type="default" r:id="rId15"/>
       <w:pgSz w:w="12240" w:h="15840"/>
@@ -3557,7 +3766,7 @@
                 <w:noProof/>
                 <w:color w:val="FFFFFF" w:themeColor="background1"/>
               </w:rPr>
-              <w:t>7</w:t>
+              <w:t>5</w:t>
             </w:r>
           </w:fldSimple>
         </w:p>
@@ -3580,9 +3789,6 @@
             <w:sdtPr>
               <w:alias w:val="Company"/>
               <w:id w:val="75914618"/>
-              <w:placeholder>
-                <w:docPart w:val="4C7705DEBD4043F289DBF175FDC5BBD8"/>
-              </w:placeholder>
               <w:dataBinding w:prefixMappings="xmlns:ns0='http://schemas.openxmlformats.org/officeDocument/2006/extended-properties'" w:xpath="/ns0:Properties[1]/ns0:Company[1]" w:storeItemID="{6668398D-A668-4E3E-A5EB-62B293D839F1}"/>
               <w:text/>
             </w:sdtPr>
@@ -3632,6 +3838,95 @@
 <file path=word/numbering.xml><?xml version="1.0" encoding="utf-8"?>
 <w:numbering xmlns:ve="http://schemas.openxmlformats.org/markup-compatibility/2006" xmlns:o="urn:schemas-microsoft-com:office:office" xmlns:r="http://schemas.openxmlformats.org/officeDocument/2006/relationships" xmlns:m="http://schemas.openxmlformats.org/officeDocument/2006/math" xmlns:v="urn:schemas-microsoft-com:vml" xmlns:wp="http://schemas.openxmlformats.org/drawingml/2006/wordprocessingDrawing" xmlns:w10="urn:schemas-microsoft-com:office:word" xmlns:w="http://schemas.openxmlformats.org/wordprocessingml/2006/main" xmlns:wne="http://schemas.microsoft.com/office/word/2006/wordml">
   <w:abstractNum w:abstractNumId="0">
+    <w:nsid w:val="1590590A"/>
+    <w:multiLevelType w:val="hybridMultilevel"/>
+    <w:tmpl w:val="F738CFEA"/>
+    <w:lvl w:ilvl="0" w:tplc="0409000F">
+      <w:start w:val="1"/>
+      <w:numFmt w:val="decimal"/>
+      <w:lvlText w:val="%1."/>
+      <w:lvlJc w:val="left"/>
+      <w:pPr>
+        <w:ind w:left="720" w:hanging="360"/>
+      </w:pPr>
+      <w:rPr>
+        <w:rFonts w:hint="default"/>
+      </w:rPr>
+    </w:lvl>
+    <w:lvl w:ilvl="1" w:tplc="04090019" w:tentative="1">
+      <w:start w:val="1"/>
+      <w:numFmt w:val="lowerLetter"/>
+      <w:lvlText w:val="%2."/>
+      <w:lvlJc w:val="left"/>
+      <w:pPr>
+        <w:ind w:left="1440" w:hanging="360"/>
+      </w:pPr>
+    </w:lvl>
+    <w:lvl w:ilvl="2" w:tplc="0409001B" w:tentative="1">
+      <w:start w:val="1"/>
+      <w:numFmt w:val="lowerRoman"/>
+      <w:lvlText w:val="%3."/>
+      <w:lvlJc w:val="right"/>
+      <w:pPr>
+        <w:ind w:left="2160" w:hanging="180"/>
+      </w:pPr>
+    </w:lvl>
+    <w:lvl w:ilvl="3" w:tplc="0409000F" w:tentative="1">
+      <w:start w:val="1"/>
+      <w:numFmt w:val="decimal"/>
+      <w:lvlText w:val="%4."/>
+      <w:lvlJc w:val="left"/>
+      <w:pPr>
+        <w:ind w:left="2880" w:hanging="360"/>
+      </w:pPr>
+    </w:lvl>
+    <w:lvl w:ilvl="4" w:tplc="04090019" w:tentative="1">
+      <w:start w:val="1"/>
+      <w:numFmt w:val="lowerLetter"/>
+      <w:lvlText w:val="%5."/>
+      <w:lvlJc w:val="left"/>
+      <w:pPr>
+        <w:ind w:left="3600" w:hanging="360"/>
+      </w:pPr>
+    </w:lvl>
+    <w:lvl w:ilvl="5" w:tplc="0409001B" w:tentative="1">
+      <w:start w:val="1"/>
+      <w:numFmt w:val="lowerRoman"/>
+      <w:lvlText w:val="%6."/>
+      <w:lvlJc w:val="right"/>
+      <w:pPr>
+        <w:ind w:left="4320" w:hanging="180"/>
+      </w:pPr>
+    </w:lvl>
+    <w:lvl w:ilvl="6" w:tplc="0409000F" w:tentative="1">
+      <w:start w:val="1"/>
+      <w:numFmt w:val="decimal"/>
+      <w:lvlText w:val="%7."/>
+      <w:lvlJc w:val="left"/>
+      <w:pPr>
+        <w:ind w:left="5040" w:hanging="360"/>
+      </w:pPr>
+    </w:lvl>
+    <w:lvl w:ilvl="7" w:tplc="04090019" w:tentative="1">
+      <w:start w:val="1"/>
+      <w:numFmt w:val="lowerLetter"/>
+      <w:lvlText w:val="%8."/>
+      <w:lvlJc w:val="left"/>
+      <w:pPr>
+        <w:ind w:left="5760" w:hanging="360"/>
+      </w:pPr>
+    </w:lvl>
+    <w:lvl w:ilvl="8" w:tplc="0409001B" w:tentative="1">
+      <w:start w:val="1"/>
+      <w:numFmt w:val="lowerRoman"/>
+      <w:lvlText w:val="%9."/>
+      <w:lvlJc w:val="right"/>
+      <w:pPr>
+        <w:ind w:left="6480" w:hanging="180"/>
+      </w:pPr>
+    </w:lvl>
+  </w:abstractNum>
+  <w:abstractNum w:abstractNumId="1">
     <w:nsid w:val="1ADD5355"/>
     <w:multiLevelType w:val="multilevel"/>
     <w:tmpl w:val="6F4C40B6"/>
@@ -3780,7 +4075,7 @@
       </w:rPr>
     </w:lvl>
   </w:abstractNum>
-  <w:abstractNum w:abstractNumId="1">
+  <w:abstractNum w:abstractNumId="2">
     <w:nsid w:val="275178B0"/>
     <w:multiLevelType w:val="hybridMultilevel"/>
     <w:tmpl w:val="7F02F900"/>
@@ -3893,7 +4188,7 @@
       </w:rPr>
     </w:lvl>
   </w:abstractNum>
-  <w:abstractNum w:abstractNumId="2">
+  <w:abstractNum w:abstractNumId="3">
     <w:nsid w:val="2D4F75E4"/>
     <w:multiLevelType w:val="multilevel"/>
     <w:tmpl w:val="D4F8C398"/>
@@ -4042,7 +4337,7 @@
       </w:rPr>
     </w:lvl>
   </w:abstractNum>
-  <w:abstractNum w:abstractNumId="3">
+  <w:abstractNum w:abstractNumId="4">
     <w:nsid w:val="359C4F81"/>
     <w:multiLevelType w:val="hybridMultilevel"/>
     <w:tmpl w:val="95A0BCAE"/>
@@ -4131,7 +4426,7 @@
       </w:pPr>
     </w:lvl>
   </w:abstractNum>
-  <w:abstractNum w:abstractNumId="4">
+  <w:abstractNum w:abstractNumId="5">
     <w:nsid w:val="35D158D9"/>
     <w:multiLevelType w:val="hybridMultilevel"/>
     <w:tmpl w:val="A084503E"/>
@@ -4220,7 +4515,7 @@
       </w:pPr>
     </w:lvl>
   </w:abstractNum>
-  <w:abstractNum w:abstractNumId="5">
+  <w:abstractNum w:abstractNumId="6">
     <w:nsid w:val="4E3E7864"/>
     <w:multiLevelType w:val="hybridMultilevel"/>
     <w:tmpl w:val="D5C462D2"/>
@@ -4333,7 +4628,7 @@
       </w:rPr>
     </w:lvl>
   </w:abstractNum>
-  <w:abstractNum w:abstractNumId="6">
+  <w:abstractNum w:abstractNumId="7">
     <w:nsid w:val="4ECC2E33"/>
     <w:multiLevelType w:val="hybridMultilevel"/>
     <w:tmpl w:val="1DD60580"/>
@@ -4447,7 +4742,93 @@
       </w:rPr>
     </w:lvl>
   </w:abstractNum>
-  <w:abstractNum w:abstractNumId="7">
+  <w:abstractNum w:abstractNumId="8">
+    <w:nsid w:val="559D2D89"/>
+    <w:multiLevelType w:val="hybridMultilevel"/>
+    <w:tmpl w:val="402AF83A"/>
+    <w:lvl w:ilvl="0" w:tplc="0409000F">
+      <w:start w:val="1"/>
+      <w:numFmt w:val="decimal"/>
+      <w:lvlText w:val="%1."/>
+      <w:lvlJc w:val="left"/>
+      <w:pPr>
+        <w:ind w:left="720" w:hanging="360"/>
+      </w:pPr>
+    </w:lvl>
+    <w:lvl w:ilvl="1" w:tplc="04090019" w:tentative="1">
+      <w:start w:val="1"/>
+      <w:numFmt w:val="lowerLetter"/>
+      <w:lvlText w:val="%2."/>
+      <w:lvlJc w:val="left"/>
+      <w:pPr>
+        <w:ind w:left="1440" w:hanging="360"/>
+      </w:pPr>
+    </w:lvl>
+    <w:lvl w:ilvl="2" w:tplc="0409001B" w:tentative="1">
+      <w:start w:val="1"/>
+      <w:numFmt w:val="lowerRoman"/>
+      <w:lvlText w:val="%3."/>
+      <w:lvlJc w:val="right"/>
+      <w:pPr>
+        <w:ind w:left="2160" w:hanging="180"/>
+      </w:pPr>
+    </w:lvl>
+    <w:lvl w:ilvl="3" w:tplc="0409000F" w:tentative="1">
+      <w:start w:val="1"/>
+      <w:numFmt w:val="decimal"/>
+      <w:lvlText w:val="%4."/>
+      <w:lvlJc w:val="left"/>
+      <w:pPr>
+        <w:ind w:left="2880" w:hanging="360"/>
+      </w:pPr>
+    </w:lvl>
+    <w:lvl w:ilvl="4" w:tplc="04090019" w:tentative="1">
+      <w:start w:val="1"/>
+      <w:numFmt w:val="lowerLetter"/>
+      <w:lvlText w:val="%5."/>
+      <w:lvlJc w:val="left"/>
+      <w:pPr>
+        <w:ind w:left="3600" w:hanging="360"/>
+      </w:pPr>
+    </w:lvl>
+    <w:lvl w:ilvl="5" w:tplc="0409001B" w:tentative="1">
+      <w:start w:val="1"/>
+      <w:numFmt w:val="lowerRoman"/>
+      <w:lvlText w:val="%6."/>
+      <w:lvlJc w:val="right"/>
+      <w:pPr>
+        <w:ind w:left="4320" w:hanging="180"/>
+      </w:pPr>
+    </w:lvl>
+    <w:lvl w:ilvl="6" w:tplc="0409000F" w:tentative="1">
+      <w:start w:val="1"/>
+      <w:numFmt w:val="decimal"/>
+      <w:lvlText w:val="%7."/>
+      <w:lvlJc w:val="left"/>
+      <w:pPr>
+        <w:ind w:left="5040" w:hanging="360"/>
+      </w:pPr>
+    </w:lvl>
+    <w:lvl w:ilvl="7" w:tplc="04090019" w:tentative="1">
+      <w:start w:val="1"/>
+      <w:numFmt w:val="lowerLetter"/>
+      <w:lvlText w:val="%8."/>
+      <w:lvlJc w:val="left"/>
+      <w:pPr>
+        <w:ind w:left="5760" w:hanging="360"/>
+      </w:pPr>
+    </w:lvl>
+    <w:lvl w:ilvl="8" w:tplc="0409001B" w:tentative="1">
+      <w:start w:val="1"/>
+      <w:numFmt w:val="lowerRoman"/>
+      <w:lvlText w:val="%9."/>
+      <w:lvlJc w:val="right"/>
+      <w:pPr>
+        <w:ind w:left="6480" w:hanging="180"/>
+      </w:pPr>
+    </w:lvl>
+  </w:abstractNum>
+  <w:abstractNum w:abstractNumId="9">
     <w:nsid w:val="5E8556F1"/>
     <w:multiLevelType w:val="hybridMultilevel"/>
     <w:tmpl w:val="014033BC"/>
@@ -4534,7 +4915,7 @@
       </w:pPr>
     </w:lvl>
   </w:abstractNum>
-  <w:abstractNum w:abstractNumId="8">
+  <w:abstractNum w:abstractNumId="10">
     <w:nsid w:val="6DFE7224"/>
     <w:multiLevelType w:val="hybridMultilevel"/>
     <w:tmpl w:val="709EE68C"/>
@@ -4621,31 +5002,37 @@
     </w:lvl>
   </w:abstractNum>
   <w:num w:numId="1">
+    <w:abstractNumId w:val="9"/>
+  </w:num>
+  <w:num w:numId="2">
+    <w:abstractNumId w:val="4"/>
+  </w:num>
+  <w:num w:numId="3">
+    <w:abstractNumId w:val="10"/>
+  </w:num>
+  <w:num w:numId="4">
+    <w:abstractNumId w:val="5"/>
+  </w:num>
+  <w:num w:numId="5">
+    <w:abstractNumId w:val="3"/>
+  </w:num>
+  <w:num w:numId="6">
+    <w:abstractNumId w:val="1"/>
+  </w:num>
+  <w:num w:numId="7">
+    <w:abstractNumId w:val="2"/>
+  </w:num>
+  <w:num w:numId="8">
+    <w:abstractNumId w:val="6"/>
+  </w:num>
+  <w:num w:numId="9">
     <w:abstractNumId w:val="7"/>
   </w:num>
-  <w:num w:numId="2">
-    <w:abstractNumId w:val="3"/>
-  </w:num>
-  <w:num w:numId="3">
-    <w:abstractNumId w:val="8"/>
-  </w:num>
-  <w:num w:numId="4">
-    <w:abstractNumId w:val="4"/>
-  </w:num>
-  <w:num w:numId="5">
-    <w:abstractNumId w:val="2"/>
-  </w:num>
-  <w:num w:numId="6">
+  <w:num w:numId="10">
     <w:abstractNumId w:val="0"/>
   </w:num>
-  <w:num w:numId="7">
-    <w:abstractNumId w:val="1"/>
-  </w:num>
-  <w:num w:numId="8">
-    <w:abstractNumId w:val="5"/>
-  </w:num>
-  <w:num w:numId="9">
-    <w:abstractNumId w:val="6"/>
+  <w:num w:numId="11">
+    <w:abstractNumId w:val="8"/>
   </w:num>
 </w:numbering>
 </file>
@@ -5384,301 +5771,6 @@
 </w:styles>
 </file>
 
-<file path=word/glossary/document.xml><?xml version="1.0" encoding="utf-8"?>
-<w:glossaryDocument xmlns:ve="http://schemas.openxmlformats.org/markup-compatibility/2006" xmlns:o="urn:schemas-microsoft-com:office:office" xmlns:r="http://schemas.openxmlformats.org/officeDocument/2006/relationships" xmlns:m="http://schemas.openxmlformats.org/officeDocument/2006/math" xmlns:v="urn:schemas-microsoft-com:vml" xmlns:wp="http://schemas.openxmlformats.org/drawingml/2006/wordprocessingDrawing" xmlns:w10="urn:schemas-microsoft-com:office:word" xmlns:w="http://schemas.openxmlformats.org/wordprocessingml/2006/main" xmlns:wne="http://schemas.microsoft.com/office/word/2006/wordml">
-  <w:docParts/>
-</w:glossaryDocument>
-</file>
-
-<file path=word/glossary/fontTable.xml><?xml version="1.0" encoding="utf-8"?>
-<w:fonts xmlns:r="http://schemas.openxmlformats.org/officeDocument/2006/relationships" xmlns:w="http://schemas.openxmlformats.org/wordprocessingml/2006/main">
-  <w:font w:name="Symbol">
-    <w:panose1 w:val="05050102010706020507"/>
-    <w:charset w:val="02"/>
-    <w:family w:val="roman"/>
-    <w:pitch w:val="variable"/>
-    <w:sig w:usb0="00000000" w:usb1="10000000" w:usb2="00000000" w:usb3="00000000" w:csb0="80000000" w:csb1="00000000"/>
-  </w:font>
-  <w:font w:name="Times New Roman">
-    <w:panose1 w:val="02020603050405020304"/>
-    <w:charset w:val="00"/>
-    <w:family w:val="roman"/>
-    <w:pitch w:val="variable"/>
-    <w:sig w:usb0="E0002AEF" w:usb1="C0007841" w:usb2="00000009" w:usb3="00000000" w:csb0="000001FF" w:csb1="00000000"/>
-  </w:font>
-  <w:font w:name="Courier New">
-    <w:panose1 w:val="02070309020205020404"/>
-    <w:charset w:val="00"/>
-    <w:family w:val="modern"/>
-    <w:pitch w:val="fixed"/>
-    <w:sig w:usb0="E0002AFF" w:usb1="C0007843" w:usb2="00000009" w:usb3="00000000" w:csb0="000001FF" w:csb1="00000000"/>
-  </w:font>
-  <w:font w:name="Wingdings">
-    <w:panose1 w:val="05000000000000000000"/>
-    <w:charset w:val="02"/>
-    <w:family w:val="auto"/>
-    <w:pitch w:val="variable"/>
-    <w:sig w:usb0="00000000" w:usb1="10000000" w:usb2="00000000" w:usb3="00000000" w:csb0="80000000" w:csb1="00000000"/>
-  </w:font>
-  <w:font w:name="Calibri">
-    <w:panose1 w:val="020F0502020204030204"/>
-    <w:charset w:val="00"/>
-    <w:family w:val="swiss"/>
-    <w:pitch w:val="variable"/>
-    <w:sig w:usb0="A00002EF" w:usb1="4000207B" w:usb2="00000000" w:usb3="00000000" w:csb0="0000009F" w:csb1="00000000"/>
-  </w:font>
-  <w:font w:name="Cambria">
-    <w:panose1 w:val="02040503050406030204"/>
-    <w:charset w:val="00"/>
-    <w:family w:val="roman"/>
-    <w:pitch w:val="variable"/>
-    <w:sig w:usb0="A00002EF" w:usb1="4000004B" w:usb2="00000000" w:usb3="00000000" w:csb0="0000009F" w:csb1="00000000"/>
-  </w:font>
-  <w:font w:name="Tahoma">
-    <w:panose1 w:val="020B0604030504040204"/>
-    <w:charset w:val="00"/>
-    <w:family w:val="swiss"/>
-    <w:notTrueType/>
-    <w:pitch w:val="variable"/>
-    <w:sig w:usb0="00000003" w:usb1="00000000" w:usb2="00000000" w:usb3="00000000" w:csb0="00000001" w:csb1="00000000"/>
-  </w:font>
-</w:fonts>
-</file>
-
-<file path=word/glossary/settings.xml><?xml version="1.0" encoding="utf-8"?>
-<w:settings xmlns:o="urn:schemas-microsoft-com:office:office" xmlns:r="http://schemas.openxmlformats.org/officeDocument/2006/relationships" xmlns:m="http://schemas.openxmlformats.org/officeDocument/2006/math" xmlns:v="urn:schemas-microsoft-com:vml" xmlns:w10="urn:schemas-microsoft-com:office:word" xmlns:w="http://schemas.openxmlformats.org/wordprocessingml/2006/main" xmlns:sl="http://schemas.openxmlformats.org/schemaLibrary/2006/main">
-  <w:view w:val="normal"/>
-  <w:defaultTabStop w:val="720"/>
-  <w:characterSpacingControl w:val="doNotCompress"/>
-  <w:compat>
-    <w:useFELayout/>
-  </w:compat>
-  <w:rsids>
-    <w:rsidRoot w:val="004C34BD"/>
-    <w:rsid w:val="004C34BD"/>
-    <w:rsid w:val="00526420"/>
-  </w:rsids>
-  <m:mathPr>
-    <m:mathFont m:val="Cambria Math"/>
-    <m:brkBin m:val="before"/>
-    <m:brkBinSub m:val="--"/>
-    <m:smallFrac m:val="off"/>
-    <m:dispDef/>
-    <m:lMargin m:val="0"/>
-    <m:rMargin m:val="0"/>
-    <m:defJc m:val="centerGroup"/>
-    <m:wrapIndent m:val="1440"/>
-    <m:intLim m:val="subSup"/>
-    <m:naryLim m:val="undOvr"/>
-  </m:mathPr>
-  <w:themeFontLang w:val="en-US"/>
-  <w:clrSchemeMapping w:bg1="light1" w:t1="dark1" w:bg2="light2" w:t2="dark2" w:accent1="accent1" w:accent2="accent2" w:accent3="accent3" w:accent4="accent4" w:accent5="accent5" w:accent6="accent6" w:hyperlink="hyperlink" w:followedHyperlink="followedHyperlink"/>
-  <w:decimalSymbol w:val="."/>
-  <w:listSeparator w:val=","/>
-</w:settings>
-</file>
-
-<file path=word/glossary/styles.xml><?xml version="1.0" encoding="utf-8"?>
-<w:styles xmlns:r="http://schemas.openxmlformats.org/officeDocument/2006/relationships" xmlns:w="http://schemas.openxmlformats.org/wordprocessingml/2006/main">
-  <w:docDefaults>
-    <w:rPrDefault>
-      <w:rPr>
-        <w:rFonts w:asciiTheme="minorHAnsi" w:eastAsiaTheme="minorEastAsia" w:hAnsiTheme="minorHAnsi" w:cstheme="minorBidi"/>
-        <w:sz w:val="22"/>
-        <w:szCs w:val="22"/>
-        <w:lang w:val="en-US" w:eastAsia="en-US" w:bidi="ar-SA"/>
-      </w:rPr>
-    </w:rPrDefault>
-    <w:pPrDefault>
-      <w:pPr>
-        <w:spacing w:after="200" w:line="276" w:lineRule="auto"/>
-      </w:pPr>
-    </w:pPrDefault>
-  </w:docDefaults>
-  <w:latentStyles w:defLockedState="0" w:defUIPriority="99" w:defSemiHidden="1" w:defUnhideWhenUsed="1" w:defQFormat="0" w:count="267">
-    <w:lsdException w:name="Normal" w:semiHidden="0" w:uiPriority="0" w:unhideWhenUsed="0" w:qFormat="1"/>
-    <w:lsdException w:name="heading 1" w:semiHidden="0" w:uiPriority="9" w:unhideWhenUsed="0" w:qFormat="1"/>
-    <w:lsdException w:name="heading 2" w:uiPriority="9" w:qFormat="1"/>
-    <w:lsdException w:name="heading 3" w:uiPriority="9" w:qFormat="1"/>
-    <w:lsdException w:name="heading 4" w:uiPriority="9" w:qFormat="1"/>
-    <w:lsdException w:name="heading 5" w:uiPriority="9" w:qFormat="1"/>
-    <w:lsdException w:name="heading 6" w:uiPriority="9" w:qFormat="1"/>
-    <w:lsdException w:name="heading 7" w:uiPriority="9" w:qFormat="1"/>
-    <w:lsdException w:name="heading 8" w:uiPriority="9" w:qFormat="1"/>
-    <w:lsdException w:name="heading 9" w:uiPriority="9" w:qFormat="1"/>
-    <w:lsdException w:name="toc 1" w:uiPriority="39"/>
-    <w:lsdException w:name="toc 2" w:uiPriority="39"/>
-    <w:lsdException w:name="toc 3" w:uiPriority="39"/>
-    <w:lsdException w:name="toc 4" w:uiPriority="39"/>
-    <w:lsdException w:name="toc 5" w:uiPriority="39"/>
-    <w:lsdException w:name="toc 6" w:uiPriority="39"/>
-    <w:lsdException w:name="toc 7" w:uiPriority="39"/>
-    <w:lsdException w:name="toc 8" w:uiPriority="39"/>
-    <w:lsdException w:name="toc 9" w:uiPriority="39"/>
-    <w:lsdException w:name="caption" w:uiPriority="35" w:qFormat="1"/>
-    <w:lsdException w:name="Title" w:semiHidden="0" w:uiPriority="10" w:unhideWhenUsed="0" w:qFormat="1"/>
-    <w:lsdException w:name="Default Paragraph Font" w:uiPriority="1"/>
-    <w:lsdException w:name="Subtitle" w:semiHidden="0" w:uiPriority="11" w:unhideWhenUsed="0" w:qFormat="1"/>
-    <w:lsdException w:name="Strong" w:semiHidden="0" w:uiPriority="22" w:unhideWhenUsed="0" w:qFormat="1"/>
-    <w:lsdException w:name="Emphasis" w:semiHidden="0" w:uiPriority="20" w:unhideWhenUsed="0" w:qFormat="1"/>
-    <w:lsdException w:name="Table Grid" w:semiHidden="0" w:uiPriority="59" w:unhideWhenUsed="0"/>
-    <w:lsdException w:name="Placeholder Text" w:unhideWhenUsed="0"/>
-    <w:lsdException w:name="No Spacing" w:semiHidden="0" w:uiPriority="1" w:unhideWhenUsed="0" w:qFormat="1"/>
-    <w:lsdException w:name="Light Shading" w:semiHidden="0" w:uiPriority="60" w:unhideWhenUsed="0"/>
-    <w:lsdException w:name="Light List" w:semiHidden="0" w:uiPriority="61" w:unhideWhenUsed="0"/>
-    <w:lsdException w:name="Light Grid" w:semiHidden="0" w:uiPriority="62" w:unhideWhenUsed="0"/>
-    <w:lsdException w:name="Medium Shading 1" w:semiHidden="0" w:uiPriority="63" w:unhideWhenUsed="0"/>
-    <w:lsdException w:name="Medium Shading 2" w:semiHidden="0" w:uiPriority="64" w:unhideWhenUsed="0"/>
-    <w:lsdException w:name="Medium List 1" w:semiHidden="0" w:uiPriority="65" w:unhideWhenUsed="0"/>
-    <w:lsdException w:name="Medium List 2" w:semiHidden="0" w:uiPriority="66" w:unhideWhenUsed="0"/>
-    <w:lsdException w:name="Medium Grid 1" w:semiHidden="0" w:uiPriority="67" w:unhideWhenUsed="0"/>
-    <w:lsdException w:name="Medium Grid 2" w:semiHidden="0" w:uiPriority="68" w:unhideWhenUsed="0"/>
-    <w:lsdException w:name="Medium Grid 3" w:semiHidden="0" w:uiPriority="69" w:unhideWhenUsed="0"/>
-    <w:lsdException w:name="Dark List" w:semiHidden="0" w:uiPriority="70" w:unhideWhenUsed="0"/>
-    <w:lsdException w:name="Colorful Shading" w:semiHidden="0" w:uiPriority="71" w:unhideWhenUsed="0"/>
-    <w:lsdException w:name="Colorful List" w:semiHidden="0" w:uiPriority="72" w:unhideWhenUsed="0"/>
-    <w:lsdException w:name="Colorful Grid" w:semiHidden="0" w:uiPriority="73" w:unhideWhenUsed="0"/>
-    <w:lsdException w:name="Light Shading Accent 1" w:semiHidden="0" w:uiPriority="60" w:unhideWhenUsed="0"/>
-    <w:lsdException w:name="Light List Accent 1" w:semiHidden="0" w:uiPriority="61" w:unhideWhenUsed="0"/>
-    <w:lsdException w:name="Light Grid Accent 1" w:semiHidden="0" w:uiPriority="62" w:unhideWhenUsed="0"/>
-    <w:lsdException w:name="Medium Shading 1 Accent 1" w:semiHidden="0" w:uiPriority="63" w:unhideWhenUsed="0"/>
-    <w:lsdException w:name="Medium Shading 2 Accent 1" w:semiHidden="0" w:uiPriority="64" w:unhideWhenUsed="0"/>
-    <w:lsdException w:name="Medium List 1 Accent 1" w:semiHidden="0" w:uiPriority="65" w:unhideWhenUsed="0"/>
-    <w:lsdException w:name="Revision" w:unhideWhenUsed="0"/>
-    <w:lsdException w:name="List Paragraph" w:semiHidden="0" w:uiPriority="34" w:unhideWhenUsed="0" w:qFormat="1"/>
-    <w:lsdException w:name="Quote" w:semiHidden="0" w:uiPriority="29" w:unhideWhenUsed="0" w:qFormat="1"/>
-    <w:lsdException w:name="Intense Quote" w:semiHidden="0" w:uiPriority="30" w:unhideWhenUsed="0" w:qFormat="1"/>
-    <w:lsdException w:name="Medium List 2 Accent 1" w:semiHidden="0" w:uiPriority="66" w:unhideWhenUsed="0"/>
-    <w:lsdException w:name="Medium Grid 1 Accent 1" w:semiHidden="0" w:uiPriority="67" w:unhideWhenUsed="0"/>
-    <w:lsdException w:name="Medium Grid 2 Accent 1" w:semiHidden="0" w:uiPriority="68" w:unhideWhenUsed="0"/>
-    <w:lsdException w:name="Medium Grid 3 Accent 1" w:semiHidden="0" w:uiPriority="69" w:unhideWhenUsed="0"/>
-    <w:lsdException w:name="Dark List Accent 1" w:semiHidden="0" w:uiPriority="70" w:unhideWhenUsed="0"/>
-    <w:lsdException w:name="Colorful Shading Accent 1" w:semiHidden="0" w:uiPriority="71" w:unhideWhenUsed="0"/>
-    <w:lsdException w:name="Colorful List Accent 1" w:semiHidden="0" w:uiPriority="72" w:unhideWhenUsed="0"/>
-    <w:lsdException w:name="Colorful Grid Accent 1" w:semiHidden="0" w:uiPriority="73" w:unhideWhenUsed="0"/>
-    <w:lsdException w:name="Light Shading Accent 2" w:semiHidden="0" w:uiPriority="60" w:unhideWhenUsed="0"/>
-    <w:lsdException w:name="Light List Accent 2" w:semiHidden="0" w:uiPriority="61" w:unhideWhenUsed="0"/>
-    <w:lsdException w:name="Light Grid Accent 2" w:semiHidden="0" w:uiPriority="62" w:unhideWhenUsed="0"/>
-    <w:lsdException w:name="Medium Shading 1 Accent 2" w:semiHidden="0" w:uiPriority="63" w:unhideWhenUsed="0"/>
-    <w:lsdException w:name="Medium Shading 2 Accent 2" w:semiHidden="0" w:uiPriority="64" w:unhideWhenUsed="0"/>
-    <w:lsdException w:name="Medium List 1 Accent 2" w:semiHidden="0" w:uiPriority="65" w:unhideWhenUsed="0"/>
-    <w:lsdException w:name="Medium List 2 Accent 2" w:semiHidden="0" w:uiPriority="66" w:unhideWhenUsed="0"/>
-    <w:lsdException w:name="Medium Grid 1 Accent 2" w:semiHidden="0" w:uiPriority="67" w:unhideWhenUsed="0"/>
-    <w:lsdException w:name="Medium Grid 2 Accent 2" w:semiHidden="0" w:uiPriority="68" w:unhideWhenUsed="0"/>
-    <w:lsdException w:name="Medium Grid 3 Accent 2" w:semiHidden="0" w:uiPriority="69" w:unhideWhenUsed="0"/>
-    <w:lsdException w:name="Dark List Accent 2" w:semiHidden="0" w:uiPriority="70" w:unhideWhenUsed="0"/>
-    <w:lsdException w:name="Colorful Shading Accent 2" w:semiHidden="0" w:uiPriority="71" w:unhideWhenUsed="0"/>
-    <w:lsdException w:name="Colorful List Accent 2" w:semiHidden="0" w:uiPriority="72" w:unhideWhenUsed="0"/>
-    <w:lsdException w:name="Colorful Grid Accent 2" w:semiHidden="0" w:uiPriority="73" w:unhideWhenUsed="0"/>
-    <w:lsdException w:name="Light Shading Accent 3" w:semiHidden="0" w:uiPriority="60" w:unhideWhenUsed="0"/>
-    <w:lsdException w:name="Light List Accent 3" w:semiHidden="0" w:uiPriority="61" w:unhideWhenUsed="0"/>
-    <w:lsdException w:name="Light Grid Accent 3" w:semiHidden="0" w:uiPriority="62" w:unhideWhenUsed="0"/>
-    <w:lsdException w:name="Medium Shading 1 Accent 3" w:semiHidden="0" w:uiPriority="63" w:unhideWhenUsed="0"/>
-    <w:lsdException w:name="Medium Shading 2 Accent 3" w:semiHidden="0" w:uiPriority="64" w:unhideWhenUsed="0"/>
-    <w:lsdException w:name="Medium List 1 Accent 3" w:semiHidden="0" w:uiPriority="65" w:unhideWhenUsed="0"/>
-    <w:lsdException w:name="Medium List 2 Accent 3" w:semiHidden="0" w:uiPriority="66" w:unhideWhenUsed="0"/>
-    <w:lsdException w:name="Medium Grid 1 Accent 3" w:semiHidden="0" w:uiPriority="67" w:unhideWhenUsed="0"/>
-    <w:lsdException w:name="Medium Grid 2 Accent 3" w:semiHidden="0" w:uiPriority="68" w:unhideWhenUsed="0"/>
-    <w:lsdException w:name="Medium Grid 3 Accent 3" w:semiHidden="0" w:uiPriority="69" w:unhideWhenUsed="0"/>
-    <w:lsdException w:name="Dark List Accent 3" w:semiHidden="0" w:uiPriority="70" w:unhideWhenUsed="0"/>
-    <w:lsdException w:name="Colorful Shading Accent 3" w:semiHidden="0" w:uiPriority="71" w:unhideWhenUsed="0"/>
-    <w:lsdException w:name="Colorful List Accent 3" w:semiHidden="0" w:uiPriority="72" w:unhideWhenUsed="0"/>
-    <w:lsdException w:name="Colorful Grid Accent 3" w:semiHidden="0" w:uiPriority="73" w:unhideWhenUsed="0"/>
-    <w:lsdException w:name="Light Shading Accent 4" w:semiHidden="0" w:uiPriority="60" w:unhideWhenUsed="0"/>
-    <w:lsdException w:name="Light List Accent 4" w:semiHidden="0" w:uiPriority="61" w:unhideWhenUsed="0"/>
-    <w:lsdException w:name="Light Grid Accent 4" w:semiHidden="0" w:uiPriority="62" w:unhideWhenUsed="0"/>
-    <w:lsdException w:name="Medium Shading 1 Accent 4" w:semiHidden="0" w:uiPriority="63" w:unhideWhenUsed="0"/>
-    <w:lsdException w:name="Medium Shading 2 Accent 4" w:semiHidden="0" w:uiPriority="64" w:unhideWhenUsed="0"/>
-    <w:lsdException w:name="Medium List 1 Accent 4" w:semiHidden="0" w:uiPriority="65" w:unhideWhenUsed="0"/>
-    <w:lsdException w:name="Medium List 2 Accent 4" w:semiHidden="0" w:uiPriority="66" w:unhideWhenUsed="0"/>
-    <w:lsdException w:name="Medium Grid 1 Accent 4" w:semiHidden="0" w:uiPriority="67" w:unhideWhenUsed="0"/>
-    <w:lsdException w:name="Medium Grid 2 Accent 4" w:semiHidden="0" w:uiPriority="68" w:unhideWhenUsed="0"/>
-    <w:lsdException w:name="Medium Grid 3 Accent 4" w:semiHidden="0" w:uiPriority="69" w:unhideWhenUsed="0"/>
-    <w:lsdException w:name="Dark List Accent 4" w:semiHidden="0" w:uiPriority="70" w:unhideWhenUsed="0"/>
-    <w:lsdException w:name="Colorful Shading Accent 4" w:semiHidden="0" w:uiPriority="71" w:unhideWhenUsed="0"/>
-    <w:lsdException w:name="Colorful List Accent 4" w:semiHidden="0" w:uiPriority="72" w:unhideWhenUsed="0"/>
-    <w:lsdException w:name="Colorful Grid Accent 4" w:semiHidden="0" w:uiPriority="73" w:unhideWhenUsed="0"/>
-    <w:lsdException w:name="Light Shading Accent 5" w:semiHidden="0" w:uiPriority="60" w:unhideWhenUsed="0"/>
-    <w:lsdException w:name="Light List Accent 5" w:semiHidden="0" w:uiPriority="61" w:unhideWhenUsed="0"/>
-    <w:lsdException w:name="Light Grid Accent 5" w:semiHidden="0" w:uiPriority="62" w:unhideWhenUsed="0"/>
-    <w:lsdException w:name="Medium Shading 1 Accent 5" w:semiHidden="0" w:uiPriority="63" w:unhideWhenUsed="0"/>
-    <w:lsdException w:name="Medium Shading 2 Accent 5" w:semiHidden="0" w:uiPriority="64" w:unhideWhenUsed="0"/>
-    <w:lsdException w:name="Medium List 1 Accent 5" w:semiHidden="0" w:uiPriority="65" w:unhideWhenUsed="0"/>
-    <w:lsdException w:name="Medium List 2 Accent 5" w:semiHidden="0" w:uiPriority="66" w:unhideWhenUsed="0"/>
-    <w:lsdException w:name="Medium Grid 1 Accent 5" w:semiHidden="0" w:uiPriority="67" w:unhideWhenUsed="0"/>
-    <w:lsdException w:name="Medium Grid 2 Accent 5" w:semiHidden="0" w:uiPriority="68" w:unhideWhenUsed="0"/>
-    <w:lsdException w:name="Medium Grid 3 Accent 5" w:semiHidden="0" w:uiPriority="69" w:unhideWhenUsed="0"/>
-    <w:lsdException w:name="Dark List Accent 5" w:semiHidden="0" w:uiPriority="70" w:unhideWhenUsed="0"/>
-    <w:lsdException w:name="Colorful Shading Accent 5" w:semiHidden="0" w:uiPriority="71" w:unhideWhenUsed="0"/>
-    <w:lsdException w:name="Colorful List Accent 5" w:semiHidden="0" w:uiPriority="72" w:unhideWhenUsed="0"/>
-    <w:lsdException w:name="Colorful Grid Accent 5" w:semiHidden="0" w:uiPriority="73" w:unhideWhenUsed="0"/>
-    <w:lsdException w:name="Light Shading Accent 6" w:semiHidden="0" w:uiPriority="60" w:unhideWhenUsed="0"/>
-    <w:lsdException w:name="Light List Accent 6" w:semiHidden="0" w:uiPriority="61" w:unhideWhenUsed="0"/>
-    <w:lsdException w:name="Light Grid Accent 6" w:semiHidden="0" w:uiPriority="62" w:unhideWhenUsed="0"/>
-    <w:lsdException w:name="Medium Shading 1 Accent 6" w:semiHidden="0" w:uiPriority="63" w:unhideWhenUsed="0"/>
-    <w:lsdException w:name="Medium Shading 2 Accent 6" w:semiHidden="0" w:uiPriority="64" w:unhideWhenUsed="0"/>
-    <w:lsdException w:name="Medium List 1 Accent 6" w:semiHidden="0" w:uiPriority="65" w:unhideWhenUsed="0"/>
-    <w:lsdException w:name="Medium List 2 Accent 6" w:semiHidden="0" w:uiPriority="66" w:unhideWhenUsed="0"/>
-    <w:lsdException w:name="Medium Grid 1 Accent 6" w:semiHidden="0" w:uiPriority="67" w:unhideWhenUsed="0"/>
-    <w:lsdException w:name="Medium Grid 2 Accent 6" w:semiHidden="0" w:uiPriority="68" w:unhideWhenUsed="0"/>
-    <w:lsdException w:name="Medium Grid 3 Accent 6" w:semiHidden="0" w:uiPriority="69" w:unhideWhenUsed="0"/>
-    <w:lsdException w:name="Dark List Accent 6" w:semiHidden="0" w:uiPriority="70" w:unhideWhenUsed="0"/>
-    <w:lsdException w:name="Colorful Shading Accent 6" w:semiHidden="0" w:uiPriority="71" w:unhideWhenUsed="0"/>
-    <w:lsdException w:name="Colorful List Accent 6" w:semiHidden="0" w:uiPriority="72" w:unhideWhenUsed="0"/>
-    <w:lsdException w:name="Colorful Grid Accent 6" w:semiHidden="0" w:uiPriority="73" w:unhideWhenUsed="0"/>
-    <w:lsdException w:name="Subtle Emphasis" w:semiHidden="0" w:uiPriority="19" w:unhideWhenUsed="0" w:qFormat="1"/>
-    <w:lsdException w:name="Intense Emphasis" w:semiHidden="0" w:uiPriority="21" w:unhideWhenUsed="0" w:qFormat="1"/>
-    <w:lsdException w:name="Subtle Reference" w:semiHidden="0" w:uiPriority="31" w:unhideWhenUsed="0" w:qFormat="1"/>
-    <w:lsdException w:name="Intense Reference" w:semiHidden="0" w:uiPriority="32" w:unhideWhenUsed="0" w:qFormat="1"/>
-    <w:lsdException w:name="Book Title" w:semiHidden="0" w:uiPriority="33" w:unhideWhenUsed="0" w:qFormat="1"/>
-    <w:lsdException w:name="Bibliography" w:uiPriority="37"/>
-    <w:lsdException w:name="TOC Heading" w:uiPriority="39" w:qFormat="1"/>
-  </w:latentStyles>
-  <w:style w:type="paragraph" w:default="1" w:styleId="Normal">
-    <w:name w:val="Normal"/>
-    <w:qFormat/>
-  </w:style>
-  <w:style w:type="character" w:default="1" w:styleId="DefaultParagraphFont">
-    <w:name w:val="Default Paragraph Font"/>
-    <w:uiPriority w:val="1"/>
-    <w:semiHidden/>
-    <w:unhideWhenUsed/>
-  </w:style>
-  <w:style w:type="table" w:default="1" w:styleId="TableNormal">
-    <w:name w:val="Normal Table"/>
-    <w:uiPriority w:val="99"/>
-    <w:semiHidden/>
-    <w:unhideWhenUsed/>
-    <w:qFormat/>
-    <w:tblPr>
-      <w:tblInd w:w="0" w:type="dxa"/>
-      <w:tblCellMar>
-        <w:top w:w="0" w:type="dxa"/>
-        <w:left w:w="108" w:type="dxa"/>
-        <w:bottom w:w="0" w:type="dxa"/>
-        <w:right w:w="108" w:type="dxa"/>
-      </w:tblCellMar>
-    </w:tblPr>
-  </w:style>
-  <w:style w:type="numbering" w:default="1" w:styleId="NoList">
-    <w:name w:val="No List"/>
-    <w:uiPriority w:val="99"/>
-    <w:semiHidden/>
-    <w:unhideWhenUsed/>
-  </w:style>
-  <w:style w:type="paragraph" w:customStyle="1" w:styleId="4C7705DEBD4043F289DBF175FDC5BBD8">
-    <w:name w:val="4C7705DEBD4043F289DBF175FDC5BBD8"/>
-    <w:rsid w:val="004C34BD"/>
-  </w:style>
-</w:styles>
-</file>
-
-<file path=word/glossary/webSettings.xml><?xml version="1.0" encoding="utf-8"?>
-<w:webSettings xmlns:r="http://schemas.openxmlformats.org/officeDocument/2006/relationships" xmlns:w="http://schemas.openxmlformats.org/wordprocessingml/2006/main">
-  <w:optimizeForBrowser/>
-</w:webSettings>
-</file>
-
 <file path=word/theme/theme1.xml><?xml version="1.0" encoding="utf-8"?>
 <a:theme xmlns:a="http://schemas.openxmlformats.org/drawingml/2006/main" name="Office Theme">
   <a:themeElements>
@@ -5967,7 +6059,7 @@
 </file>
 
 <file path=customXml/itemProps1.xml><?xml version="1.0" encoding="utf-8"?>
-<ds:datastoreItem xmlns:ds="http://schemas.openxmlformats.org/officeDocument/2006/customXml" ds:itemID="{A7E94F6B-1021-4585-97DA-8CDAE0FE4FEB}">
+<ds:datastoreItem xmlns:ds="http://schemas.openxmlformats.org/officeDocument/2006/customXml" ds:itemID="{D4FDC6F7-0CDB-47AB-B267-26071A569B8F}">
   <ds:schemaRefs>
     <ds:schemaRef ds:uri="http://schemas.openxmlformats.org/officeDocument/2006/bibliography"/>
   </ds:schemaRefs>

</xml_diff>

<commit_message>
Tweaked doc around task_scheduler
git-svn-id: https://openmind.svn.sourceforge.net/svnroot/openmind/trunk@146 a3c5bf5b-694f-0410-b062-bbea8a01288a
</commit_message>
<xml_diff>
--- a/doc/Manual.docx
+++ b/doc/Manual.docx
@@ -2728,16 +2728,12 @@
       <w:pPr>
         <w:pStyle w:val="Heading2"/>
       </w:pPr>
-      <w:bookmarkStart w:id="10" w:name="_Ref204764443"/>
-      <w:bookmarkStart w:id="11" w:name="_Ref204764449"/>
-      <w:bookmarkStart w:id="12" w:name="_Toc204769466"/>
+      <w:bookmarkStart w:id="10" w:name="_Toc204769467"/>
+      <w:bookmarkStart w:id="11" w:name="_Ref204702657"/>
       <w:r>
         <w:lastRenderedPageBreak/>
         <w:t>Setup the Task Scheduler</w:t>
       </w:r>
-      <w:bookmarkEnd w:id="10"/>
-      <w:bookmarkEnd w:id="11"/>
-      <w:bookmarkEnd w:id="12"/>
     </w:p>
     <w:p>
       <w:pPr>
@@ -2752,16 +2748,67 @@
         <w:pStyle w:val="CodeSample"/>
       </w:pPr>
       <w:r>
-        <w:t>ruby script/</w:t>
-      </w:r>
-      <w:r>
-        <w:t>task_server_control.rb run</w:t>
+        <w:t>ruby script/task_server_control.rb run -- -e production</w:t>
       </w:r>
     </w:p>
     <w:p>
       <w:pPr>
         <w:pStyle w:val="CodeSample"/>
-        <w:ind w:left="0"/>
+      </w:pPr>
+    </w:p>
+    <w:p>
+      <w:pPr>
+        <w:pStyle w:val="Item"/>
+        <w:numPr>
+          <w:ilvl w:val="0"/>
+          <w:numId w:val="0"/>
+        </w:numPr>
+        <w:ind w:left="720"/>
+      </w:pPr>
+      <w:r>
+        <w:t>to run in interactive mode, or</w:t>
+      </w:r>
+    </w:p>
+    <w:p>
+      <w:pPr>
+        <w:pStyle w:val="CodeSample"/>
+      </w:pPr>
+    </w:p>
+    <w:p>
+      <w:pPr>
+        <w:pStyle w:val="CodeSample"/>
+      </w:pPr>
+      <w:r>
+        <w:t xml:space="preserve">ruby script/task_server_control.rb </w:t>
+      </w:r>
+      <w:r>
+        <w:t>start</w:t>
+      </w:r>
+      <w:r>
+        <w:t xml:space="preserve"> -- -e production</w:t>
+      </w:r>
+    </w:p>
+    <w:p>
+      <w:pPr>
+        <w:pStyle w:val="CodeSample"/>
+      </w:pPr>
+    </w:p>
+    <w:p>
+      <w:pPr>
+        <w:pStyle w:val="Item"/>
+        <w:numPr>
+          <w:ilvl w:val="0"/>
+          <w:numId w:val="0"/>
+        </w:numPr>
+        <w:ind w:left="720"/>
+      </w:pPr>
+      <w:r>
+        <w:t>to run as a background task.</w:t>
+      </w:r>
+    </w:p>
+    <w:p>
+      <w:pPr>
+        <w:pStyle w:val="CodeSample"/>
       </w:pPr>
     </w:p>
     <w:p>
@@ -2813,61 +2860,71 @@
     <w:p>
       <w:pPr>
         <w:pStyle w:val="Note"/>
+        <w:spacing w:after="0" w:line="240" w:lineRule="auto"/>
+        <w:ind w:left="2160" w:hanging="1440"/>
         <w:rPr>
           <w:rFonts w:ascii="Courier New" w:hAnsi="Courier New" w:cs="Courier New"/>
-          <w:sz w:val="18"/>
-          <w:szCs w:val="18"/>
         </w:rPr>
       </w:pPr>
       <w:r>
         <w:rPr>
           <w:rFonts w:ascii="Courier New" w:hAnsi="Courier New" w:cs="Courier New"/>
-          <w:sz w:val="18"/>
-          <w:szCs w:val="18"/>
         </w:rPr>
-        <w:t>@reboot cd /home/username/openmind &amp;&amp; ruby script/task_server_control.rb run</w:t>
+        <w:t>@reboot cd /home/username/openmind &amp;&amp; \</w:t>
+      </w:r>
+    </w:p>
+    <w:p>
+      <w:pPr>
+        <w:pStyle w:val="Note"/>
+        <w:rPr>
+          <w:rFonts w:ascii="Courier New" w:hAnsi="Courier New" w:cs="Courier New"/>
+        </w:rPr>
+      </w:pPr>
+      <w:r>
+        <w:rPr>
+          <w:rFonts w:ascii="Courier New" w:hAnsi="Courier New" w:cs="Courier New"/>
+        </w:rPr>
+        <w:t>ruby script/task_server_control.rb run -- -e production</w:t>
       </w:r>
     </w:p>
     <w:p>
       <w:pPr>
         <w:pStyle w:val="Heading1"/>
       </w:pPr>
-      <w:bookmarkStart w:id="13" w:name="_Toc204769467"/>
-      <w:bookmarkStart w:id="14" w:name="_Ref204702657"/>
       <w:r>
         <w:t>Seed Data</w:t>
       </w:r>
+      <w:bookmarkEnd w:id="10"/>
+    </w:p>
+    <w:p>
+      <w:r>
+        <w:t>When the application is first set up, it contains some basic data that you can modify to suit your needs.</w:t>
+      </w:r>
+    </w:p>
+    <w:p>
+      <w:pPr>
+        <w:pStyle w:val="Heading3"/>
+      </w:pPr>
+      <w:bookmarkStart w:id="12" w:name="_Toc204769468"/>
+      <w:r>
+        <w:t>Enterprises</w:t>
+      </w:r>
+      <w:bookmarkEnd w:id="12"/>
+    </w:p>
+    <w:p>
+      <w:r>
+        <w:t>The system will create a single enterprise, the Main Company. You can update this record to reflect your own business name.</w:t>
+      </w:r>
+    </w:p>
+    <w:p>
+      <w:pPr>
+        <w:pStyle w:val="Heading3"/>
+      </w:pPr>
+      <w:bookmarkStart w:id="13" w:name="_Toc204769469"/>
+      <w:r>
+        <w:t>Users</w:t>
+      </w:r>
       <w:bookmarkEnd w:id="13"/>
-    </w:p>
-    <w:p>
-      <w:r>
-        <w:t>When the application is first set up, it contains some basic data that you can modify to suit your needs.</w:t>
-      </w:r>
-    </w:p>
-    <w:p>
-      <w:pPr>
-        <w:pStyle w:val="Heading3"/>
-      </w:pPr>
-      <w:bookmarkStart w:id="15" w:name="_Toc204769468"/>
-      <w:r>
-        <w:t>Enterprises</w:t>
-      </w:r>
-      <w:bookmarkEnd w:id="15"/>
-    </w:p>
-    <w:p>
-      <w:r>
-        <w:t>The system will create a single enterprise, the Main Company. You can update this record to reflect your own business name.</w:t>
-      </w:r>
-    </w:p>
-    <w:p>
-      <w:pPr>
-        <w:pStyle w:val="Heading3"/>
-      </w:pPr>
-      <w:bookmarkStart w:id="16" w:name="_Toc204769469"/>
-      <w:r>
-        <w:t>Users</w:t>
-      </w:r>
-      <w:bookmarkEnd w:id="16"/>
     </w:p>
     <w:p>
       <w:r>
@@ -2980,6 +3037,7 @@
         <w:rPr>
           <w:b/>
         </w:rPr>
+        <w:lastRenderedPageBreak/>
         <w:t>The password for each default user is “changeme” (without the quotes”).</w:t>
       </w:r>
     </w:p>
@@ -2995,13 +3053,12 @@
       <w:pPr>
         <w:pStyle w:val="Heading1"/>
       </w:pPr>
-      <w:bookmarkStart w:id="17" w:name="_Toc204769470"/>
-      <w:r>
-        <w:lastRenderedPageBreak/>
+      <w:bookmarkStart w:id="14" w:name="_Toc204769470"/>
+      <w:r>
         <w:t>Configuration Options</w:t>
       </w:r>
+      <w:bookmarkEnd w:id="11"/>
       <w:bookmarkEnd w:id="14"/>
-      <w:bookmarkEnd w:id="17"/>
     </w:p>
     <w:p>
       <w:r>
@@ -3027,13 +3084,13 @@
       <w:pPr>
         <w:pStyle w:val="Heading3"/>
       </w:pPr>
-      <w:bookmarkStart w:id="18" w:name="_Ref204704263"/>
-      <w:bookmarkStart w:id="19" w:name="_Toc204769471"/>
+      <w:bookmarkStart w:id="15" w:name="_Ref204704263"/>
+      <w:bookmarkStart w:id="16" w:name="_Toc204769471"/>
       <w:r>
         <w:t>Host</w:t>
       </w:r>
-      <w:bookmarkEnd w:id="18"/>
-      <w:bookmarkEnd w:id="19"/>
+      <w:bookmarkEnd w:id="15"/>
+      <w:bookmarkEnd w:id="16"/>
     </w:p>
     <w:p>
       <w:r>
@@ -3086,183 +3143,184 @@
       <w:pPr>
         <w:pStyle w:val="Heading3"/>
       </w:pPr>
-      <w:bookmarkStart w:id="20" w:name="_Toc204769472"/>
+      <w:bookmarkStart w:id="17" w:name="_Toc204769472"/>
       <w:r>
         <w:t>Port</w:t>
       </w:r>
+      <w:bookmarkEnd w:id="17"/>
+    </w:p>
+    <w:p>
+      <w:r>
+        <w:t>See “</w:t>
+      </w:r>
+      <w:r>
+        <w:fldChar w:fldCharType="begin"/>
+      </w:r>
+      <w:r>
+        <w:instrText xml:space="preserve"> REF _Ref204704263 \h </w:instrText>
+      </w:r>
+      <w:r>
+        <w:fldChar w:fldCharType="separate"/>
+      </w:r>
+      <w:r>
+        <w:t>Host</w:t>
+      </w:r>
+      <w:r>
+        <w:fldChar w:fldCharType="end"/>
+      </w:r>
+      <w:r>
+        <w:t xml:space="preserve">” </w:t>
+      </w:r>
+      <w:r>
+        <w:fldChar w:fldCharType="begin"/>
+      </w:r>
+      <w:r>
+        <w:instrText xml:space="preserve"> REF _Ref204704263 \p \h </w:instrText>
+      </w:r>
+      <w:r>
+        <w:fldChar w:fldCharType="separate"/>
+      </w:r>
+      <w:r>
+        <w:t>above</w:t>
+      </w:r>
+      <w:r>
+        <w:fldChar w:fldCharType="end"/>
+      </w:r>
+      <w:r>
+        <w:t>.</w:t>
+      </w:r>
+    </w:p>
+    <w:p>
+      <w:pPr>
+        <w:pStyle w:val="Heading3"/>
+      </w:pPr>
+      <w:bookmarkStart w:id="18" w:name="_Toc204769473"/>
+      <w:r>
+        <w:t>Admin_email</w:t>
+      </w:r>
+      <w:bookmarkEnd w:id="18"/>
+    </w:p>
+    <w:p>
+      <w:r>
+        <w:t>The email address of the administrator. This email will be used as the "from"</w:t>
+      </w:r>
+      <w:r>
+        <w:t xml:space="preserve"> </w:t>
+      </w:r>
+      <w:r>
+        <w:t xml:space="preserve">address in emails sent by </w:t>
+      </w:r>
+      <w:r>
+        <w:t>OpenMind. It is also appears in the page footers.</w:t>
+      </w:r>
+    </w:p>
+    <w:p>
+      <w:pPr>
+        <w:pStyle w:val="Heading3"/>
+      </w:pPr>
+      <w:bookmarkStart w:id="19" w:name="_Toc204769474"/>
+      <w:r>
+        <w:t>Email_subject_prefix</w:t>
+      </w:r>
+      <w:bookmarkEnd w:id="19"/>
+    </w:p>
+    <w:p>
+      <w:r>
+        <w:t>Email_subject_prefix</w:t>
+      </w:r>
+      <w:r>
+        <w:t xml:space="preserve"> holds t</w:t>
+      </w:r>
+      <w:r>
+        <w:t xml:space="preserve">he subject prefix. This will be the prefix in the subject for emails sent by  </w:t>
+      </w:r>
+      <w:r>
+        <w:t>OpenMind</w:t>
+      </w:r>
+      <w:r>
+        <w:t>. For example, "OpenMind: Your new account has been created..."</w:t>
+      </w:r>
+    </w:p>
+    <w:p>
+      <w:pPr>
+        <w:pStyle w:val="Heading3"/>
+      </w:pPr>
+      <w:bookmarkStart w:id="20" w:name="_Toc204769475"/>
+      <w:r>
+        <w:t>Rescind_minutes</w:t>
+      </w:r>
       <w:bookmarkEnd w:id="20"/>
-    </w:p>
-    <w:p>
-      <w:r>
-        <w:t>See “</w:t>
-      </w:r>
-      <w:r>
-        <w:fldChar w:fldCharType="begin"/>
-      </w:r>
-      <w:r>
-        <w:instrText xml:space="preserve"> REF _Ref204704263 \h </w:instrText>
-      </w:r>
-      <w:r>
-        <w:fldChar w:fldCharType="separate"/>
-      </w:r>
-      <w:r>
-        <w:t>Host</w:t>
-      </w:r>
-      <w:r>
-        <w:fldChar w:fldCharType="end"/>
-      </w:r>
-      <w:r>
-        <w:t xml:space="preserve">” </w:t>
-      </w:r>
-      <w:r>
-        <w:fldChar w:fldCharType="begin"/>
-      </w:r>
-      <w:r>
-        <w:instrText xml:space="preserve"> REF _Ref204704263 \p \h </w:instrText>
-      </w:r>
-      <w:r>
-        <w:fldChar w:fldCharType="separate"/>
-      </w:r>
-      <w:r>
-        <w:t>above</w:t>
-      </w:r>
-      <w:r>
-        <w:fldChar w:fldCharType="end"/>
-      </w:r>
-      <w:r>
-        <w:t>.</w:t>
+      <w:r>
+        <w:t xml:space="preserve"> </w:t>
+      </w:r>
+    </w:p>
+    <w:p>
+      <w:r>
+        <w:t xml:space="preserve">When a user votes, that user has a limited amount of time to rescind their vote before the vote becomes permanent. This parameter specifies, in minutes, the length of time before which a vote becomes permanent. </w:t>
       </w:r>
     </w:p>
     <w:p>
       <w:pPr>
         <w:pStyle w:val="Heading3"/>
       </w:pPr>
-      <w:bookmarkStart w:id="21" w:name="_Toc204769473"/>
-      <w:r>
-        <w:t>Admin_email</w:t>
+      <w:bookmarkStart w:id="21" w:name="_Toc204769476"/>
+      <w:r>
+        <w:t>Allocation_expiration_days</w:t>
       </w:r>
       <w:bookmarkEnd w:id="21"/>
-    </w:p>
-    <w:p>
-      <w:r>
-        <w:t>The email address of the administrator. This email will be used as the "from"</w:t>
-      </w:r>
       <w:r>
         <w:t xml:space="preserve"> </w:t>
       </w:r>
-      <w:r>
-        <w:t xml:space="preserve">address in emails sent by </w:t>
-      </w:r>
-      <w:r>
-        <w:t>OpenMind. It is also appears in the page footers.</w:t>
+    </w:p>
+    <w:p>
+      <w:r>
+        <w:t>Allocations expire after a specified number of days. When creating new allocations, the date on which the allocation is set to expire will default to this number of days from today.</w:t>
       </w:r>
     </w:p>
     <w:p>
       <w:pPr>
         <w:pStyle w:val="Heading3"/>
       </w:pPr>
-      <w:bookmarkStart w:id="22" w:name="_Toc204769474"/>
-      <w:r>
-        <w:t>Email_subject_prefix</w:t>
+      <w:bookmarkStart w:id="22" w:name="_Toc204769477"/>
+      <w:r>
+        <w:t>Email_image_url</w:t>
       </w:r>
       <w:bookmarkEnd w:id="22"/>
     </w:p>
     <w:p>
       <w:r>
-        <w:t>Email_subject_prefix</w:t>
-      </w:r>
-      <w:r>
-        <w:t xml:space="preserve"> holds t</w:t>
-      </w:r>
-      <w:r>
-        <w:t xml:space="preserve">he subject prefix. This will be the prefix in the subject for emails sent by  </w:t>
-      </w:r>
-      <w:r>
-        <w:t>OpenMind</w:t>
-      </w:r>
-      <w:r>
-        <w:t>. For example, "OpenMind: Your new account has been created..."</w:t>
+        <w:t>Html-formatted emails contain images. Such emails reference those images via a url. Specify the publically-accessible url to the directory in which those images are stores. Those images are shipped with the product beneath the public/themes/openmind/images/email directory.</w:t>
       </w:r>
     </w:p>
     <w:p>
       <w:pPr>
         <w:pStyle w:val="Heading3"/>
       </w:pPr>
-      <w:bookmarkStart w:id="23" w:name="_Toc204769475"/>
-      <w:r>
-        <w:t>Rescind_minutes</w:t>
+      <w:bookmarkStart w:id="23" w:name="_Toc204769478"/>
+      <w:bookmarkStart w:id="24" w:name="_Ref204781377"/>
+      <w:bookmarkStart w:id="25" w:name="_Ref204781381"/>
+      <w:r>
+        <w:lastRenderedPageBreak/>
+        <w:t>App_theme</w:t>
       </w:r>
       <w:bookmarkEnd w:id="23"/>
-      <w:r>
-        <w:t xml:space="preserve"> </w:t>
-      </w:r>
-    </w:p>
-    <w:p>
-      <w:r>
-        <w:t xml:space="preserve">When a user votes, that user has a limited amount of time to rescind their vote before the vote becomes permanent. This parameter specifies, in minutes, the length of time before which a vote becomes permanent. </w:t>
+      <w:bookmarkEnd w:id="24"/>
+      <w:bookmarkEnd w:id="25"/>
+    </w:p>
+    <w:p>
+      <w:r>
+        <w:t>OpenMind is skinnable, allowing companies to tailor the look and feel to their own specific needs. By default, OpenMind ships with an OpenMind theme, beneath the public/themes directory. Companies wishing to create a new theme can create their own directory beneath the themes directory. This parameter should map to the name of that directory.</w:t>
       </w:r>
     </w:p>
     <w:p>
       <w:pPr>
         <w:pStyle w:val="Heading3"/>
       </w:pPr>
-      <w:bookmarkStart w:id="24" w:name="_Toc204769476"/>
-      <w:r>
-        <w:t>Allocation_expiration_days</w:t>
-      </w:r>
-      <w:bookmarkEnd w:id="24"/>
-      <w:r>
-        <w:t xml:space="preserve"> </w:t>
-      </w:r>
-    </w:p>
-    <w:p>
-      <w:r>
-        <w:t>Allocations expire after a specified number of days. When creating new allocations, the date on which the allocation is set to expire will default to this number of days from today.</w:t>
-      </w:r>
-    </w:p>
-    <w:p>
-      <w:pPr>
-        <w:pStyle w:val="Heading3"/>
-      </w:pPr>
-      <w:bookmarkStart w:id="25" w:name="_Toc204769477"/>
-      <w:r>
-        <w:t>Email_image_url</w:t>
-      </w:r>
-      <w:bookmarkEnd w:id="25"/>
-    </w:p>
-    <w:p>
-      <w:r>
-        <w:t>Html-formatted emails contain images. Such emails reference those images via a url. Specify the publically-accessible url to the directory in which those images are stores. Those images are shipped with the product beneath the public/themes/openmind/images/email directory.</w:t>
-      </w:r>
-    </w:p>
-    <w:p>
-      <w:pPr>
-        <w:pStyle w:val="Heading3"/>
-      </w:pPr>
-      <w:bookmarkStart w:id="26" w:name="_Toc204769478"/>
-      <w:bookmarkStart w:id="27" w:name="_Ref204781377"/>
-      <w:bookmarkStart w:id="28" w:name="_Ref204781381"/>
-      <w:r>
-        <w:t>App_theme</w:t>
+      <w:bookmarkStart w:id="26" w:name="_Toc204769479"/>
+      <w:r>
+        <w:t>Allocation_expiration_warning_days</w:t>
       </w:r>
       <w:bookmarkEnd w:id="26"/>
-      <w:bookmarkEnd w:id="27"/>
-      <w:bookmarkEnd w:id="28"/>
-    </w:p>
-    <w:p>
-      <w:r>
-        <w:t>OpenMind is skinnable, allowing companies to tailor the look and feel to their own specific needs. By default, OpenMind ships with an OpenMind theme, beneath the public/themes directory. Companies wishing to create a new theme can create their own directory beneath the themes directory. This parameter should map to the name of that directory.</w:t>
-      </w:r>
-    </w:p>
-    <w:p>
-      <w:pPr>
-        <w:pStyle w:val="Heading3"/>
-      </w:pPr>
-      <w:bookmarkStart w:id="29" w:name="_Toc204769479"/>
-      <w:r>
-        <w:t>Allocation_expiration_warning_days</w:t>
-      </w:r>
-      <w:bookmarkEnd w:id="29"/>
     </w:p>
     <w:p>
       <w:r>
@@ -3273,9 +3331,8 @@
       <w:pPr>
         <w:pStyle w:val="Heading1"/>
       </w:pPr>
-      <w:bookmarkStart w:id="30" w:name="_Toc204769480"/>
-      <w:r>
-        <w:lastRenderedPageBreak/>
+      <w:bookmarkStart w:id="27" w:name="_Toc204769480"/>
+      <w:r>
         <w:t>Themes</w:t>
       </w:r>
     </w:p>
@@ -3371,7 +3428,7 @@
       <w:r>
         <w:t>Periodic Jobs</w:t>
       </w:r>
-      <w:bookmarkEnd w:id="30"/>
+      <w:bookmarkEnd w:id="27"/>
     </w:p>
     <w:p>
       <w:r>
@@ -3459,6 +3516,7 @@
     </w:p>
     <w:p>
       <w:r>
+        <w:lastRenderedPageBreak/>
         <w:t>OpenMind currently uses three periodic jobs:</w:t>
       </w:r>
     </w:p>
@@ -3490,12 +3548,11 @@
       <w:pPr>
         <w:pStyle w:val="Heading1"/>
       </w:pPr>
-      <w:bookmarkStart w:id="31" w:name="_Toc204769481"/>
-      <w:r>
-        <w:lastRenderedPageBreak/>
+      <w:bookmarkStart w:id="28" w:name="_Toc204769481"/>
+      <w:r>
         <w:t>Roles</w:t>
       </w:r>
-      <w:bookmarkEnd w:id="31"/>
+      <w:bookmarkEnd w:id="28"/>
     </w:p>
     <w:p>
       <w:r>
@@ -3560,11 +3617,11 @@
       <w:pPr>
         <w:pStyle w:val="Heading1"/>
       </w:pPr>
-      <w:bookmarkStart w:id="32" w:name="_Toc204769482"/>
+      <w:bookmarkStart w:id="29" w:name="_Toc204769482"/>
       <w:r>
         <w:t>Lookup Codes</w:t>
       </w:r>
-      <w:bookmarkEnd w:id="32"/>
+      <w:bookmarkEnd w:id="29"/>
     </w:p>
     <w:p>
       <w:r>
@@ -3583,11 +3640,11 @@
       <w:pPr>
         <w:pStyle w:val="Heading1"/>
       </w:pPr>
-      <w:bookmarkStart w:id="33" w:name="_Toc204769483"/>
+      <w:bookmarkStart w:id="30" w:name="_Toc204769483"/>
       <w:r>
         <w:t>Creating New Users</w:t>
       </w:r>
-      <w:bookmarkEnd w:id="33"/>
+      <w:bookmarkEnd w:id="30"/>
     </w:p>
     <w:p>
       <w:r>
@@ -3681,6 +3738,7 @@
         </w:numPr>
       </w:pPr>
       <w:r>
+        <w:lastRenderedPageBreak/>
         <w:t>The user logs in with their temporary password. They will be prompted to change their password upon login.</w:t>
       </w:r>
     </w:p>

</xml_diff>

<commit_message>
Minor tweak to task_server doc
git-svn-id: https://openmind.svn.sourceforge.net/svnroot/openmind/trunk@165 a3c5bf5b-694f-0410-b062-bbea8a01288a
</commit_message>
<xml_diff>
--- a/doc/Manual.docx
+++ b/doc/Manual.docx
@@ -2800,16 +2800,77 @@
           <w:ilvl w:val="0"/>
           <w:numId w:val="0"/>
         </w:numPr>
+        <w:tabs>
+          <w:tab w:val="left" w:pos="3735"/>
+        </w:tabs>
         <w:ind w:left="720"/>
       </w:pPr>
       <w:r>
         <w:t>to run as a background task.</w:t>
       </w:r>
+      <w:r>
+        <w:t xml:space="preserve"> </w:t>
+      </w:r>
+    </w:p>
+    <w:p>
+      <w:pPr>
+        <w:pStyle w:val="Item"/>
+        <w:numPr>
+          <w:ilvl w:val="0"/>
+          <w:numId w:val="0"/>
+        </w:numPr>
+        <w:tabs>
+          <w:tab w:val="left" w:pos="3735"/>
+        </w:tabs>
+        <w:ind w:left="720"/>
+      </w:pPr>
+    </w:p>
+    <w:p>
+      <w:pPr>
+        <w:pStyle w:val="Item"/>
+        <w:numPr>
+          <w:ilvl w:val="0"/>
+          <w:numId w:val="0"/>
+        </w:numPr>
+        <w:tabs>
+          <w:tab w:val="left" w:pos="3735"/>
+        </w:tabs>
+        <w:ind w:left="720"/>
+      </w:pPr>
+      <w:r>
+        <w:t>To stop the daemon, type:</w:t>
+      </w:r>
     </w:p>
     <w:p>
       <w:pPr>
         <w:pStyle w:val="CodeSample"/>
       </w:pPr>
+      <w:r>
+        <w:t>ruby script/task_server_control.rb stop -- -e production</w:t>
+      </w:r>
+    </w:p>
+    <w:p>
+      <w:pPr>
+        <w:pStyle w:val="Item"/>
+        <w:numPr>
+          <w:ilvl w:val="0"/>
+          <w:numId w:val="0"/>
+        </w:numPr>
+        <w:ind w:left="720"/>
+      </w:pPr>
+    </w:p>
+    <w:p>
+      <w:pPr>
+        <w:pStyle w:val="Item"/>
+        <w:numPr>
+          <w:ilvl w:val="0"/>
+          <w:numId w:val="0"/>
+        </w:numPr>
+        <w:ind w:left="720"/>
+      </w:pPr>
+      <w:r>
+        <w:t>Note that if you make any changes to your environment.yml file, you’ll need to stop and start the task server for those changes to be picked up for background tasks such as certain email alerts.</w:t>
+      </w:r>
     </w:p>
     <w:p>
       <w:pPr>
@@ -3037,7 +3098,6 @@
         <w:rPr>
           <w:b/>
         </w:rPr>
-        <w:lastRenderedPageBreak/>
         <w:t>The password for each default user is “changeme” (without the quotes”).</w:t>
       </w:r>
     </w:p>
@@ -3283,6 +3343,7 @@
       </w:pPr>
       <w:bookmarkStart w:id="22" w:name="_Toc204769477"/>
       <w:r>
+        <w:lastRenderedPageBreak/>
         <w:t>Email_image_url</w:t>
       </w:r>
       <w:bookmarkEnd w:id="22"/>
@@ -3300,7 +3361,6 @@
       <w:bookmarkStart w:id="24" w:name="_Ref204781377"/>
       <w:bookmarkStart w:id="25" w:name="_Ref204781381"/>
       <w:r>
-        <w:lastRenderedPageBreak/>
         <w:t>App_theme</w:t>
       </w:r>
       <w:bookmarkEnd w:id="23"/>
@@ -3500,6 +3560,7 @@
         <w:pStyle w:val="ListParagraph"/>
       </w:pPr>
       <w:r>
+        <w:lastRenderedPageBreak/>
         <w:t>A RunAtPeriodicJob runs at the same time every day. That time is determined by the value of the run_at_minutes column, where run_at_minutes represents the number of minutes after minute the job should execute.</w:t>
       </w:r>
       <w:r>
@@ -3516,7 +3577,6 @@
     </w:p>
     <w:p>
       <w:r>
-        <w:lastRenderedPageBreak/>
         <w:t>OpenMind currently uses three periodic jobs:</w:t>
       </w:r>
     </w:p>
@@ -3702,6 +3762,7 @@
         </w:numPr>
       </w:pPr>
       <w:r>
+        <w:lastRenderedPageBreak/>
         <w:t>OpenMind will send an email to the user with the user’s temporary password and activation code.</w:t>
       </w:r>
     </w:p>
@@ -3738,7 +3799,6 @@
         </w:numPr>
       </w:pPr>
       <w:r>
-        <w:lastRenderedPageBreak/>
         <w:t>The user logs in with their temporary password. They will be prompted to change their password upon login.</w:t>
       </w:r>
     </w:p>
@@ -3824,7 +3884,7 @@
                 <w:noProof/>
                 <w:color w:val="FFFFFF" w:themeColor="background1"/>
               </w:rPr>
-              <w:t>5</w:t>
+              <w:t>9</w:t>
             </w:r>
           </w:fldSimple>
         </w:p>
@@ -5091,6 +5151,36 @@
   </w:num>
   <w:num w:numId="11">
     <w:abstractNumId w:val="8"/>
+  </w:num>
+  <w:num w:numId="12">
+    <w:abstractNumId w:val="9"/>
+    <w:lvlOverride w:ilvl="0">
+      <w:startOverride w:val="1"/>
+    </w:lvlOverride>
+    <w:lvlOverride w:ilvl="1">
+      <w:startOverride w:val="1"/>
+    </w:lvlOverride>
+    <w:lvlOverride w:ilvl="2">
+      <w:startOverride w:val="1"/>
+    </w:lvlOverride>
+    <w:lvlOverride w:ilvl="3">
+      <w:startOverride w:val="1"/>
+    </w:lvlOverride>
+    <w:lvlOverride w:ilvl="4">
+      <w:startOverride w:val="1"/>
+    </w:lvlOverride>
+    <w:lvlOverride w:ilvl="5">
+      <w:startOverride w:val="1"/>
+    </w:lvlOverride>
+    <w:lvlOverride w:ilvl="6">
+      <w:startOverride w:val="1"/>
+    </w:lvlOverride>
+    <w:lvlOverride w:ilvl="7">
+      <w:startOverride w:val="1"/>
+    </w:lvlOverride>
+    <w:lvlOverride w:ilvl="8">
+      <w:startOverride w:val="1"/>
+    </w:lvlOverride>
   </w:num>
 </w:numbering>
 </file>

</xml_diff>

<commit_message>
Added note about character encoding
git-svn-id: https://openmind.svn.sourceforge.net/svnroot/openmind/trunk@207 a3c5bf5b-694f-0410-b062-bbea8a01288a
</commit_message>
<xml_diff>
--- a/doc/Manual.docx
+++ b/doc/Manual.docx
@@ -2383,9 +2383,28 @@
     <w:p>
       <w:pPr>
         <w:pStyle w:val="H2Text"/>
-      </w:pPr>
-      <w:r>
-        <w:t xml:space="preserve">Create a schema in a MySQL database for the OpenMind data. Create a user and password. Make note of the schema name, username and password, as well as the ip_address or machine name of the machine on which MySQL is running. Ensure that the user you created has read/write </w:t>
+        <w:numPr>
+          <w:ilvl w:val="0"/>
+          <w:numId w:val="13"/>
+        </w:numPr>
+      </w:pPr>
+      <w:r>
+        <w:t xml:space="preserve">Create a schema in a MySQL database for the OpenMind data. </w:t>
+      </w:r>
+      <w:r>
+        <w:t xml:space="preserve">Ensure that the character set for your new schema is utf-8. </w:t>
+      </w:r>
+    </w:p>
+    <w:p>
+      <w:pPr>
+        <w:pStyle w:val="H2Text"/>
+        <w:numPr>
+          <w:ilvl w:val="0"/>
+          <w:numId w:val="13"/>
+        </w:numPr>
+      </w:pPr>
+      <w:r>
+        <w:t xml:space="preserve">Create a user and password. Make note of the schema name, username and password, as well as the ip_address or machine name of the machine on which MySQL is running. Ensure that the user you created has read/write </w:t>
       </w:r>
       <w:r>
         <w:t>privileges</w:t>
@@ -2555,6 +2574,14 @@
       <w:pPr>
         <w:pStyle w:val="CodeSample"/>
       </w:pPr>
+      <w:r>
+        <w:t xml:space="preserve">  encoding: utf8</w:t>
+      </w:r>
+    </w:p>
+    <w:p>
+      <w:pPr>
+        <w:pStyle w:val="CodeSample"/>
+      </w:pPr>
     </w:p>
     <w:p>
       <w:pPr>
@@ -2590,6 +2617,7 @@
       </w:pPr>
       <w:bookmarkStart w:id="5" w:name="_Toc205998336"/>
       <w:r>
+        <w:lastRenderedPageBreak/>
         <w:t>Update environment.rb</w:t>
       </w:r>
       <w:bookmarkEnd w:id="5"/>
@@ -2616,7 +2644,6 @@
         <w:pStyle w:val="CodeSample"/>
       </w:pPr>
       <w:r>
-        <w:lastRenderedPageBreak/>
         <w:t>ENV['RAILS_ENV'] ||= 'production'</w:t>
       </w:r>
     </w:p>
@@ -2956,6 +2983,7 @@
       </w:pPr>
       <w:bookmarkStart w:id="8" w:name="_Toc205998338"/>
       <w:r>
+        <w:lastRenderedPageBreak/>
         <w:t>Populate the Database</w:t>
       </w:r>
       <w:bookmarkEnd w:id="8"/>
@@ -2974,7 +3002,6 @@
         <w:pStyle w:val="CodeSample"/>
       </w:pPr>
       <w:r>
-        <w:lastRenderedPageBreak/>
         <w:t>rake db:migrate</w:t>
       </w:r>
     </w:p>
@@ -3223,6 +3250,7 @@
         <w:ind w:left="720"/>
       </w:pPr>
       <w:r>
+        <w:lastRenderedPageBreak/>
         <w:t>Note that if you make any changes to your environment.yml file, you’ll need to stop and start the task server for those changes to be picked up for background tasks such as certain email alerts.</w:t>
       </w:r>
     </w:p>
@@ -3231,7 +3259,6 @@
         <w:pStyle w:val="H2Text"/>
       </w:pPr>
       <w:r>
-        <w:lastRenderedPageBreak/>
         <w:t>It is strongly suggested that you set up this script to be started automatically via cron or monit.d or another mechanism, so that it will start up automatically in the event of a server reboot.</w:t>
       </w:r>
     </w:p>
@@ -3467,6 +3494,7 @@
       </w:pPr>
       <w:bookmarkStart w:id="10" w:name="_Toc205998340"/>
       <w:r>
+        <w:lastRenderedPageBreak/>
         <w:t>Configure the Web Service</w:t>
       </w:r>
       <w:bookmarkEnd w:id="10"/>
@@ -3488,7 +3516,6 @@
         </w:rPr>
       </w:pPr>
       <w:r>
-        <w:lastRenderedPageBreak/>
         <w:t>C</w:t>
       </w:r>
       <w:r>
@@ -3525,12 +3552,12 @@
       <w:pPr>
         <w:pStyle w:val="Heading2"/>
       </w:pPr>
-      <w:bookmarkStart w:id="11" w:name="_Ref204702657"/>
-      <w:bookmarkStart w:id="12" w:name="_Toc205998341"/>
+      <w:bookmarkStart w:id="11" w:name="_Toc205998341"/>
+      <w:bookmarkStart w:id="12" w:name="_Ref204702657"/>
       <w:r>
         <w:t>Setup the Task Scheduler</w:t>
       </w:r>
-      <w:bookmarkEnd w:id="12"/>
+      <w:bookmarkEnd w:id="11"/>
     </w:p>
     <w:p>
       <w:pPr>
@@ -3977,6 +4004,7 @@
     </w:p>
     <w:p>
       <w:r>
+        <w:lastRenderedPageBreak/>
         <w:t xml:space="preserve">These data exist to allow you to test your deployment, and to provide you a means to bootstrap your own </w:t>
       </w:r>
       <w:r>
@@ -3989,10 +4017,9 @@
       </w:pPr>
       <w:bookmarkStart w:id="18" w:name="_Toc205998347"/>
       <w:r>
-        <w:lastRenderedPageBreak/>
         <w:t>Configuration Options</w:t>
       </w:r>
-      <w:bookmarkEnd w:id="11"/>
+      <w:bookmarkEnd w:id="12"/>
       <w:bookmarkEnd w:id="18"/>
     </w:p>
     <w:p>
@@ -4243,7 +4270,11 @@
     </w:p>
     <w:p>
       <w:r>
-        <w:t>OpenMind is skinnable, allowing companies to tailor the look and feel to their own specific needs. By default, OpenMind ships with an OpenMind theme, beneath the public/themes directory. Companies wishing to create a new theme can create their own directory beneath the themes directory. This parameter should map to the name of that directory.</w:t>
+        <w:t xml:space="preserve">OpenMind is skinnable, allowing companies to tailor the look and feel to their own specific needs. By default, OpenMind ships with an OpenMind theme, beneath the public/themes directory. Companies </w:t>
+      </w:r>
+      <w:r>
+        <w:lastRenderedPageBreak/>
+        <w:t>wishing to create a new theme can create their own directory beneath the themes directory. This parameter should map to the name of that directory.</w:t>
       </w:r>
     </w:p>
     <w:p>
@@ -4267,7 +4298,6 @@
       </w:pPr>
       <w:bookmarkStart w:id="31" w:name="_Toc205998357"/>
       <w:r>
-        <w:lastRenderedPageBreak/>
         <w:t>Themes</w:t>
       </w:r>
       <w:bookmarkEnd w:id="31"/>
@@ -4467,6 +4497,7 @@
         <w:pStyle w:val="ListParagraph"/>
       </w:pPr>
       <w:r>
+        <w:lastRenderedPageBreak/>
         <w:t>A RunAtPeriodicJob by default runs at 3AM each morning, checking for new topics and topic comments in the forum area and notifying individuals watching those topics via email of those new comments.</w:t>
       </w:r>
     </w:p>
@@ -4492,7 +4523,6 @@
       </w:pPr>
       <w:bookmarkStart w:id="33" w:name="_Toc205998359"/>
       <w:r>
-        <w:lastRenderedPageBreak/>
         <w:t>Roles</w:t>
       </w:r>
       <w:bookmarkEnd w:id="33"/>
@@ -4686,6 +4716,7 @@
     </w:p>
     <w:p>
       <w:r>
+        <w:lastRenderedPageBreak/>
         <w:t>OpenMind also provides a bulk load feature for creating enterprises and users. The bulk load feature is accessible from the “Users” menu entry.</w:t>
       </w:r>
     </w:p>
@@ -4766,7 +4797,7 @@
                 <w:noProof/>
                 <w:color w:val="FFFFFF" w:themeColor="background1"/>
               </w:rPr>
-              <w:t>11</w:t>
+              <w:t>3</w:t>
             </w:r>
           </w:fldSimple>
         </w:p>
@@ -6029,6 +6060,119 @@
       <w:pPr>
         <w:ind w:left="6480" w:hanging="180"/>
       </w:pPr>
+    </w:lvl>
+  </w:abstractNum>
+  <w:abstractNum w:abstractNumId="11">
+    <w:nsid w:val="7BC3443A"/>
+    <w:multiLevelType w:val="hybridMultilevel"/>
+    <w:tmpl w:val="5B6A82E2"/>
+    <w:lvl w:ilvl="0" w:tplc="04090001">
+      <w:start w:val="1"/>
+      <w:numFmt w:val="bullet"/>
+      <w:lvlText w:val=""/>
+      <w:lvlJc w:val="left"/>
+      <w:pPr>
+        <w:ind w:left="1440" w:hanging="360"/>
+      </w:pPr>
+      <w:rPr>
+        <w:rFonts w:ascii="Symbol" w:hAnsi="Symbol" w:hint="default"/>
+      </w:rPr>
+    </w:lvl>
+    <w:lvl w:ilvl="1" w:tplc="04090003" w:tentative="1">
+      <w:start w:val="1"/>
+      <w:numFmt w:val="bullet"/>
+      <w:lvlText w:val="o"/>
+      <w:lvlJc w:val="left"/>
+      <w:pPr>
+        <w:ind w:left="2160" w:hanging="360"/>
+      </w:pPr>
+      <w:rPr>
+        <w:rFonts w:ascii="Courier New" w:hAnsi="Courier New" w:cs="Courier New" w:hint="default"/>
+      </w:rPr>
+    </w:lvl>
+    <w:lvl w:ilvl="2" w:tplc="04090005" w:tentative="1">
+      <w:start w:val="1"/>
+      <w:numFmt w:val="bullet"/>
+      <w:lvlText w:val=""/>
+      <w:lvlJc w:val="left"/>
+      <w:pPr>
+        <w:ind w:left="2880" w:hanging="360"/>
+      </w:pPr>
+      <w:rPr>
+        <w:rFonts w:ascii="Wingdings" w:hAnsi="Wingdings" w:hint="default"/>
+      </w:rPr>
+    </w:lvl>
+    <w:lvl w:ilvl="3" w:tplc="04090001" w:tentative="1">
+      <w:start w:val="1"/>
+      <w:numFmt w:val="bullet"/>
+      <w:lvlText w:val=""/>
+      <w:lvlJc w:val="left"/>
+      <w:pPr>
+        <w:ind w:left="3600" w:hanging="360"/>
+      </w:pPr>
+      <w:rPr>
+        <w:rFonts w:ascii="Symbol" w:hAnsi="Symbol" w:hint="default"/>
+      </w:rPr>
+    </w:lvl>
+    <w:lvl w:ilvl="4" w:tplc="04090003" w:tentative="1">
+      <w:start w:val="1"/>
+      <w:numFmt w:val="bullet"/>
+      <w:lvlText w:val="o"/>
+      <w:lvlJc w:val="left"/>
+      <w:pPr>
+        <w:ind w:left="4320" w:hanging="360"/>
+      </w:pPr>
+      <w:rPr>
+        <w:rFonts w:ascii="Courier New" w:hAnsi="Courier New" w:cs="Courier New" w:hint="default"/>
+      </w:rPr>
+    </w:lvl>
+    <w:lvl w:ilvl="5" w:tplc="04090005" w:tentative="1">
+      <w:start w:val="1"/>
+      <w:numFmt w:val="bullet"/>
+      <w:lvlText w:val=""/>
+      <w:lvlJc w:val="left"/>
+      <w:pPr>
+        <w:ind w:left="5040" w:hanging="360"/>
+      </w:pPr>
+      <w:rPr>
+        <w:rFonts w:ascii="Wingdings" w:hAnsi="Wingdings" w:hint="default"/>
+      </w:rPr>
+    </w:lvl>
+    <w:lvl w:ilvl="6" w:tplc="04090001" w:tentative="1">
+      <w:start w:val="1"/>
+      <w:numFmt w:val="bullet"/>
+      <w:lvlText w:val=""/>
+      <w:lvlJc w:val="left"/>
+      <w:pPr>
+        <w:ind w:left="5760" w:hanging="360"/>
+      </w:pPr>
+      <w:rPr>
+        <w:rFonts w:ascii="Symbol" w:hAnsi="Symbol" w:hint="default"/>
+      </w:rPr>
+    </w:lvl>
+    <w:lvl w:ilvl="7" w:tplc="04090003" w:tentative="1">
+      <w:start w:val="1"/>
+      <w:numFmt w:val="bullet"/>
+      <w:lvlText w:val="o"/>
+      <w:lvlJc w:val="left"/>
+      <w:pPr>
+        <w:ind w:left="6480" w:hanging="360"/>
+      </w:pPr>
+      <w:rPr>
+        <w:rFonts w:ascii="Courier New" w:hAnsi="Courier New" w:cs="Courier New" w:hint="default"/>
+      </w:rPr>
+    </w:lvl>
+    <w:lvl w:ilvl="8" w:tplc="04090005" w:tentative="1">
+      <w:start w:val="1"/>
+      <w:numFmt w:val="bullet"/>
+      <w:lvlText w:val=""/>
+      <w:lvlJc w:val="left"/>
+      <w:pPr>
+        <w:ind w:left="7200" w:hanging="360"/>
+      </w:pPr>
+      <w:rPr>
+        <w:rFonts w:ascii="Wingdings" w:hAnsi="Wingdings" w:hint="default"/>
+      </w:rPr>
     </w:lvl>
   </w:abstractNum>
   <w:num w:numId="1">
@@ -6093,6 +6237,9 @@
     <w:lvlOverride w:ilvl="8">
       <w:startOverride w:val="1"/>
     </w:lvlOverride>
+  </w:num>
+  <w:num w:numId="13">
+    <w:abstractNumId w:val="11"/>
   </w:num>
 </w:numbering>
 </file>

</xml_diff>

<commit_message>
Updated Manual.doc Hide unneeded columns
git-svn-id: https://openmind.svn.sourceforge.net/svnroot/openmind/trunk@209 a3c5bf5b-694f-0410-b062-bbea8a01288a
</commit_message>
<xml_diff>
--- a/doc/Manual.docx
+++ b/doc/Manual.docx
@@ -67,7 +67,7 @@
           <w:r>
             <w:fldChar w:fldCharType="separate"/>
           </w:r>
-          <w:hyperlink w:anchor="_Toc205998331" w:history="1">
+          <w:hyperlink w:anchor="_Toc206255033" w:history="1">
             <w:r>
               <w:rPr>
                 <w:rStyle w:val="Hyperlink"/>
@@ -94,7 +94,7 @@
                 <w:noProof/>
                 <w:webHidden/>
               </w:rPr>
-              <w:instrText xml:space="preserve"> PAGEREF _Toc205998331 \h </w:instrText>
+              <w:instrText xml:space="preserve"> PAGEREF _Toc206255033 \h </w:instrText>
             </w:r>
             <w:r>
               <w:rPr>
@@ -136,7 +136,7 @@
               <w:noProof/>
             </w:rPr>
           </w:pPr>
-          <w:hyperlink w:anchor="_Toc205998332" w:history="1">
+          <w:hyperlink w:anchor="_Toc206255034" w:history="1">
             <w:r>
               <w:rPr>
                 <w:rStyle w:val="Hyperlink"/>
@@ -163,7 +163,7 @@
                 <w:noProof/>
                 <w:webHidden/>
               </w:rPr>
-              <w:instrText xml:space="preserve"> PAGEREF _Toc205998332 \h </w:instrText>
+              <w:instrText xml:space="preserve"> PAGEREF _Toc206255034 \h </w:instrText>
             </w:r>
             <w:r>
               <w:rPr>
@@ -205,7 +205,7 @@
               <w:noProof/>
             </w:rPr>
           </w:pPr>
-          <w:hyperlink w:anchor="_Toc205998333" w:history="1">
+          <w:hyperlink w:anchor="_Toc206255035" w:history="1">
             <w:r>
               <w:rPr>
                 <w:rStyle w:val="Hyperlink"/>
@@ -232,7 +232,7 @@
                 <w:noProof/>
                 <w:webHidden/>
               </w:rPr>
-              <w:instrText xml:space="preserve"> PAGEREF _Toc205998333 \h </w:instrText>
+              <w:instrText xml:space="preserve"> PAGEREF _Toc206255035 \h </w:instrText>
             </w:r>
             <w:r>
               <w:rPr>
@@ -274,7 +274,7 @@
               <w:noProof/>
             </w:rPr>
           </w:pPr>
-          <w:hyperlink w:anchor="_Toc205998334" w:history="1">
+          <w:hyperlink w:anchor="_Toc206255036" w:history="1">
             <w:r>
               <w:rPr>
                 <w:rStyle w:val="Hyperlink"/>
@@ -301,7 +301,7 @@
                 <w:noProof/>
                 <w:webHidden/>
               </w:rPr>
-              <w:instrText xml:space="preserve"> PAGEREF _Toc205998334 \h </w:instrText>
+              <w:instrText xml:space="preserve"> PAGEREF _Toc206255036 \h </w:instrText>
             </w:r>
             <w:r>
               <w:rPr>
@@ -343,7 +343,7 @@
               <w:noProof/>
             </w:rPr>
           </w:pPr>
-          <w:hyperlink w:anchor="_Toc205998335" w:history="1">
+          <w:hyperlink w:anchor="_Toc206255037" w:history="1">
             <w:r>
               <w:rPr>
                 <w:rStyle w:val="Hyperlink"/>
@@ -370,7 +370,7 @@
                 <w:noProof/>
                 <w:webHidden/>
               </w:rPr>
-              <w:instrText xml:space="preserve"> PAGEREF _Toc205998335 \h </w:instrText>
+              <w:instrText xml:space="preserve"> PAGEREF _Toc206255037 \h </w:instrText>
             </w:r>
             <w:r>
               <w:rPr>
@@ -412,7 +412,7 @@
               <w:noProof/>
             </w:rPr>
           </w:pPr>
-          <w:hyperlink w:anchor="_Toc205998336" w:history="1">
+          <w:hyperlink w:anchor="_Toc206255038" w:history="1">
             <w:r>
               <w:rPr>
                 <w:rStyle w:val="Hyperlink"/>
@@ -439,7 +439,7 @@
                 <w:noProof/>
                 <w:webHidden/>
               </w:rPr>
-              <w:instrText xml:space="preserve"> PAGEREF _Toc205998336 \h </w:instrText>
+              <w:instrText xml:space="preserve"> PAGEREF _Toc206255038 \h </w:instrText>
             </w:r>
             <w:r>
               <w:rPr>
@@ -459,7 +459,7 @@
                 <w:noProof/>
                 <w:webHidden/>
               </w:rPr>
-              <w:t>3</w:t>
+              <w:t>4</w:t>
             </w:r>
             <w:r>
               <w:rPr>
@@ -481,7 +481,7 @@
               <w:noProof/>
             </w:rPr>
           </w:pPr>
-          <w:hyperlink w:anchor="_Toc205998337" w:history="1">
+          <w:hyperlink w:anchor="_Toc206255039" w:history="1">
             <w:r>
               <w:rPr>
                 <w:rStyle w:val="Hyperlink"/>
@@ -508,7 +508,7 @@
                 <w:noProof/>
                 <w:webHidden/>
               </w:rPr>
-              <w:instrText xml:space="preserve"> PAGEREF _Toc205998337 \h </w:instrText>
+              <w:instrText xml:space="preserve"> PAGEREF _Toc206255039 \h </w:instrText>
             </w:r>
             <w:r>
               <w:rPr>
@@ -550,7 +550,7 @@
               <w:noProof/>
             </w:rPr>
           </w:pPr>
-          <w:hyperlink w:anchor="_Toc205998338" w:history="1">
+          <w:hyperlink w:anchor="_Toc206255040" w:history="1">
             <w:r>
               <w:rPr>
                 <w:rStyle w:val="Hyperlink"/>
@@ -577,7 +577,7 @@
                 <w:noProof/>
                 <w:webHidden/>
               </w:rPr>
-              <w:instrText xml:space="preserve"> PAGEREF _Toc205998338 \h </w:instrText>
+              <w:instrText xml:space="preserve"> PAGEREF _Toc206255040 \h </w:instrText>
             </w:r>
             <w:r>
               <w:rPr>
@@ -597,7 +597,7 @@
                 <w:noProof/>
                 <w:webHidden/>
               </w:rPr>
-              <w:t>4</w:t>
+              <w:t>5</w:t>
             </w:r>
             <w:r>
               <w:rPr>
@@ -619,7 +619,7 @@
               <w:noProof/>
             </w:rPr>
           </w:pPr>
-          <w:hyperlink w:anchor="_Toc205998339" w:history="1">
+          <w:hyperlink w:anchor="_Toc206255041" w:history="1">
             <w:r>
               <w:rPr>
                 <w:rStyle w:val="Hyperlink"/>
@@ -646,7 +646,7 @@
                 <w:noProof/>
                 <w:webHidden/>
               </w:rPr>
-              <w:instrText xml:space="preserve"> PAGEREF _Toc205998339 \h </w:instrText>
+              <w:instrText xml:space="preserve"> PAGEREF _Toc206255041 \h </w:instrText>
             </w:r>
             <w:r>
               <w:rPr>
@@ -688,7 +688,7 @@
               <w:noProof/>
             </w:rPr>
           </w:pPr>
-          <w:hyperlink w:anchor="_Toc205998340" w:history="1">
+          <w:hyperlink w:anchor="_Toc206255042" w:history="1">
             <w:r>
               <w:rPr>
                 <w:rStyle w:val="Hyperlink"/>
@@ -715,7 +715,7 @@
                 <w:noProof/>
                 <w:webHidden/>
               </w:rPr>
-              <w:instrText xml:space="preserve"> PAGEREF _Toc205998340 \h </w:instrText>
+              <w:instrText xml:space="preserve"> PAGEREF _Toc206255042 \h </w:instrText>
             </w:r>
             <w:r>
               <w:rPr>
@@ -735,7 +735,7 @@
                 <w:noProof/>
                 <w:webHidden/>
               </w:rPr>
-              <w:t>6</w:t>
+              <w:t>5</w:t>
             </w:r>
             <w:r>
               <w:rPr>
@@ -757,7 +757,7 @@
               <w:noProof/>
             </w:rPr>
           </w:pPr>
-          <w:hyperlink w:anchor="_Toc205998341" w:history="1">
+          <w:hyperlink w:anchor="_Toc206255043" w:history="1">
             <w:r>
               <w:rPr>
                 <w:rStyle w:val="Hyperlink"/>
@@ -784,7 +784,7 @@
                 <w:noProof/>
                 <w:webHidden/>
               </w:rPr>
-              <w:instrText xml:space="preserve"> PAGEREF _Toc205998341 \h </w:instrText>
+              <w:instrText xml:space="preserve"> PAGEREF _Toc206255043 \h </w:instrText>
             </w:r>
             <w:r>
               <w:rPr>
@@ -804,7 +804,7 @@
                 <w:noProof/>
                 <w:webHidden/>
               </w:rPr>
-              <w:t>7</w:t>
+              <w:t>5</w:t>
             </w:r>
             <w:r>
               <w:rPr>
@@ -826,7 +826,7 @@
               <w:noProof/>
             </w:rPr>
           </w:pPr>
-          <w:hyperlink w:anchor="_Toc205998342" w:history="1">
+          <w:hyperlink w:anchor="_Toc206255044" w:history="1">
             <w:r>
               <w:rPr>
                 <w:rStyle w:val="Hyperlink"/>
@@ -853,7 +853,7 @@
                 <w:noProof/>
                 <w:webHidden/>
               </w:rPr>
-              <w:instrText xml:space="preserve"> PAGEREF _Toc205998342 \h </w:instrText>
+              <w:instrText xml:space="preserve"> PAGEREF _Toc206255044 \h </w:instrText>
             </w:r>
             <w:r>
               <w:rPr>
@@ -873,7 +873,7 @@
                 <w:noProof/>
                 <w:webHidden/>
               </w:rPr>
-              <w:t>7</w:t>
+              <w:t>5</w:t>
             </w:r>
             <w:r>
               <w:rPr>
@@ -895,7 +895,7 @@
               <w:noProof/>
             </w:rPr>
           </w:pPr>
-          <w:hyperlink w:anchor="_Toc205998343" w:history="1">
+          <w:hyperlink w:anchor="_Toc206255045" w:history="1">
             <w:r>
               <w:rPr>
                 <w:rStyle w:val="Hyperlink"/>
@@ -922,7 +922,7 @@
                 <w:noProof/>
                 <w:webHidden/>
               </w:rPr>
-              <w:instrText xml:space="preserve"> PAGEREF _Toc205998343 \h </w:instrText>
+              <w:instrText xml:space="preserve"> PAGEREF _Toc206255045 \h </w:instrText>
             </w:r>
             <w:r>
               <w:rPr>
@@ -942,7 +942,7 @@
                 <w:noProof/>
                 <w:webHidden/>
               </w:rPr>
-              <w:t>7</w:t>
+              <w:t>6</w:t>
             </w:r>
             <w:r>
               <w:rPr>
@@ -964,7 +964,7 @@
               <w:noProof/>
             </w:rPr>
           </w:pPr>
-          <w:hyperlink w:anchor="_Toc205998344" w:history="1">
+          <w:hyperlink w:anchor="_Toc206255046" w:history="1">
             <w:r>
               <w:rPr>
                 <w:rStyle w:val="Hyperlink"/>
@@ -991,7 +991,7 @@
                 <w:noProof/>
                 <w:webHidden/>
               </w:rPr>
-              <w:instrText xml:space="preserve"> PAGEREF _Toc205998344 \h </w:instrText>
+              <w:instrText xml:space="preserve"> PAGEREF _Toc206255046 \h </w:instrText>
             </w:r>
             <w:r>
               <w:rPr>
@@ -1011,7 +1011,7 @@
                 <w:noProof/>
                 <w:webHidden/>
               </w:rPr>
-              <w:t>8</w:t>
+              <w:t>6</w:t>
             </w:r>
             <w:r>
               <w:rPr>
@@ -1033,7 +1033,7 @@
               <w:noProof/>
             </w:rPr>
           </w:pPr>
-          <w:hyperlink w:anchor="_Toc205998345" w:history="1">
+          <w:hyperlink w:anchor="_Toc206255047" w:history="1">
             <w:r>
               <w:rPr>
                 <w:rStyle w:val="Hyperlink"/>
@@ -1060,7 +1060,7 @@
                 <w:noProof/>
                 <w:webHidden/>
               </w:rPr>
-              <w:instrText xml:space="preserve"> PAGEREF _Toc205998345 \h </w:instrText>
+              <w:instrText xml:space="preserve"> PAGEREF _Toc206255047 \h </w:instrText>
             </w:r>
             <w:r>
               <w:rPr>
@@ -1080,7 +1080,7 @@
                 <w:noProof/>
                 <w:webHidden/>
               </w:rPr>
-              <w:t>8</w:t>
+              <w:t>6</w:t>
             </w:r>
             <w:r>
               <w:rPr>
@@ -1102,7 +1102,7 @@
               <w:noProof/>
             </w:rPr>
           </w:pPr>
-          <w:hyperlink w:anchor="_Toc205998346" w:history="1">
+          <w:hyperlink w:anchor="_Toc206255048" w:history="1">
             <w:r>
               <w:rPr>
                 <w:rStyle w:val="Hyperlink"/>
@@ -1129,7 +1129,7 @@
                 <w:noProof/>
                 <w:webHidden/>
               </w:rPr>
-              <w:instrText xml:space="preserve"> PAGEREF _Toc205998346 \h </w:instrText>
+              <w:instrText xml:space="preserve"> PAGEREF _Toc206255048 \h </w:instrText>
             </w:r>
             <w:r>
               <w:rPr>
@@ -1149,7 +1149,7 @@
                 <w:noProof/>
                 <w:webHidden/>
               </w:rPr>
-              <w:t>8</w:t>
+              <w:t>7</w:t>
             </w:r>
             <w:r>
               <w:rPr>
@@ -1171,7 +1171,7 @@
               <w:noProof/>
             </w:rPr>
           </w:pPr>
-          <w:hyperlink w:anchor="_Toc205998347" w:history="1">
+          <w:hyperlink w:anchor="_Toc206255049" w:history="1">
             <w:r>
               <w:rPr>
                 <w:rStyle w:val="Hyperlink"/>
@@ -1198,7 +1198,7 @@
                 <w:noProof/>
                 <w:webHidden/>
               </w:rPr>
-              <w:instrText xml:space="preserve"> PAGEREF _Toc205998347 \h </w:instrText>
+              <w:instrText xml:space="preserve"> PAGEREF _Toc206255049 \h </w:instrText>
             </w:r>
             <w:r>
               <w:rPr>
@@ -1218,7 +1218,7 @@
                 <w:noProof/>
                 <w:webHidden/>
               </w:rPr>
-              <w:t>9</w:t>
+              <w:t>7</w:t>
             </w:r>
             <w:r>
               <w:rPr>
@@ -1240,7 +1240,7 @@
               <w:noProof/>
             </w:rPr>
           </w:pPr>
-          <w:hyperlink w:anchor="_Toc205998348" w:history="1">
+          <w:hyperlink w:anchor="_Toc206255050" w:history="1">
             <w:r>
               <w:rPr>
                 <w:rStyle w:val="Hyperlink"/>
@@ -1267,7 +1267,7 @@
                 <w:noProof/>
                 <w:webHidden/>
               </w:rPr>
-              <w:instrText xml:space="preserve"> PAGEREF _Toc205998348 \h </w:instrText>
+              <w:instrText xml:space="preserve"> PAGEREF _Toc206255050 \h </w:instrText>
             </w:r>
             <w:r>
               <w:rPr>
@@ -1287,7 +1287,7 @@
                 <w:noProof/>
                 <w:webHidden/>
               </w:rPr>
-              <w:t>9</w:t>
+              <w:t>7</w:t>
             </w:r>
             <w:r>
               <w:rPr>
@@ -1309,7 +1309,7 @@
               <w:noProof/>
             </w:rPr>
           </w:pPr>
-          <w:hyperlink w:anchor="_Toc205998349" w:history="1">
+          <w:hyperlink w:anchor="_Toc206255051" w:history="1">
             <w:r>
               <w:rPr>
                 <w:rStyle w:val="Hyperlink"/>
@@ -1336,7 +1336,7 @@
                 <w:noProof/>
                 <w:webHidden/>
               </w:rPr>
-              <w:instrText xml:space="preserve"> PAGEREF _Toc205998349 \h </w:instrText>
+              <w:instrText xml:space="preserve"> PAGEREF _Toc206255051 \h </w:instrText>
             </w:r>
             <w:r>
               <w:rPr>
@@ -1356,7 +1356,7 @@
                 <w:noProof/>
                 <w:webHidden/>
               </w:rPr>
-              <w:t>9</w:t>
+              <w:t>7</w:t>
             </w:r>
             <w:r>
               <w:rPr>
@@ -1378,7 +1378,7 @@
               <w:noProof/>
             </w:rPr>
           </w:pPr>
-          <w:hyperlink w:anchor="_Toc205998350" w:history="1">
+          <w:hyperlink w:anchor="_Toc206255052" w:history="1">
             <w:r>
               <w:rPr>
                 <w:rStyle w:val="Hyperlink"/>
@@ -1405,7 +1405,7 @@
                 <w:noProof/>
                 <w:webHidden/>
               </w:rPr>
-              <w:instrText xml:space="preserve"> PAGEREF _Toc205998350 \h </w:instrText>
+              <w:instrText xml:space="preserve"> PAGEREF _Toc206255052 \h </w:instrText>
             </w:r>
             <w:r>
               <w:rPr>
@@ -1425,7 +1425,7 @@
                 <w:noProof/>
                 <w:webHidden/>
               </w:rPr>
-              <w:t>9</w:t>
+              <w:t>7</w:t>
             </w:r>
             <w:r>
               <w:rPr>
@@ -1447,7 +1447,7 @@
               <w:noProof/>
             </w:rPr>
           </w:pPr>
-          <w:hyperlink w:anchor="_Toc205998351" w:history="1">
+          <w:hyperlink w:anchor="_Toc206255053" w:history="1">
             <w:r>
               <w:rPr>
                 <w:rStyle w:val="Hyperlink"/>
@@ -1474,7 +1474,7 @@
                 <w:noProof/>
                 <w:webHidden/>
               </w:rPr>
-              <w:instrText xml:space="preserve"> PAGEREF _Toc205998351 \h </w:instrText>
+              <w:instrText xml:space="preserve"> PAGEREF _Toc206255053 \h </w:instrText>
             </w:r>
             <w:r>
               <w:rPr>
@@ -1494,7 +1494,7 @@
                 <w:noProof/>
                 <w:webHidden/>
               </w:rPr>
-              <w:t>9</w:t>
+              <w:t>7</w:t>
             </w:r>
             <w:r>
               <w:rPr>
@@ -1516,7 +1516,7 @@
               <w:noProof/>
             </w:rPr>
           </w:pPr>
-          <w:hyperlink w:anchor="_Toc205998352" w:history="1">
+          <w:hyperlink w:anchor="_Toc206255054" w:history="1">
             <w:r>
               <w:rPr>
                 <w:rStyle w:val="Hyperlink"/>
@@ -1543,7 +1543,7 @@
                 <w:noProof/>
                 <w:webHidden/>
               </w:rPr>
-              <w:instrText xml:space="preserve"> PAGEREF _Toc205998352 \h </w:instrText>
+              <w:instrText xml:space="preserve"> PAGEREF _Toc206255054 \h </w:instrText>
             </w:r>
             <w:r>
               <w:rPr>
@@ -1563,7 +1563,7 @@
                 <w:noProof/>
                 <w:webHidden/>
               </w:rPr>
-              <w:t>9</w:t>
+              <w:t>7</w:t>
             </w:r>
             <w:r>
               <w:rPr>
@@ -1585,7 +1585,7 @@
               <w:noProof/>
             </w:rPr>
           </w:pPr>
-          <w:hyperlink w:anchor="_Toc205998353" w:history="1">
+          <w:hyperlink w:anchor="_Toc206255055" w:history="1">
             <w:r>
               <w:rPr>
                 <w:rStyle w:val="Hyperlink"/>
@@ -1612,7 +1612,7 @@
                 <w:noProof/>
                 <w:webHidden/>
               </w:rPr>
-              <w:instrText xml:space="preserve"> PAGEREF _Toc205998353 \h </w:instrText>
+              <w:instrText xml:space="preserve"> PAGEREF _Toc206255055 \h </w:instrText>
             </w:r>
             <w:r>
               <w:rPr>
@@ -1632,7 +1632,7 @@
                 <w:noProof/>
                 <w:webHidden/>
               </w:rPr>
-              <w:t>9</w:t>
+              <w:t>8</w:t>
             </w:r>
             <w:r>
               <w:rPr>
@@ -1654,7 +1654,7 @@
               <w:noProof/>
             </w:rPr>
           </w:pPr>
-          <w:hyperlink w:anchor="_Toc205998354" w:history="1">
+          <w:hyperlink w:anchor="_Toc206255056" w:history="1">
             <w:r>
               <w:rPr>
                 <w:rStyle w:val="Hyperlink"/>
@@ -1681,7 +1681,7 @@
                 <w:noProof/>
                 <w:webHidden/>
               </w:rPr>
-              <w:instrText xml:space="preserve"> PAGEREF _Toc205998354 \h </w:instrText>
+              <w:instrText xml:space="preserve"> PAGEREF _Toc206255056 \h </w:instrText>
             </w:r>
             <w:r>
               <w:rPr>
@@ -1701,7 +1701,7 @@
                 <w:noProof/>
                 <w:webHidden/>
               </w:rPr>
-              <w:t>9</w:t>
+              <w:t>8</w:t>
             </w:r>
             <w:r>
               <w:rPr>
@@ -1723,7 +1723,7 @@
               <w:noProof/>
             </w:rPr>
           </w:pPr>
-          <w:hyperlink w:anchor="_Toc205998355" w:history="1">
+          <w:hyperlink w:anchor="_Toc206255057" w:history="1">
             <w:r>
               <w:rPr>
                 <w:rStyle w:val="Hyperlink"/>
@@ -1750,7 +1750,7 @@
                 <w:noProof/>
                 <w:webHidden/>
               </w:rPr>
-              <w:instrText xml:space="preserve"> PAGEREF _Toc205998355 \h </w:instrText>
+              <w:instrText xml:space="preserve"> PAGEREF _Toc206255057 \h </w:instrText>
             </w:r>
             <w:r>
               <w:rPr>
@@ -1770,7 +1770,7 @@
                 <w:noProof/>
                 <w:webHidden/>
               </w:rPr>
-              <w:t>9</w:t>
+              <w:t>8</w:t>
             </w:r>
             <w:r>
               <w:rPr>
@@ -1792,7 +1792,7 @@
               <w:noProof/>
             </w:rPr>
           </w:pPr>
-          <w:hyperlink w:anchor="_Toc205998356" w:history="1">
+          <w:hyperlink w:anchor="_Toc206255058" w:history="1">
             <w:r>
               <w:rPr>
                 <w:rStyle w:val="Hyperlink"/>
@@ -1819,7 +1819,7 @@
                 <w:noProof/>
                 <w:webHidden/>
               </w:rPr>
-              <w:instrText xml:space="preserve"> PAGEREF _Toc205998356 \h </w:instrText>
+              <w:instrText xml:space="preserve"> PAGEREF _Toc206255058 \h </w:instrText>
             </w:r>
             <w:r>
               <w:rPr>
@@ -1839,7 +1839,7 @@
                 <w:noProof/>
                 <w:webHidden/>
               </w:rPr>
-              <w:t>9</w:t>
+              <w:t>8</w:t>
             </w:r>
             <w:r>
               <w:rPr>
@@ -1861,7 +1861,7 @@
               <w:noProof/>
             </w:rPr>
           </w:pPr>
-          <w:hyperlink w:anchor="_Toc205998357" w:history="1">
+          <w:hyperlink w:anchor="_Toc206255059" w:history="1">
             <w:r>
               <w:rPr>
                 <w:rStyle w:val="Hyperlink"/>
@@ -1888,7 +1888,7 @@
                 <w:noProof/>
                 <w:webHidden/>
               </w:rPr>
-              <w:instrText xml:space="preserve"> PAGEREF _Toc205998357 \h </w:instrText>
+              <w:instrText xml:space="preserve"> PAGEREF _Toc206255059 \h </w:instrText>
             </w:r>
             <w:r>
               <w:rPr>
@@ -1908,7 +1908,7 @@
                 <w:noProof/>
                 <w:webHidden/>
               </w:rPr>
-              <w:t>10</w:t>
+              <w:t>8</w:t>
             </w:r>
             <w:r>
               <w:rPr>
@@ -1930,7 +1930,7 @@
               <w:noProof/>
             </w:rPr>
           </w:pPr>
-          <w:hyperlink w:anchor="_Toc205998358" w:history="1">
+          <w:hyperlink w:anchor="_Toc206255060" w:history="1">
             <w:r>
               <w:rPr>
                 <w:rStyle w:val="Hyperlink"/>
@@ -1957,7 +1957,7 @@
                 <w:noProof/>
                 <w:webHidden/>
               </w:rPr>
-              <w:instrText xml:space="preserve"> PAGEREF _Toc205998358 \h </w:instrText>
+              <w:instrText xml:space="preserve"> PAGEREF _Toc206255060 \h </w:instrText>
             </w:r>
             <w:r>
               <w:rPr>
@@ -1977,7 +1977,7 @@
                 <w:noProof/>
                 <w:webHidden/>
               </w:rPr>
-              <w:t>10</w:t>
+              <w:t>8</w:t>
             </w:r>
             <w:r>
               <w:rPr>
@@ -1999,7 +1999,7 @@
               <w:noProof/>
             </w:rPr>
           </w:pPr>
-          <w:hyperlink w:anchor="_Toc205998359" w:history="1">
+          <w:hyperlink w:anchor="_Toc206255061" w:history="1">
             <w:r>
               <w:rPr>
                 <w:rStyle w:val="Hyperlink"/>
@@ -2026,7 +2026,7 @@
                 <w:noProof/>
                 <w:webHidden/>
               </w:rPr>
-              <w:instrText xml:space="preserve"> PAGEREF _Toc205998359 \h </w:instrText>
+              <w:instrText xml:space="preserve"> PAGEREF _Toc206255061 \h </w:instrText>
             </w:r>
             <w:r>
               <w:rPr>
@@ -2046,7 +2046,7 @@
                 <w:noProof/>
                 <w:webHidden/>
               </w:rPr>
-              <w:t>11</w:t>
+              <w:t>9</w:t>
             </w:r>
             <w:r>
               <w:rPr>
@@ -2068,7 +2068,7 @@
               <w:noProof/>
             </w:rPr>
           </w:pPr>
-          <w:hyperlink w:anchor="_Toc205998360" w:history="1">
+          <w:hyperlink w:anchor="_Toc206255062" w:history="1">
             <w:r>
               <w:rPr>
                 <w:rStyle w:val="Hyperlink"/>
@@ -2095,7 +2095,7 @@
                 <w:noProof/>
                 <w:webHidden/>
               </w:rPr>
-              <w:instrText xml:space="preserve"> PAGEREF _Toc205998360 \h </w:instrText>
+              <w:instrText xml:space="preserve"> PAGEREF _Toc206255062 \h </w:instrText>
             </w:r>
             <w:r>
               <w:rPr>
@@ -2115,7 +2115,7 @@
                 <w:noProof/>
                 <w:webHidden/>
               </w:rPr>
-              <w:t>11</w:t>
+              <w:t>9</w:t>
             </w:r>
             <w:r>
               <w:rPr>
@@ -2137,7 +2137,7 @@
               <w:noProof/>
             </w:rPr>
           </w:pPr>
-          <w:hyperlink w:anchor="_Toc205998361" w:history="1">
+          <w:hyperlink w:anchor="_Toc206255063" w:history="1">
             <w:r>
               <w:rPr>
                 <w:rStyle w:val="Hyperlink"/>
@@ -2164,7 +2164,7 @@
                 <w:noProof/>
                 <w:webHidden/>
               </w:rPr>
-              <w:instrText xml:space="preserve"> PAGEREF _Toc205998361 \h </w:instrText>
+              <w:instrText xml:space="preserve"> PAGEREF _Toc206255063 \h </w:instrText>
             </w:r>
             <w:r>
               <w:rPr>
@@ -2184,7 +2184,7 @@
                 <w:noProof/>
                 <w:webHidden/>
               </w:rPr>
-              <w:t>11</w:t>
+              <w:t>9</w:t>
             </w:r>
             <w:r>
               <w:rPr>
@@ -2206,7 +2206,7 @@
       <w:pPr>
         <w:pStyle w:val="Heading1"/>
       </w:pPr>
-      <w:bookmarkStart w:id="0" w:name="_Toc205998331"/>
+      <w:bookmarkStart w:id="0" w:name="_Toc206255033"/>
       <w:r>
         <w:t>About OpenMind</w:t>
       </w:r>
@@ -2293,7 +2293,7 @@
       <w:pPr>
         <w:pStyle w:val="Heading1"/>
       </w:pPr>
-      <w:bookmarkStart w:id="1" w:name="_Toc205998332"/>
+      <w:bookmarkStart w:id="1" w:name="_Toc206255034"/>
       <w:r>
         <w:t>Feedback</w:t>
       </w:r>
@@ -2324,7 +2324,7 @@
       <w:pPr>
         <w:pStyle w:val="Heading1"/>
       </w:pPr>
-      <w:bookmarkStart w:id="2" w:name="_Toc205998333"/>
+      <w:bookmarkStart w:id="2" w:name="_Toc206255035"/>
       <w:r>
         <w:t>Installation</w:t>
       </w:r>
@@ -2373,7 +2373,7 @@
       <w:pPr>
         <w:pStyle w:val="Heading2"/>
       </w:pPr>
-      <w:bookmarkStart w:id="3" w:name="_Toc205998334"/>
+      <w:bookmarkStart w:id="3" w:name="_Toc206255036"/>
       <w:r>
         <w:lastRenderedPageBreak/>
         <w:t>Create the Database Schema</w:t>
@@ -2480,7 +2480,7 @@
       <w:pPr>
         <w:pStyle w:val="Heading2"/>
       </w:pPr>
-      <w:bookmarkStart w:id="4" w:name="_Toc205998335"/>
+      <w:bookmarkStart w:id="4" w:name="_Toc206255037"/>
       <w:r>
         <w:t>Update database.yml</w:t>
       </w:r>
@@ -2615,7 +2615,7 @@
       <w:pPr>
         <w:pStyle w:val="Heading2"/>
       </w:pPr>
-      <w:bookmarkStart w:id="5" w:name="_Toc205998336"/>
+      <w:bookmarkStart w:id="5" w:name="_Toc206255038"/>
       <w:r>
         <w:lastRenderedPageBreak/>
         <w:t>Update environment.rb</w:t>
@@ -2656,7 +2656,7 @@
       <w:pPr>
         <w:pStyle w:val="Heading2"/>
       </w:pPr>
-      <w:bookmarkStart w:id="6" w:name="_Toc205998337"/>
+      <w:bookmarkStart w:id="6" w:name="_Toc206255039"/>
       <w:r>
         <w:t>Configure the mail server</w:t>
       </w:r>
@@ -2981,7 +2981,7 @@
       <w:pPr>
         <w:pStyle w:val="Heading2"/>
       </w:pPr>
-      <w:bookmarkStart w:id="8" w:name="_Toc205998338"/>
+      <w:bookmarkStart w:id="8" w:name="_Toc206255040"/>
       <w:r>
         <w:lastRenderedPageBreak/>
         <w:t>Populate the Database</w:t>
@@ -3021,7 +3021,7 @@
       <w:pPr>
         <w:pStyle w:val="Heading2"/>
       </w:pPr>
-      <w:bookmarkStart w:id="9" w:name="_Toc205998339"/>
+      <w:bookmarkStart w:id="9" w:name="_Toc206255041"/>
       <w:r>
         <w:t>Configure environment.yml</w:t>
       </w:r>
@@ -3029,34 +3029,143 @@
     </w:p>
     <w:p>
       <w:pPr>
+        <w:pStyle w:val="H2Text"/>
+      </w:pPr>
+      <w:r>
+        <w:t xml:space="preserve">Edit the file config/environment.yml. Set the options as appropriate. </w:t>
+      </w:r>
+      <w:r>
+        <w:t>For further explanation on each option, see “</w:t>
+      </w:r>
+      <w:r>
+        <w:fldChar w:fldCharType="begin"/>
+      </w:r>
+      <w:r>
+        <w:instrText xml:space="preserve"> REF _Ref206255012 \h </w:instrText>
+      </w:r>
+      <w:r>
+        <w:fldChar w:fldCharType="separate"/>
+      </w:r>
+      <w:r>
+        <w:t>Configuration Options</w:t>
+      </w:r>
+      <w:r>
+        <w:fldChar w:fldCharType="end"/>
+      </w:r>
+      <w:r>
+        <w:t xml:space="preserve">” on page </w:t>
+      </w:r>
+      <w:r>
+        <w:fldChar w:fldCharType="begin"/>
+      </w:r>
+      <w:r>
+        <w:instrText xml:space="preserve"> PAGEREF _Ref204702657 \h </w:instrText>
+      </w:r>
+      <w:r>
+        <w:fldChar w:fldCharType="separate"/>
+      </w:r>
+      <w:r>
+        <w:rPr>
+          <w:noProof/>
+        </w:rPr>
+        <w:t>7</w:t>
+      </w:r>
+      <w:r>
+        <w:fldChar w:fldCharType="end"/>
+      </w:r>
+      <w:r>
+        <w:t>.</w:t>
+      </w:r>
+    </w:p>
+    <w:p>
+      <w:pPr>
         <w:pStyle w:val="Heading2"/>
       </w:pPr>
-      <w:r>
-        <w:t xml:space="preserve">Edit the file config/environment.yml. Set the options as appropriate. </w:t>
-      </w:r>
-      <w:r>
-        <w:t>For further explanation on each option, see “</w:t>
-      </w:r>
-      <w:r>
-        <w:fldChar w:fldCharType="begin"/>
-      </w:r>
-      <w:r>
-        <w:instrText xml:space="preserve"> REF _Ref204702657 \h </w:instrText>
-      </w:r>
-      <w:r>
-        <w:fldChar w:fldCharType="separate"/>
-      </w:r>
+      <w:bookmarkStart w:id="10" w:name="_Toc206255042"/>
+      <w:r>
+        <w:t>Configure the Web Service</w:t>
+      </w:r>
+      <w:bookmarkEnd w:id="10"/>
+    </w:p>
+    <w:p>
+      <w:pPr>
+        <w:pStyle w:val="H2Text"/>
+      </w:pPr>
+      <w:r>
+        <w:t>At this point, the app is configured, and wait remains is to set up the server of your choice (fast_cgi, mongrel, etc.). What follows are steps specific to hosting rails to get the application up and running.</w:t>
+      </w:r>
+    </w:p>
+    <w:p>
+      <w:pPr>
+        <w:pStyle w:val="Note"/>
+        <w:rPr>
+          <w:rFonts w:ascii="Courier New" w:hAnsi="Courier New" w:cs="Courier New"/>
+          <w:sz w:val="20"/>
+        </w:rPr>
+      </w:pPr>
+      <w:r>
+        <w:t>C</w:t>
+      </w:r>
+      <w:r>
+        <w:t xml:space="preserve">reate the symlink so the www directory is your Rails app public folder. Get to </w:t>
+      </w:r>
+      <w:r>
+        <w:t xml:space="preserve">your application </w:t>
+      </w:r>
+      <w:r>
+        <w:t>root directory and:</w:t>
+      </w:r>
+    </w:p>
+    <w:p>
+      <w:pPr>
+        <w:pStyle w:val="Note"/>
+      </w:pPr>
+      <w:r>
+        <w:t>[~]# mv ~/public_html ~/public_html_backup</w:t>
+      </w:r>
+      <w:r>
+        <w:br/>
+        <w:t>[~]# ln -s ~/yourapp/public ~/public_html</w:t>
+      </w:r>
+    </w:p>
+    <w:p>
+      <w:pPr>
+        <w:pStyle w:val="Note"/>
+      </w:pPr>
+      <w:r>
+        <w:t>Notify hosting rails support to configure your apache vhost to use mod_rails.</w:t>
+      </w:r>
+    </w:p>
+    <w:p>
+      <w:pPr>
+        <w:pStyle w:val="Heading2"/>
+      </w:pPr>
+      <w:bookmarkStart w:id="11" w:name="_Ref204702657"/>
+      <w:bookmarkStart w:id="12" w:name="_Toc206255043"/>
+      <w:bookmarkStart w:id="13" w:name="_Ref206255134"/>
+      <w:bookmarkStart w:id="14" w:name="_Ref206255143"/>
       <w:r>
         <w:t>Setup the Task Scheduler</w:t>
       </w:r>
+      <w:bookmarkEnd w:id="12"/>
+      <w:bookmarkEnd w:id="13"/>
+      <w:bookmarkEnd w:id="14"/>
     </w:p>
     <w:p>
       <w:pPr>
         <w:pStyle w:val="Heading3"/>
       </w:pPr>
+      <w:bookmarkStart w:id="15" w:name="_Toc206255044"/>
       <w:r>
         <w:t>Install the Daemons Gem</w:t>
       </w:r>
+      <w:r>
+        <w:rPr>
+          <w:rStyle w:val="FootnoteReference"/>
+        </w:rPr>
+        <w:footnoteReference w:id="2"/>
+      </w:r>
+      <w:bookmarkEnd w:id="15"/>
     </w:p>
     <w:p>
       <w:pPr>
@@ -3112,9 +3221,11 @@
       <w:pPr>
         <w:pStyle w:val="Heading3"/>
       </w:pPr>
+      <w:bookmarkStart w:id="16" w:name="_Toc206255045"/>
       <w:r>
         <w:t>Start the Task Scheduler</w:t>
       </w:r>
+      <w:bookmarkEnd w:id="16"/>
     </w:p>
     <w:p>
       <w:pPr>
@@ -3250,7 +3361,6 @@
         <w:ind w:left="720"/>
       </w:pPr>
       <w:r>
-        <w:lastRenderedPageBreak/>
         <w:t>Note that if you make any changes to your environment.yml file, you’ll need to stop and start the task server for those changes to be picked up for background tasks such as certain email alerts.</w:t>
       </w:r>
     </w:p>
@@ -3334,9 +3444,11 @@
       <w:pPr>
         <w:pStyle w:val="Heading1"/>
       </w:pPr>
+      <w:bookmarkStart w:id="17" w:name="_Toc206255046"/>
       <w:r>
         <w:t>Seed Data</w:t>
       </w:r>
+      <w:bookmarkEnd w:id="17"/>
     </w:p>
     <w:p>
       <w:r>
@@ -3347,9 +3459,11 @@
       <w:pPr>
         <w:pStyle w:val="Heading3"/>
       </w:pPr>
+      <w:bookmarkStart w:id="18" w:name="_Toc206255047"/>
       <w:r>
         <w:t>Enterprises</w:t>
       </w:r>
+      <w:bookmarkEnd w:id="18"/>
     </w:p>
     <w:p>
       <w:r>
@@ -3360,533 +3474,12 @@
       <w:pPr>
         <w:pStyle w:val="Heading3"/>
       </w:pPr>
-      <w:r>
+      <w:bookmarkStart w:id="19" w:name="_Toc206255048"/>
+      <w:r>
+        <w:lastRenderedPageBreak/>
         <w:t>Users</w:t>
       </w:r>
-    </w:p>
-    <w:p>
-      <w:r>
-        <w:t>The system will create the following users:</w:t>
-      </w:r>
-    </w:p>
-    <w:p>
-      <w:pPr>
-        <w:pStyle w:val="ListParagraph"/>
-      </w:pPr>
-      <w:r>
-        <w:t>admin@openmind.org</w:t>
-      </w:r>
-      <w:r>
-        <w:t>: This user is granted the admin role.</w:t>
-      </w:r>
-    </w:p>
-    <w:p>
-      <w:pPr>
-        <w:pStyle w:val="ListParagraph"/>
-      </w:pPr>
-      <w:r>
-        <w:t>prodmgr@openmind.org</w:t>
-      </w:r>
-      <w:r>
-        <w:t>: This user is granted the product manager role.</w:t>
-      </w:r>
-    </w:p>
-    <w:p>
-      <w:pPr>
-        <w:pStyle w:val="ListParagraph"/>
-      </w:pPr>
-      <w:r>
-        <w:t>voter@openmind.org</w:t>
-      </w:r>
-      <w:r>
-        <w:t>: This user is granted the voter role.</w:t>
-      </w:r>
-    </w:p>
-    <w:p>
-      <w:pPr>
-        <w:pStyle w:val="ListParagraph"/>
-      </w:pPr>
-      <w:r>
-        <w:t>readonly@openmind.org</w:t>
-      </w:r>
-      <w:r>
-        <w:t>: This user is granted no roles.</w:t>
-      </w:r>
-    </w:p>
-    <w:p>
-      <w:pPr>
-        <w:pStyle w:val="ListParagraph"/>
-      </w:pPr>
-      <w:r>
-        <w:t>allocmgr@openmind.org</w:t>
-      </w:r>
-      <w:r>
-        <w:t>: This user is granted the allocation manager role.</w:t>
-      </w:r>
-    </w:p>
-    <w:p>
-      <w:pPr>
-        <w:pStyle w:val="ListParagraph"/>
-      </w:pPr>
-      <w:r>
-        <w:t>all@openmind.org</w:t>
-      </w:r>
-      <w:r>
-        <w:t>: This user is granted all roles</w:t>
-      </w:r>
-    </w:p>
-    <w:p>
-      <w:pPr>
-        <w:rPr>
-          <w:b/>
-        </w:rPr>
-      </w:pPr>
-      <w:r>
-        <w:rPr>
-          <w:b/>
-        </w:rPr>
-        <w:t>The password for each default user is “changeme” (without the quotes”).</w:t>
-      </w:r>
-    </w:p>
-    <w:p>
-      <w:r>
-        <w:t>These data exist to allow you to test your deployment, and to provide you a means to bootstrap your own users. It is strongly suggested that you create your own users and disable or delete the seeded users in any production environment.</w:t>
-      </w:r>
-    </w:p>
-    <w:p>
-      <w:pPr>
-        <w:pStyle w:val="H2Text"/>
-      </w:pPr>
-      <w:r>
-        <w:t>Configuration Options</w:t>
-      </w:r>
-      <w:r>
-        <w:fldChar w:fldCharType="end"/>
-      </w:r>
-      <w:r>
-        <w:t xml:space="preserve">” on page </w:t>
-      </w:r>
-      <w:r>
-        <w:fldChar w:fldCharType="begin"/>
-      </w:r>
-      <w:r>
-        <w:instrText xml:space="preserve"> PAGEREF _Ref204702657 \h </w:instrText>
-      </w:r>
-      <w:r>
-        <w:fldChar w:fldCharType="separate"/>
-      </w:r>
-      <w:r>
-        <w:rPr>
-          <w:noProof/>
-        </w:rPr>
-        <w:t>7</w:t>
-      </w:r>
-      <w:r>
-        <w:fldChar w:fldCharType="end"/>
-      </w:r>
-      <w:r>
-        <w:t>.</w:t>
-      </w:r>
-    </w:p>
-    <w:p>
-      <w:pPr>
-        <w:pStyle w:val="Heading2"/>
-      </w:pPr>
-      <w:bookmarkStart w:id="10" w:name="_Toc205998340"/>
-      <w:r>
-        <w:lastRenderedPageBreak/>
-        <w:t>Configure the Web Service</w:t>
-      </w:r>
-      <w:bookmarkEnd w:id="10"/>
-    </w:p>
-    <w:p>
-      <w:pPr>
-        <w:pStyle w:val="H2Text"/>
-      </w:pPr>
-      <w:r>
-        <w:t>At this point, the app is configured, and wait remains is to set up the server of your choice (fast_cgi, mongrel, etc.). What follows are steps specific to hosting rails to get the application up and running.</w:t>
-      </w:r>
-    </w:p>
-    <w:p>
-      <w:pPr>
-        <w:pStyle w:val="Note"/>
-        <w:rPr>
-          <w:rFonts w:ascii="Courier New" w:hAnsi="Courier New" w:cs="Courier New"/>
-          <w:sz w:val="20"/>
-        </w:rPr>
-      </w:pPr>
-      <w:r>
-        <w:t>C</w:t>
-      </w:r>
-      <w:r>
-        <w:t xml:space="preserve">reate the symlink so the www directory is your Rails app public folder. Get to </w:t>
-      </w:r>
-      <w:r>
-        <w:t xml:space="preserve">your application </w:t>
-      </w:r>
-      <w:r>
-        <w:t>root directory and:</w:t>
-      </w:r>
-    </w:p>
-    <w:p>
-      <w:pPr>
-        <w:pStyle w:val="Note"/>
-      </w:pPr>
-      <w:r>
-        <w:t>[~]# mv ~/public_html ~/public_html_backup</w:t>
-      </w:r>
-      <w:r>
-        <w:br/>
-        <w:t>[~]# ln -s ~/yourapp/public ~/public_html</w:t>
-      </w:r>
-    </w:p>
-    <w:p>
-      <w:pPr>
-        <w:pStyle w:val="Note"/>
-      </w:pPr>
-      <w:r>
-        <w:t>Notify hosting rails support to configure your apache vhost to use mod_rails.</w:t>
-      </w:r>
-    </w:p>
-    <w:p>
-      <w:pPr>
-        <w:pStyle w:val="Heading2"/>
-      </w:pPr>
-      <w:bookmarkStart w:id="11" w:name="_Toc205998341"/>
-      <w:bookmarkStart w:id="12" w:name="_Ref204702657"/>
-      <w:r>
-        <w:t>Setup the Task Scheduler</w:t>
-      </w:r>
-      <w:bookmarkEnd w:id="11"/>
-    </w:p>
-    <w:p>
-      <w:pPr>
-        <w:pStyle w:val="Heading3"/>
-      </w:pPr>
-      <w:bookmarkStart w:id="13" w:name="_Toc205998342"/>
-      <w:r>
-        <w:t>Install the Daemons Gem</w:t>
-      </w:r>
-      <w:r>
-        <w:rPr>
-          <w:rStyle w:val="FootnoteReference"/>
-        </w:rPr>
-        <w:footnoteReference w:id="2"/>
-      </w:r>
-      <w:bookmarkEnd w:id="13"/>
-    </w:p>
-    <w:p>
-      <w:pPr>
-        <w:pStyle w:val="H2Text"/>
-      </w:pPr>
-      <w:r>
-        <w:t>The OpenMind task scheduler requires that the daemon’s gem be installed. To verified that it is installed on your system, type:</w:t>
-      </w:r>
-    </w:p>
-    <w:p>
-      <w:pPr>
-        <w:pStyle w:val="CodeSample"/>
-      </w:pPr>
-      <w:r>
-        <w:t>gem list</w:t>
-      </w:r>
-    </w:p>
-    <w:p>
-      <w:pPr>
-        <w:pStyle w:val="H2Text"/>
-      </w:pPr>
-    </w:p>
-    <w:p>
-      <w:pPr>
-        <w:pStyle w:val="H2Text"/>
-      </w:pPr>
-      <w:r>
-        <w:t xml:space="preserve">and search for an entry for daemons. </w:t>
-      </w:r>
-    </w:p>
-    <w:p>
-      <w:pPr>
-        <w:pStyle w:val="H2Text"/>
-      </w:pPr>
-      <w:r>
-        <w:t>To install the daemons gem, type:</w:t>
-      </w:r>
-    </w:p>
-    <w:p>
-      <w:pPr>
-        <w:pStyle w:val="CodeSample"/>
-      </w:pPr>
-      <w:r>
-        <w:t>gem install daemons</w:t>
-      </w:r>
-    </w:p>
-    <w:p>
-      <w:pPr>
-        <w:pStyle w:val="CodeSample"/>
-      </w:pPr>
-    </w:p>
-    <w:p>
-      <w:pPr>
-        <w:pStyle w:val="Heading3"/>
-      </w:pPr>
-      <w:bookmarkStart w:id="14" w:name="_Toc205998343"/>
-      <w:r>
-        <w:t>Start the Task Scheduler</w:t>
-      </w:r>
-      <w:bookmarkEnd w:id="14"/>
-    </w:p>
-    <w:p>
-      <w:pPr>
-        <w:pStyle w:val="H2Text"/>
-      </w:pPr>
-      <w:r>
-        <w:t xml:space="preserve">OpenMind includes a task scheduler that runs background tasks – for example, checking for new entries in discussion forums once a day and sending out emails. You can start the task scheduler by issuing the following command: </w:t>
-      </w:r>
-    </w:p>
-    <w:p>
-      <w:pPr>
-        <w:pStyle w:val="CodeSample"/>
-      </w:pPr>
-      <w:r>
-        <w:t>ruby script/task_server_control.rb run -- -e production</w:t>
-      </w:r>
-    </w:p>
-    <w:p>
-      <w:pPr>
-        <w:pStyle w:val="CodeSample"/>
-      </w:pPr>
-    </w:p>
-    <w:p>
-      <w:pPr>
-        <w:pStyle w:val="Item"/>
-        <w:numPr>
-          <w:ilvl w:val="0"/>
-          <w:numId w:val="0"/>
-        </w:numPr>
-        <w:ind w:left="720"/>
-      </w:pPr>
-      <w:r>
-        <w:t>to run in interactive mode, or</w:t>
-      </w:r>
-    </w:p>
-    <w:p>
-      <w:pPr>
-        <w:pStyle w:val="CodeSample"/>
-      </w:pPr>
-    </w:p>
-    <w:p>
-      <w:pPr>
-        <w:pStyle w:val="CodeSample"/>
-      </w:pPr>
-      <w:r>
-        <w:t xml:space="preserve">ruby script/task_server_control.rb </w:t>
-      </w:r>
-      <w:r>
-        <w:t>start</w:t>
-      </w:r>
-      <w:r>
-        <w:t xml:space="preserve"> -- -e production</w:t>
-      </w:r>
-    </w:p>
-    <w:p>
-      <w:pPr>
-        <w:pStyle w:val="CodeSample"/>
-      </w:pPr>
-    </w:p>
-    <w:p>
-      <w:pPr>
-        <w:pStyle w:val="Item"/>
-        <w:numPr>
-          <w:ilvl w:val="0"/>
-          <w:numId w:val="0"/>
-        </w:numPr>
-        <w:tabs>
-          <w:tab w:val="left" w:pos="3735"/>
-        </w:tabs>
-        <w:ind w:left="720"/>
-      </w:pPr>
-      <w:r>
-        <w:t>to run as a background task.</w:t>
-      </w:r>
-      <w:r>
-        <w:t xml:space="preserve"> </w:t>
-      </w:r>
-    </w:p>
-    <w:p>
-      <w:pPr>
-        <w:pStyle w:val="Item"/>
-        <w:numPr>
-          <w:ilvl w:val="0"/>
-          <w:numId w:val="0"/>
-        </w:numPr>
-        <w:tabs>
-          <w:tab w:val="left" w:pos="3735"/>
-        </w:tabs>
-        <w:ind w:left="720"/>
-      </w:pPr>
-    </w:p>
-    <w:p>
-      <w:pPr>
-        <w:pStyle w:val="Item"/>
-        <w:numPr>
-          <w:ilvl w:val="0"/>
-          <w:numId w:val="0"/>
-        </w:numPr>
-        <w:tabs>
-          <w:tab w:val="left" w:pos="3735"/>
-        </w:tabs>
-        <w:ind w:left="720"/>
-      </w:pPr>
-      <w:r>
-        <w:t>To stop the daemon, type:</w:t>
-      </w:r>
-    </w:p>
-    <w:p>
-      <w:pPr>
-        <w:pStyle w:val="CodeSample"/>
-      </w:pPr>
-      <w:r>
-        <w:t>ruby script/task_server_control.rb stop -- -e production</w:t>
-      </w:r>
-    </w:p>
-    <w:p>
-      <w:pPr>
-        <w:pStyle w:val="Item"/>
-        <w:numPr>
-          <w:ilvl w:val="0"/>
-          <w:numId w:val="0"/>
-        </w:numPr>
-        <w:ind w:left="720"/>
-      </w:pPr>
-    </w:p>
-    <w:p>
-      <w:pPr>
-        <w:pStyle w:val="Item"/>
-        <w:numPr>
-          <w:ilvl w:val="0"/>
-          <w:numId w:val="0"/>
-        </w:numPr>
-        <w:ind w:left="720"/>
-      </w:pPr>
-      <w:r>
-        <w:t>Note that if you make any changes to your environment.yml file, you’ll need to stop and start the task server for those changes to be picked up for background tasks such as certain email alerts.</w:t>
-      </w:r>
-    </w:p>
-    <w:p>
-      <w:pPr>
-        <w:pStyle w:val="H2Text"/>
-      </w:pPr>
-      <w:r>
-        <w:t>It is strongly suggested that you set up this script to be started automatically via cron or monit.d or another mechanism, so that it will start up automatically in the event of a server reboot.</w:t>
-      </w:r>
-    </w:p>
-    <w:p>
-      <w:pPr>
-        <w:pStyle w:val="Note"/>
-      </w:pPr>
-      <w:r>
-        <w:t>On unix environments such as hosting rails, you can you cron to ensure that the task scheduler will be started automated if the machine is rebooted.</w:t>
-      </w:r>
-    </w:p>
-    <w:p>
-      <w:pPr>
-        <w:pStyle w:val="Note"/>
-      </w:pPr>
-      <w:r>
-        <w:t>Enter the following command:</w:t>
-      </w:r>
-    </w:p>
-    <w:p>
-      <w:pPr>
-        <w:pStyle w:val="Note"/>
-        <w:rPr>
-          <w:rFonts w:ascii="Courier New" w:hAnsi="Courier New" w:cs="Courier New"/>
-        </w:rPr>
-      </w:pPr>
-      <w:r>
-        <w:rPr>
-          <w:rFonts w:ascii="Courier New" w:hAnsi="Courier New" w:cs="Courier New"/>
-        </w:rPr>
-        <w:t>crontab –e</w:t>
-      </w:r>
-    </w:p>
-    <w:p>
-      <w:pPr>
-        <w:pStyle w:val="Note"/>
-      </w:pPr>
-      <w:r>
-        <w:t>Add the following line to the file:</w:t>
-      </w:r>
-    </w:p>
-    <w:p>
-      <w:pPr>
-        <w:pStyle w:val="Note"/>
-        <w:spacing w:after="0" w:line="240" w:lineRule="auto"/>
-        <w:ind w:left="2160" w:hanging="1440"/>
-        <w:rPr>
-          <w:rFonts w:ascii="Courier New" w:hAnsi="Courier New" w:cs="Courier New"/>
-        </w:rPr>
-      </w:pPr>
-      <w:r>
-        <w:rPr>
-          <w:rFonts w:ascii="Courier New" w:hAnsi="Courier New" w:cs="Courier New"/>
-        </w:rPr>
-        <w:t>@reboot cd /home/username/openmind &amp;&amp; \</w:t>
-      </w:r>
-    </w:p>
-    <w:p>
-      <w:pPr>
-        <w:pStyle w:val="Note"/>
-        <w:rPr>
-          <w:rFonts w:ascii="Courier New" w:hAnsi="Courier New" w:cs="Courier New"/>
-        </w:rPr>
-      </w:pPr>
-      <w:r>
-        <w:rPr>
-          <w:rFonts w:ascii="Courier New" w:hAnsi="Courier New" w:cs="Courier New"/>
-        </w:rPr>
-        <w:t>ruby script/task_server_control.rb run -- -e production</w:t>
-      </w:r>
-    </w:p>
-    <w:p>
-      <w:pPr>
-        <w:pStyle w:val="Heading1"/>
-      </w:pPr>
-      <w:bookmarkStart w:id="15" w:name="_Toc205998344"/>
-      <w:r>
-        <w:t>Seed Data</w:t>
-      </w:r>
-      <w:bookmarkEnd w:id="15"/>
-    </w:p>
-    <w:p>
-      <w:r>
-        <w:t>When the application is first set up, it contains some basic data that you can modify to suit your needs.</w:t>
-      </w:r>
-    </w:p>
-    <w:p>
-      <w:pPr>
-        <w:pStyle w:val="Heading3"/>
-      </w:pPr>
-      <w:bookmarkStart w:id="16" w:name="_Toc205998345"/>
-      <w:r>
-        <w:t>Enterprises</w:t>
-      </w:r>
-      <w:bookmarkEnd w:id="16"/>
-    </w:p>
-    <w:p>
-      <w:r>
-        <w:t>The system will create a single enterprise, the Main Company. You can update this record to reflect your own business name.</w:t>
-      </w:r>
-    </w:p>
-    <w:p>
-      <w:pPr>
-        <w:pStyle w:val="Heading3"/>
-      </w:pPr>
-      <w:bookmarkStart w:id="17" w:name="_Toc205998346"/>
-      <w:r>
-        <w:t>Users</w:t>
-      </w:r>
-      <w:bookmarkEnd w:id="17"/>
+      <w:bookmarkEnd w:id="19"/>
     </w:p>
     <w:p>
       <w:r>
@@ -4004,7 +3597,6 @@
     </w:p>
     <w:p>
       <w:r>
-        <w:lastRenderedPageBreak/>
         <w:t xml:space="preserve">These data exist to allow you to test your deployment, and to provide you a means to bootstrap your own </w:t>
       </w:r>
       <w:r>
@@ -4015,12 +3607,14 @@
       <w:pPr>
         <w:pStyle w:val="Heading1"/>
       </w:pPr>
-      <w:bookmarkStart w:id="18" w:name="_Toc205998347"/>
+      <w:bookmarkStart w:id="20" w:name="_Ref206255012"/>
+      <w:bookmarkStart w:id="21" w:name="_Toc206255049"/>
       <w:r>
         <w:t>Configuration Options</w:t>
       </w:r>
-      <w:bookmarkEnd w:id="12"/>
-      <w:bookmarkEnd w:id="18"/>
+      <w:bookmarkEnd w:id="11"/>
+      <w:bookmarkEnd w:id="20"/>
+      <w:bookmarkEnd w:id="21"/>
     </w:p>
     <w:p>
       <w:r>
@@ -4046,13 +3640,13 @@
       <w:pPr>
         <w:pStyle w:val="Heading3"/>
       </w:pPr>
-      <w:bookmarkStart w:id="19" w:name="_Ref204704263"/>
-      <w:bookmarkStart w:id="20" w:name="_Toc205998348"/>
+      <w:bookmarkStart w:id="22" w:name="_Ref204704263"/>
+      <w:bookmarkStart w:id="23" w:name="_Toc206255050"/>
       <w:r>
         <w:t>Host</w:t>
       </w:r>
-      <w:bookmarkEnd w:id="19"/>
-      <w:bookmarkEnd w:id="20"/>
+      <w:bookmarkEnd w:id="22"/>
+      <w:bookmarkEnd w:id="23"/>
     </w:p>
     <w:p>
       <w:r>
@@ -4105,11 +3699,11 @@
       <w:pPr>
         <w:pStyle w:val="Heading3"/>
       </w:pPr>
-      <w:bookmarkStart w:id="21" w:name="_Toc205998349"/>
+      <w:bookmarkStart w:id="24" w:name="_Toc206255051"/>
       <w:r>
         <w:t>Port</w:t>
       </w:r>
-      <w:bookmarkEnd w:id="21"/>
+      <w:bookmarkEnd w:id="24"/>
     </w:p>
     <w:p>
       <w:r>
@@ -4156,11 +3750,11 @@
       <w:pPr>
         <w:pStyle w:val="Heading3"/>
       </w:pPr>
-      <w:bookmarkStart w:id="22" w:name="_Toc205998350"/>
+      <w:bookmarkStart w:id="25" w:name="_Toc206255052"/>
       <w:r>
         <w:t>Admin_email</w:t>
       </w:r>
-      <w:bookmarkEnd w:id="22"/>
+      <w:bookmarkEnd w:id="25"/>
     </w:p>
     <w:p>
       <w:r>
@@ -4180,11 +3774,11 @@
       <w:pPr>
         <w:pStyle w:val="Heading3"/>
       </w:pPr>
-      <w:bookmarkStart w:id="23" w:name="_Toc205998351"/>
+      <w:bookmarkStart w:id="26" w:name="_Toc206255053"/>
       <w:r>
         <w:t>Email_subject_prefix</w:t>
       </w:r>
-      <w:bookmarkEnd w:id="23"/>
+      <w:bookmarkEnd w:id="26"/>
     </w:p>
     <w:p>
       <w:r>
@@ -4207,11 +3801,11 @@
       <w:pPr>
         <w:pStyle w:val="Heading3"/>
       </w:pPr>
-      <w:bookmarkStart w:id="24" w:name="_Toc205998352"/>
+      <w:bookmarkStart w:id="27" w:name="_Toc206255054"/>
       <w:r>
         <w:t>Rescind_minutes</w:t>
       </w:r>
-      <w:bookmarkEnd w:id="24"/>
+      <w:bookmarkEnd w:id="27"/>
       <w:r>
         <w:t xml:space="preserve"> </w:t>
       </w:r>
@@ -4225,11 +3819,12 @@
       <w:pPr>
         <w:pStyle w:val="Heading3"/>
       </w:pPr>
-      <w:bookmarkStart w:id="25" w:name="_Toc205998353"/>
-      <w:r>
+      <w:bookmarkStart w:id="28" w:name="_Toc206255055"/>
+      <w:r>
+        <w:lastRenderedPageBreak/>
         <w:t>Allocation_expiration_days</w:t>
       </w:r>
-      <w:bookmarkEnd w:id="25"/>
+      <w:bookmarkEnd w:id="28"/>
       <w:r>
         <w:t xml:space="preserve"> </w:t>
       </w:r>
@@ -4243,11 +3838,11 @@
       <w:pPr>
         <w:pStyle w:val="Heading3"/>
       </w:pPr>
-      <w:bookmarkStart w:id="26" w:name="_Toc205998354"/>
+      <w:bookmarkStart w:id="29" w:name="_Toc206255056"/>
       <w:r>
         <w:t>Email_image_url</w:t>
       </w:r>
-      <w:bookmarkEnd w:id="26"/>
+      <w:bookmarkEnd w:id="29"/>
     </w:p>
     <w:p>
       <w:r>
@@ -4258,34 +3853,30 @@
       <w:pPr>
         <w:pStyle w:val="Heading3"/>
       </w:pPr>
-      <w:bookmarkStart w:id="27" w:name="_Ref204781377"/>
-      <w:bookmarkStart w:id="28" w:name="_Ref204781381"/>
-      <w:bookmarkStart w:id="29" w:name="_Toc205998355"/>
+      <w:bookmarkStart w:id="30" w:name="_Ref204781377"/>
+      <w:bookmarkStart w:id="31" w:name="_Ref204781381"/>
+      <w:bookmarkStart w:id="32" w:name="_Toc206255057"/>
       <w:r>
         <w:t>App_theme</w:t>
       </w:r>
-      <w:bookmarkEnd w:id="27"/>
-      <w:bookmarkEnd w:id="28"/>
-      <w:bookmarkEnd w:id="29"/>
-    </w:p>
-    <w:p>
-      <w:r>
-        <w:t xml:space="preserve">OpenMind is skinnable, allowing companies to tailor the look and feel to their own specific needs. By default, OpenMind ships with an OpenMind theme, beneath the public/themes directory. Companies </w:t>
-      </w:r>
-      <w:r>
-        <w:lastRenderedPageBreak/>
-        <w:t>wishing to create a new theme can create their own directory beneath the themes directory. This parameter should map to the name of that directory.</w:t>
+      <w:bookmarkEnd w:id="30"/>
+      <w:bookmarkEnd w:id="31"/>
+      <w:bookmarkEnd w:id="32"/>
+    </w:p>
+    <w:p>
+      <w:r>
+        <w:t>OpenMind is skinnable, allowing companies to tailor the look and feel to their own specific needs. By default, OpenMind ships with an OpenMind theme, beneath the public/themes directory. Companies wishing to create a new theme can create their own directory beneath the themes directory. This parameter should map to the name of that directory.</w:t>
       </w:r>
     </w:p>
     <w:p>
       <w:pPr>
         <w:pStyle w:val="Heading3"/>
       </w:pPr>
-      <w:bookmarkStart w:id="30" w:name="_Toc205998356"/>
+      <w:bookmarkStart w:id="33" w:name="_Toc206255058"/>
       <w:r>
         <w:t>Allocation_expiration_warning_days</w:t>
       </w:r>
-      <w:bookmarkEnd w:id="30"/>
+      <w:bookmarkEnd w:id="33"/>
     </w:p>
     <w:p>
       <w:r>
@@ -4296,11 +3887,11 @@
       <w:pPr>
         <w:pStyle w:val="Heading1"/>
       </w:pPr>
-      <w:bookmarkStart w:id="31" w:name="_Toc205998357"/>
+      <w:bookmarkStart w:id="34" w:name="_Toc206255059"/>
       <w:r>
         <w:t>Themes</w:t>
       </w:r>
-      <w:bookmarkEnd w:id="31"/>
+      <w:bookmarkEnd w:id="34"/>
     </w:p>
     <w:p>
       <w:r>
@@ -4391,11 +3982,11 @@
       <w:pPr>
         <w:pStyle w:val="Heading1"/>
       </w:pPr>
-      <w:bookmarkStart w:id="32" w:name="_Toc205998358"/>
+      <w:bookmarkStart w:id="35" w:name="_Toc206255060"/>
       <w:r>
         <w:t>Periodic Jobs</w:t>
       </w:r>
-      <w:bookmarkEnd w:id="32"/>
+      <w:bookmarkEnd w:id="35"/>
     </w:p>
     <w:p>
       <w:r>
@@ -4405,40 +3996,37 @@
         <w:fldChar w:fldCharType="begin"/>
       </w:r>
       <w:r>
-        <w:instrText xml:space="preserve"> REF _Ref204764449 \h </w:instrText>
+        <w:instrText xml:space="preserve"> REF _Ref206255134 \h </w:instrText>
       </w:r>
       <w:r>
         <w:fldChar w:fldCharType="separate"/>
       </w:r>
       <w:r>
+        <w:t>Setup the Task Scheduler</w:t>
+      </w:r>
+      <w:r>
+        <w:fldChar w:fldCharType="end"/>
+      </w:r>
+      <w:r>
+        <w:t xml:space="preserve">” </w:t>
+      </w:r>
+      <w:r>
+        <w:t xml:space="preserve">on page </w:t>
+      </w:r>
+      <w:r>
+        <w:fldChar w:fldCharType="begin"/>
+      </w:r>
+      <w:r>
+        <w:instrText xml:space="preserve"> PAGEREF _Ref206255143 \h </w:instrText>
+      </w:r>
+      <w:r>
+        <w:fldChar w:fldCharType="separate"/>
+      </w:r>
+      <w:r>
         <w:rPr>
-          <w:b/>
-          <w:bCs/>
-        </w:rPr>
-        <w:t>Error! Reference source not found.</w:t>
-      </w:r>
-      <w:r>
-        <w:fldChar w:fldCharType="end"/>
-      </w:r>
-      <w:r>
-        <w:t xml:space="preserve">” on page </w:t>
-      </w:r>
-      <w:r>
-        <w:fldChar w:fldCharType="begin"/>
-      </w:r>
-      <w:r>
-        <w:instrText xml:space="preserve"> PAGEREF _Ref204764443 \h </w:instrText>
-      </w:r>
-      <w:r>
-        <w:fldChar w:fldCharType="separate"/>
-      </w:r>
-      <w:r>
-        <w:rPr>
-          <w:b/>
-          <w:bCs/>
           <w:noProof/>
         </w:rPr>
-        <w:t>Error! Bookmark not defined.</w:t>
+        <w:t>5</w:t>
       </w:r>
       <w:r>
         <w:fldChar w:fldCharType="end"/>
@@ -4465,6 +4053,7 @@
         <w:pStyle w:val="ListParagraph"/>
       </w:pPr>
       <w:r>
+        <w:lastRenderedPageBreak/>
         <w:t>A RunIntervalPeriodJob runs every x seconds, where x is defined by the value in the interval column. These jobs are never purged.</w:t>
       </w:r>
     </w:p>
@@ -4497,7 +4086,6 @@
         <w:pStyle w:val="ListParagraph"/>
       </w:pPr>
       <w:r>
-        <w:lastRenderedPageBreak/>
         <w:t>A RunAtPeriodicJob by default runs at 3AM each morning, checking for new topics and topic comments in the forum area and notifying individuals watching those topics via email of those new comments.</w:t>
       </w:r>
     </w:p>
@@ -4521,11 +4109,11 @@
       <w:pPr>
         <w:pStyle w:val="Heading1"/>
       </w:pPr>
-      <w:bookmarkStart w:id="33" w:name="_Toc205998359"/>
+      <w:bookmarkStart w:id="36" w:name="_Toc206255061"/>
       <w:r>
         <w:t>Roles</w:t>
       </w:r>
-      <w:bookmarkEnd w:id="33"/>
+      <w:bookmarkEnd w:id="36"/>
     </w:p>
     <w:p>
       <w:r>
@@ -4590,11 +4178,11 @@
       <w:pPr>
         <w:pStyle w:val="Heading1"/>
       </w:pPr>
-      <w:bookmarkStart w:id="34" w:name="_Toc205998360"/>
+      <w:bookmarkStart w:id="37" w:name="_Toc206255062"/>
       <w:r>
         <w:t>Lookup Codes</w:t>
       </w:r>
-      <w:bookmarkEnd w:id="34"/>
+      <w:bookmarkEnd w:id="37"/>
     </w:p>
     <w:p>
       <w:r>
@@ -4613,11 +4201,11 @@
       <w:pPr>
         <w:pStyle w:val="Heading1"/>
       </w:pPr>
-      <w:bookmarkStart w:id="35" w:name="_Toc205998361"/>
+      <w:bookmarkStart w:id="38" w:name="_Toc206255063"/>
       <w:r>
         <w:t>Creating New Users</w:t>
       </w:r>
-      <w:bookmarkEnd w:id="35"/>
+      <w:bookmarkEnd w:id="38"/>
     </w:p>
     <w:p>
       <w:r>
@@ -4633,6 +4221,7 @@
         </w:numPr>
       </w:pPr>
       <w:r>
+        <w:lastRenderedPageBreak/>
         <w:t>Create the enterprise using the “Enterprise</w:t>
       </w:r>
       <w:r>
@@ -4716,7 +4305,6 @@
     </w:p>
     <w:p>
       <w:r>
-        <w:lastRenderedPageBreak/>
         <w:t>OpenMind also provides a bulk load feature for creating enterprises and users. The bulk load feature is accessible from the “Users” menu entry.</w:t>
       </w:r>
     </w:p>
@@ -4797,7 +4385,7 @@
                 <w:noProof/>
                 <w:color w:val="FFFFFF" w:themeColor="background1"/>
               </w:rPr>
-              <w:t>3</w:t>
+              <w:t>8</w:t>
             </w:r>
           </w:fldSimple>
         </w:p>
@@ -7306,7 +6894,7 @@
 </file>
 
 <file path=customXml/itemProps1.xml><?xml version="1.0" encoding="utf-8"?>
-<ds:datastoreItem xmlns:ds="http://schemas.openxmlformats.org/officeDocument/2006/customXml" ds:itemID="{5A52EF2E-B734-402F-BF2D-20AD176DE752}">
+<ds:datastoreItem xmlns:ds="http://schemas.openxmlformats.org/officeDocument/2006/customXml" ds:itemID="{38715196-C74A-488E-9E6A-6992A09E49F9}">
   <ds:schemaRefs>
     <ds:schemaRef ds:uri="http://schemas.openxmlformats.org/officeDocument/2006/bibliography"/>
   </ds:schemaRefs>

</xml_diff>

<commit_message>
Remove need for utf8
git-svn-id: https://openmind.svn.sourceforge.net/svnroot/openmind/trunk@240 a3c5bf5b-694f-0410-b062-bbea8a01288a
</commit_message>
<xml_diff>
--- a/doc/Manual.docx
+++ b/doc/Manual.docx
@@ -2389,10 +2389,10 @@
         </w:numPr>
       </w:pPr>
       <w:r>
-        <w:t xml:space="preserve">Create a schema in a MySQL database for the OpenMind data. </w:t>
-      </w:r>
-      <w:r>
-        <w:t xml:space="preserve">Ensure that the character set for your new schema is utf-8. </w:t>
+        <w:t>Create a schema in a MySQL database for the OpenMind data.</w:t>
+      </w:r>
+      <w:r>
+        <w:t xml:space="preserve"> </w:t>
       </w:r>
     </w:p>
     <w:p>
@@ -4427,7 +4427,7 @@
                 <w:noProof/>
                 <w:color w:val="FFFFFF" w:themeColor="background1"/>
               </w:rPr>
-              <w:t>1</w:t>
+              <w:t>3</w:t>
             </w:r>
           </w:fldSimple>
         </w:p>

</xml_diff>

<commit_message>
Added logic and code for simple_captcha
git-svn-id: https://openmind.svn.sourceforge.net/svnroot/openmind/trunk@296 a3c5bf5b-694f-0410-b062-bbea8a01288a
</commit_message>
<xml_diff>
--- a/doc/Manual.docx
+++ b/doc/Manual.docx
@@ -3104,7 +3104,13 @@
         <w:pStyle w:val="H2Text"/>
       </w:pPr>
       <w:r>
-        <w:t xml:space="preserve">At this point, the app is configured, and wait remains is to set up the server of your choice (fast_cgi, mongrel, etc.). What follows are steps specific to </w:t>
+        <w:t xml:space="preserve">At this point, the app is configured, and wait </w:t>
+      </w:r>
+      <w:r>
+        <w:t>remains</w:t>
+      </w:r>
+      <w:r>
+        <w:t xml:space="preserve"> is to set up the server of your choice (fast_cgi, mongrel, etc.). What follows are steps specific to </w:t>
       </w:r>
       <w:r>
         <w:t>Hosting Rails</w:t>
@@ -3169,6 +3175,92 @@
       <w:bookmarkStart w:id="13" w:name="_Ref206255143"/>
       <w:bookmarkStart w:id="14" w:name="_Ref204702657"/>
       <w:r>
+        <w:t>Install Image Libraries</w:t>
+      </w:r>
+    </w:p>
+    <w:p>
+      <w:pPr>
+        <w:pStyle w:val="H2Text"/>
+      </w:pPr>
+      <w:r>
+        <w:t xml:space="preserve">If you plan on using the </w:t>
+      </w:r>
+      <w:r>
+        <w:t>“</w:t>
+      </w:r>
+      <w:r>
+        <w:t>captch</w:t>
+      </w:r>
+      <w:r>
+        <w:t>a</w:t>
+      </w:r>
+      <w:r>
+        <w:t>”</w:t>
+      </w:r>
+      <w:r>
+        <w:t xml:space="preserve"> functionality in the registration screen, you will need to install image processing libraries:</w:t>
+      </w:r>
+    </w:p>
+    <w:p>
+      <w:pPr>
+        <w:pStyle w:val="H2Text"/>
+        <w:numPr>
+          <w:ilvl w:val="0"/>
+          <w:numId w:val="14"/>
+        </w:numPr>
+      </w:pPr>
+      <w:r>
+        <w:t>Install the ImageMagick libraries (</w:t>
+      </w:r>
+      <w:hyperlink r:id="rId10" w:history="1">
+        <w:r>
+          <w:rPr>
+            <w:rStyle w:val="Hyperlink"/>
+          </w:rPr>
+          <w:t>http://www.imagemagick.org</w:t>
+        </w:r>
+      </w:hyperlink>
+      <w:r>
+        <w:t>).</w:t>
+      </w:r>
+    </w:p>
+    <w:p>
+      <w:pPr>
+        <w:pStyle w:val="H2Text"/>
+        <w:numPr>
+          <w:ilvl w:val="0"/>
+          <w:numId w:val="14"/>
+        </w:numPr>
+      </w:pPr>
+      <w:r>
+        <w:t>Install the RMagic gem (</w:t>
+      </w:r>
+      <w:hyperlink r:id="rId11" w:history="1">
+        <w:r>
+          <w:rPr>
+            <w:rStyle w:val="Hyperlink"/>
+          </w:rPr>
+          <w:t>http://rmagick.rubyforge.org/index.html</w:t>
+        </w:r>
+      </w:hyperlink>
+      <w:r>
+        <w:t>).</w:t>
+      </w:r>
+    </w:p>
+    <w:p>
+      <w:pPr>
+        <w:pStyle w:val="Note"/>
+      </w:pPr>
+      <w:r>
+        <w:t>Both ImageMagick and RMagic are already installed on HostingRails servers</w:t>
+      </w:r>
+    </w:p>
+    <w:p>
+      <w:pPr>
+        <w:pStyle w:val="Heading2"/>
+      </w:pPr>
+      <w:r>
+        <w:lastRenderedPageBreak/>
         <w:t>Setup the Task Scheduler</w:t>
       </w:r>
       <w:bookmarkEnd w:id="11"/>
@@ -3401,6 +3493,7 @@
         <w:pStyle w:val="Note"/>
       </w:pPr>
       <w:r>
+        <w:lastRenderedPageBreak/>
         <w:t xml:space="preserve">On unix environments such as </w:t>
       </w:r>
       <w:r>
@@ -3518,7 +3611,6 @@
       </w:pPr>
       <w:bookmarkStart w:id="19" w:name="_Toc206255048"/>
       <w:r>
-        <w:lastRenderedPageBreak/>
         <w:t>Users</w:t>
       </w:r>
       <w:bookmarkEnd w:id="19"/>
@@ -3532,7 +3624,7 @@
       <w:pPr>
         <w:pStyle w:val="ListParagraph"/>
       </w:pPr>
-      <w:hyperlink r:id="rId10" w:history="1">
+      <w:hyperlink r:id="rId12" w:history="1">
         <w:r>
           <w:rPr>
             <w:rStyle w:val="Hyperlink"/>
@@ -3548,7 +3640,7 @@
       <w:pPr>
         <w:pStyle w:val="ListParagraph"/>
       </w:pPr>
-      <w:hyperlink r:id="rId11" w:history="1">
+      <w:hyperlink r:id="rId13" w:history="1">
         <w:r>
           <w:rPr>
             <w:rStyle w:val="Hyperlink"/>
@@ -3564,7 +3656,7 @@
       <w:pPr>
         <w:pStyle w:val="ListParagraph"/>
       </w:pPr>
-      <w:hyperlink r:id="rId12" w:history="1">
+      <w:hyperlink r:id="rId14" w:history="1">
         <w:r>
           <w:rPr>
             <w:rStyle w:val="Hyperlink"/>
@@ -3580,7 +3672,7 @@
       <w:pPr>
         <w:pStyle w:val="ListParagraph"/>
       </w:pPr>
-      <w:hyperlink r:id="rId13" w:history="1">
+      <w:hyperlink r:id="rId15" w:history="1">
         <w:r>
           <w:rPr>
             <w:rStyle w:val="Hyperlink"/>
@@ -3596,7 +3688,7 @@
       <w:pPr>
         <w:pStyle w:val="ListParagraph"/>
       </w:pPr>
-      <w:hyperlink r:id="rId14" w:history="1">
+      <w:hyperlink r:id="rId16" w:history="1">
         <w:r>
           <w:rPr>
             <w:rStyle w:val="Hyperlink"/>
@@ -3612,7 +3704,7 @@
       <w:pPr>
         <w:pStyle w:val="ListParagraph"/>
       </w:pPr>
-      <w:hyperlink r:id="rId15" w:history="1">
+      <w:hyperlink r:id="rId17" w:history="1">
         <w:r>
           <w:rPr>
             <w:rStyle w:val="Hyperlink"/>
@@ -3734,6 +3826,7 @@
     </w:p>
     <w:p>
       <w:r>
+        <w:lastRenderedPageBreak/>
         <w:t>Specify a value that will allow the url to resolve to your OpenMind instance.</w:t>
       </w:r>
     </w:p>
@@ -3863,7 +3956,6 @@
       </w:pPr>
       <w:bookmarkStart w:id="28" w:name="_Toc206255055"/>
       <w:r>
-        <w:lastRenderedPageBreak/>
         <w:t>Allocation_expiration_days</w:t>
       </w:r>
       <w:bookmarkEnd w:id="28"/>
@@ -3954,6 +4046,7 @@
         </w:numPr>
       </w:pPr>
       <w:r>
+        <w:lastRenderedPageBreak/>
         <w:t>Copy the openmind directory to another directory with a different name within the themes directory.  For example, copy public/themes/openmind to public/themes/acme.</w:t>
       </w:r>
     </w:p>
@@ -4095,119 +4188,119 @@
         <w:pStyle w:val="ListParagraph"/>
       </w:pPr>
       <w:r>
+        <w:t>A RunIntervalPeriodJob runs every x seconds, where x is defined by the value in the interval column. These jobs are never purged.</w:t>
+      </w:r>
+    </w:p>
+    <w:p>
+      <w:pPr>
+        <w:pStyle w:val="ListParagraph"/>
+      </w:pPr>
+      <w:r>
+        <w:t>A RunAtPeriodicJob runs at the same time every day. That time is determined by the value of the run_at_minutes column, where run_at_minutes represents the number of minutes after minute the job should execute.</w:t>
+      </w:r>
+      <w:r>
+        <w:t xml:space="preserve"> </w:t>
+      </w:r>
+      <w:r>
+        <w:t>These jobs are never purged.</w:t>
+      </w:r>
+    </w:p>
+    <w:p>
+      <w:r>
+        <w:t>Periodic jobs are recorded in the “periodic_jobs” table in the database. By modifying the values in the columns, you can change the behavior of OpenMind.</w:t>
+      </w:r>
+    </w:p>
+    <w:p>
+      <w:r>
+        <w:t>OpenMind currently uses three periodic jobs:</w:t>
+      </w:r>
+    </w:p>
+    <w:p>
+      <w:pPr>
+        <w:pStyle w:val="ListParagraph"/>
+      </w:pPr>
+      <w:r>
+        <w:t>A RunAtPeriodicJob by default runs at 3AM each morning, checking for new topics and topic comments in the forum area and notifying individuals watching those topics via email of those new comments.</w:t>
+      </w:r>
+    </w:p>
+    <w:p>
+      <w:pPr>
+        <w:pStyle w:val="ListParagraph"/>
+      </w:pPr>
+      <w:r>
+        <w:t>When a user creates a comment against an idea, a RunOncePeriodicJob is created to check for watchers in the background, and notify those users about the new comment.</w:t>
+      </w:r>
+    </w:p>
+    <w:p>
+      <w:pPr>
+        <w:pStyle w:val="ListParagraph"/>
+      </w:pPr>
+      <w:r>
+        <w:t>Once an hour a RunIntervalPeriodJob deletesr RunOncePeriodicJobs older than 7 days.</w:t>
+      </w:r>
+    </w:p>
+    <w:p>
+      <w:pPr>
+        <w:pStyle w:val="Heading1"/>
+      </w:pPr>
+      <w:bookmarkStart w:id="36" w:name="_Toc206255061"/>
+      <w:r>
+        <w:t>Roles</w:t>
+      </w:r>
+      <w:bookmarkEnd w:id="36"/>
+    </w:p>
+    <w:p>
+      <w:r>
+        <w:t>OpenMind provides the following roles:</w:t>
+      </w:r>
+    </w:p>
+    <w:p>
+      <w:pPr>
+        <w:pStyle w:val="ListParagraph"/>
+      </w:pPr>
+      <w:r>
+        <w:t>System Adminstrator creates</w:t>
+      </w:r>
+      <w:r>
+        <w:t xml:space="preserve"> and edit enterprises, </w:t>
+      </w:r>
+      <w:r>
+        <w:t>users</w:t>
+      </w:r>
+      <w:r>
+        <w:t xml:space="preserve"> and lookup codes</w:t>
+      </w:r>
+    </w:p>
+    <w:p>
+      <w:pPr>
+        <w:pStyle w:val="ListParagraph"/>
+      </w:pPr>
+      <w:r>
+        <w:t>Product Manager manages products, releases, ideas, announcements and polls</w:t>
+      </w:r>
+    </w:p>
+    <w:p>
+      <w:pPr>
+        <w:pStyle w:val="ListParagraph"/>
+      </w:pPr>
+      <w:r>
+        <w:t>Voter can vote for ideas. Most users in the system will probably be voters.</w:t>
+      </w:r>
+    </w:p>
+    <w:p>
+      <w:pPr>
+        <w:pStyle w:val="ListParagraph"/>
+      </w:pPr>
+      <w:r>
+        <w:t>Allocations Manager manages the granting of allocations</w:t>
+      </w:r>
+    </w:p>
+    <w:p>
+      <w:pPr>
+        <w:pStyle w:val="ListParagraph"/>
+      </w:pPr>
+      <w:r>
         <w:lastRenderedPageBreak/>
-        <w:t>A RunIntervalPeriodJob runs every x seconds, where x is defined by the value in the interval column. These jobs are never purged.</w:t>
-      </w:r>
-    </w:p>
-    <w:p>
-      <w:pPr>
-        <w:pStyle w:val="ListParagraph"/>
-      </w:pPr>
-      <w:r>
-        <w:t>A RunAtPeriodicJob runs at the same time every day. That time is determined by the value of the run_at_minutes column, where run_at_minutes represents the number of minutes after minute the job should execute.</w:t>
-      </w:r>
-      <w:r>
-        <w:t xml:space="preserve"> </w:t>
-      </w:r>
-      <w:r>
-        <w:t>These jobs are never purged.</w:t>
-      </w:r>
-    </w:p>
-    <w:p>
-      <w:r>
-        <w:t>Periodic jobs are recorded in the “periodic_jobs” table in the database. By modifying the values in the columns, you can change the behavior of OpenMind.</w:t>
-      </w:r>
-    </w:p>
-    <w:p>
-      <w:r>
-        <w:t>OpenMind currently uses three periodic jobs:</w:t>
-      </w:r>
-    </w:p>
-    <w:p>
-      <w:pPr>
-        <w:pStyle w:val="ListParagraph"/>
-      </w:pPr>
-      <w:r>
-        <w:t>A RunAtPeriodicJob by default runs at 3AM each morning, checking for new topics and topic comments in the forum area and notifying individuals watching those topics via email of those new comments.</w:t>
-      </w:r>
-    </w:p>
-    <w:p>
-      <w:pPr>
-        <w:pStyle w:val="ListParagraph"/>
-      </w:pPr>
-      <w:r>
-        <w:t>When a user creates a comment against an idea, a RunOncePeriodicJob is created to check for watchers in the background, and notify those users about the new comment.</w:t>
-      </w:r>
-    </w:p>
-    <w:p>
-      <w:pPr>
-        <w:pStyle w:val="ListParagraph"/>
-      </w:pPr>
-      <w:r>
-        <w:t>Once an hour a RunIntervalPeriodJob deletesr RunOncePeriodicJobs older than 7 days.</w:t>
-      </w:r>
-    </w:p>
-    <w:p>
-      <w:pPr>
-        <w:pStyle w:val="Heading1"/>
-      </w:pPr>
-      <w:bookmarkStart w:id="36" w:name="_Toc206255061"/>
-      <w:r>
-        <w:t>Roles</w:t>
-      </w:r>
-      <w:bookmarkEnd w:id="36"/>
-    </w:p>
-    <w:p>
-      <w:r>
-        <w:t>OpenMind provides the following roles:</w:t>
-      </w:r>
-    </w:p>
-    <w:p>
-      <w:pPr>
-        <w:pStyle w:val="ListParagraph"/>
-      </w:pPr>
-      <w:r>
-        <w:t>System Adminstrator creates</w:t>
-      </w:r>
-      <w:r>
-        <w:t xml:space="preserve"> and edit enterprises, </w:t>
-      </w:r>
-      <w:r>
-        <w:t>users</w:t>
-      </w:r>
-      <w:r>
-        <w:t xml:space="preserve"> and lookup codes</w:t>
-      </w:r>
-    </w:p>
-    <w:p>
-      <w:pPr>
-        <w:pStyle w:val="ListParagraph"/>
-      </w:pPr>
-      <w:r>
-        <w:t>Product Manager manages products, releases, ideas, announcements and polls</w:t>
-      </w:r>
-    </w:p>
-    <w:p>
-      <w:pPr>
-        <w:pStyle w:val="ListParagraph"/>
-      </w:pPr>
-      <w:r>
-        <w:t>Voter can vote for ideas. Most users in the system will probably be voters.</w:t>
-      </w:r>
-    </w:p>
-    <w:p>
-      <w:pPr>
-        <w:pStyle w:val="ListParagraph"/>
-      </w:pPr>
-      <w:r>
-        <w:t>Allocations Manager manages the granting of allocations</w:t>
-      </w:r>
-    </w:p>
-    <w:p>
-      <w:pPr>
-        <w:pStyle w:val="ListParagraph"/>
-      </w:pPr>
-      <w:r>
         <w:t>Moderator can moderate forum discussions, editing or deleting comments they deem in appropriate.</w:t>
       </w:r>
     </w:p>
@@ -4263,7 +4356,6 @@
         </w:numPr>
       </w:pPr>
       <w:r>
-        <w:lastRenderedPageBreak/>
         <w:t>Create the enterprise using the “Enterprise</w:t>
       </w:r>
       <w:r>
@@ -4351,12 +4443,12 @@
       </w:r>
     </w:p>
     <w:sectPr>
-      <w:headerReference w:type="even" r:id="rId16"/>
-      <w:headerReference w:type="default" r:id="rId17"/>
-      <w:footerReference w:type="even" r:id="rId18"/>
-      <w:footerReference w:type="default" r:id="rId19"/>
-      <w:headerReference w:type="first" r:id="rId20"/>
-      <w:footerReference w:type="first" r:id="rId21"/>
+      <w:headerReference w:type="even" r:id="rId18"/>
+      <w:headerReference w:type="default" r:id="rId19"/>
+      <w:footerReference w:type="even" r:id="rId20"/>
+      <w:footerReference w:type="default" r:id="rId21"/>
+      <w:headerReference w:type="first" r:id="rId22"/>
+      <w:footerReference w:type="first" r:id="rId23"/>
       <w:pgSz w:w="12240" w:h="15840"/>
       <w:pgMar w:top="1440" w:right="1440" w:bottom="1440" w:left="1440" w:header="720" w:footer="720" w:gutter="0"/>
       <w:cols w:space="720"/>
@@ -4442,7 +4534,7 @@
                 <w:noProof/>
                 <w:color w:val="FFFFFF" w:themeColor="background1"/>
               </w:rPr>
-              <w:t>1</w:t>
+              <w:t>5</w:t>
             </w:r>
           </w:fldSimple>
         </w:p>
@@ -5581,6 +5673,119 @@
     </w:lvl>
   </w:abstractNum>
   <w:abstractNum w:abstractNumId="9">
+    <w:nsid w:val="572A2D35"/>
+    <w:multiLevelType w:val="hybridMultilevel"/>
+    <w:tmpl w:val="05E45BA8"/>
+    <w:lvl w:ilvl="0" w:tplc="04090001">
+      <w:start w:val="1"/>
+      <w:numFmt w:val="bullet"/>
+      <w:lvlText w:val=""/>
+      <w:lvlJc w:val="left"/>
+      <w:pPr>
+        <w:ind w:left="1440" w:hanging="360"/>
+      </w:pPr>
+      <w:rPr>
+        <w:rFonts w:ascii="Symbol" w:hAnsi="Symbol" w:hint="default"/>
+      </w:rPr>
+    </w:lvl>
+    <w:lvl w:ilvl="1" w:tplc="04090003" w:tentative="1">
+      <w:start w:val="1"/>
+      <w:numFmt w:val="bullet"/>
+      <w:lvlText w:val="o"/>
+      <w:lvlJc w:val="left"/>
+      <w:pPr>
+        <w:ind w:left="2160" w:hanging="360"/>
+      </w:pPr>
+      <w:rPr>
+        <w:rFonts w:ascii="Courier New" w:hAnsi="Courier New" w:cs="Courier New" w:hint="default"/>
+      </w:rPr>
+    </w:lvl>
+    <w:lvl w:ilvl="2" w:tplc="04090005" w:tentative="1">
+      <w:start w:val="1"/>
+      <w:numFmt w:val="bullet"/>
+      <w:lvlText w:val=""/>
+      <w:lvlJc w:val="left"/>
+      <w:pPr>
+        <w:ind w:left="2880" w:hanging="360"/>
+      </w:pPr>
+      <w:rPr>
+        <w:rFonts w:ascii="Wingdings" w:hAnsi="Wingdings" w:hint="default"/>
+      </w:rPr>
+    </w:lvl>
+    <w:lvl w:ilvl="3" w:tplc="04090001" w:tentative="1">
+      <w:start w:val="1"/>
+      <w:numFmt w:val="bullet"/>
+      <w:lvlText w:val=""/>
+      <w:lvlJc w:val="left"/>
+      <w:pPr>
+        <w:ind w:left="3600" w:hanging="360"/>
+      </w:pPr>
+      <w:rPr>
+        <w:rFonts w:ascii="Symbol" w:hAnsi="Symbol" w:hint="default"/>
+      </w:rPr>
+    </w:lvl>
+    <w:lvl w:ilvl="4" w:tplc="04090003" w:tentative="1">
+      <w:start w:val="1"/>
+      <w:numFmt w:val="bullet"/>
+      <w:lvlText w:val="o"/>
+      <w:lvlJc w:val="left"/>
+      <w:pPr>
+        <w:ind w:left="4320" w:hanging="360"/>
+      </w:pPr>
+      <w:rPr>
+        <w:rFonts w:ascii="Courier New" w:hAnsi="Courier New" w:cs="Courier New" w:hint="default"/>
+      </w:rPr>
+    </w:lvl>
+    <w:lvl w:ilvl="5" w:tplc="04090005" w:tentative="1">
+      <w:start w:val="1"/>
+      <w:numFmt w:val="bullet"/>
+      <w:lvlText w:val=""/>
+      <w:lvlJc w:val="left"/>
+      <w:pPr>
+        <w:ind w:left="5040" w:hanging="360"/>
+      </w:pPr>
+      <w:rPr>
+        <w:rFonts w:ascii="Wingdings" w:hAnsi="Wingdings" w:hint="default"/>
+      </w:rPr>
+    </w:lvl>
+    <w:lvl w:ilvl="6" w:tplc="04090001" w:tentative="1">
+      <w:start w:val="1"/>
+      <w:numFmt w:val="bullet"/>
+      <w:lvlText w:val=""/>
+      <w:lvlJc w:val="left"/>
+      <w:pPr>
+        <w:ind w:left="5760" w:hanging="360"/>
+      </w:pPr>
+      <w:rPr>
+        <w:rFonts w:ascii="Symbol" w:hAnsi="Symbol" w:hint="default"/>
+      </w:rPr>
+    </w:lvl>
+    <w:lvl w:ilvl="7" w:tplc="04090003" w:tentative="1">
+      <w:start w:val="1"/>
+      <w:numFmt w:val="bullet"/>
+      <w:lvlText w:val="o"/>
+      <w:lvlJc w:val="left"/>
+      <w:pPr>
+        <w:ind w:left="6480" w:hanging="360"/>
+      </w:pPr>
+      <w:rPr>
+        <w:rFonts w:ascii="Courier New" w:hAnsi="Courier New" w:cs="Courier New" w:hint="default"/>
+      </w:rPr>
+    </w:lvl>
+    <w:lvl w:ilvl="8" w:tplc="04090005" w:tentative="1">
+      <w:start w:val="1"/>
+      <w:numFmt w:val="bullet"/>
+      <w:lvlText w:val=""/>
+      <w:lvlJc w:val="left"/>
+      <w:pPr>
+        <w:ind w:left="7200" w:hanging="360"/>
+      </w:pPr>
+      <w:rPr>
+        <w:rFonts w:ascii="Wingdings" w:hAnsi="Wingdings" w:hint="default"/>
+      </w:rPr>
+    </w:lvl>
+  </w:abstractNum>
+  <w:abstractNum w:abstractNumId="10">
     <w:nsid w:val="5E8556F1"/>
     <w:multiLevelType w:val="hybridMultilevel"/>
     <w:tmpl w:val="014033BC"/>
@@ -5667,7 +5872,7 @@
       </w:pPr>
     </w:lvl>
   </w:abstractNum>
-  <w:abstractNum w:abstractNumId="10">
+  <w:abstractNum w:abstractNumId="11">
     <w:nsid w:val="6DFE7224"/>
     <w:multiLevelType w:val="hybridMultilevel"/>
     <w:tmpl w:val="709EE68C"/>
@@ -5753,7 +5958,7 @@
       </w:pPr>
     </w:lvl>
   </w:abstractNum>
-  <w:abstractNum w:abstractNumId="11">
+  <w:abstractNum w:abstractNumId="12">
     <w:nsid w:val="7BC3443A"/>
     <w:multiLevelType w:val="hybridMultilevel"/>
     <w:tmpl w:val="5B6A82E2"/>
@@ -5867,13 +6072,13 @@
     </w:lvl>
   </w:abstractNum>
   <w:num w:numId="1">
-    <w:abstractNumId w:val="9"/>
+    <w:abstractNumId w:val="10"/>
   </w:num>
   <w:num w:numId="2">
     <w:abstractNumId w:val="4"/>
   </w:num>
   <w:num w:numId="3">
-    <w:abstractNumId w:val="10"/>
+    <w:abstractNumId w:val="11"/>
   </w:num>
   <w:num w:numId="4">
     <w:abstractNumId w:val="5"/>
@@ -5900,7 +6105,7 @@
     <w:abstractNumId w:val="8"/>
   </w:num>
   <w:num w:numId="12">
-    <w:abstractNumId w:val="9"/>
+    <w:abstractNumId w:val="10"/>
     <w:lvlOverride w:ilvl="0">
       <w:startOverride w:val="1"/>
     </w:lvlOverride>
@@ -5930,7 +6135,10 @@
     </w:lvlOverride>
   </w:num>
   <w:num w:numId="13">
-    <w:abstractNumId w:val="11"/>
+    <w:abstractNumId w:val="12"/>
+  </w:num>
+  <w:num w:numId="14">
+    <w:abstractNumId w:val="9"/>
   </w:num>
 </w:numbering>
 </file>

</xml_diff>

<commit_message>
Upgraded to Rails 2.1.1 (merged the upgrade branch)
git-svn-id: https://openmind.svn.sourceforge.net/svnroot/openmind/trunk@336 a3c5bf5b-694f-0410-b062-bbea8a01288a
</commit_message>
<xml_diff>
--- a/doc/Manual.docx
+++ b/doc/Manual.docx
@@ -2670,6 +2670,40 @@
       </w:pPr>
       <w:bookmarkStart w:id="6" w:name="_Toc206255039"/>
       <w:r>
+        <w:t>Installing  ruby-debug</w:t>
+      </w:r>
+    </w:p>
+    <w:p>
+      <w:pPr>
+        <w:pStyle w:val="H2Text"/>
+      </w:pPr>
+      <w:r>
+        <w:t>If you plan on using your development environment, then you will need to install the ruby debugger:</w:t>
+      </w:r>
+    </w:p>
+    <w:p>
+      <w:pPr>
+        <w:pStyle w:val="HTMLPreformatted"/>
+        <w:ind w:left="720"/>
+      </w:pPr>
+      <w:r>
+        <w:t>gem install ruby</w:t>
+      </w:r>
+      <w:r>
+        <w:rPr>
+          <w:rStyle w:val="operator"/>
+        </w:rPr>
+        <w:t>-</w:t>
+      </w:r>
+      <w:r>
+        <w:t>debug</w:t>
+      </w:r>
+    </w:p>
+    <w:p>
+      <w:pPr>
+        <w:pStyle w:val="Heading2"/>
+      </w:pPr>
+      <w:r>
         <w:t>Configure the mail server</w:t>
       </w:r>
       <w:bookmarkEnd w:id="6"/>
@@ -2948,6 +2982,7 @@
         <w:pStyle w:val="H2Text"/>
       </w:pPr>
       <w:r>
+        <w:lastRenderedPageBreak/>
         <w:t xml:space="preserve">Note: The migration performed in step </w:t>
       </w:r>
       <w:r>
@@ -2995,7 +3030,6 @@
       </w:pPr>
       <w:bookmarkStart w:id="8" w:name="_Toc206255040"/>
       <w:r>
-        <w:lastRenderedPageBreak/>
         <w:t>Populate the Database</w:t>
       </w:r>
       <w:bookmarkEnd w:id="8"/>
@@ -4534,7 +4568,7 @@
                 <w:noProof/>
                 <w:color w:val="FFFFFF" w:themeColor="background1"/>
               </w:rPr>
-              <w:t>5</w:t>
+              <w:t>4</w:t>
             </w:r>
           </w:fldSimple>
         </w:p>
@@ -6540,7 +6574,6 @@
     <w:basedOn w:val="Normal"/>
     <w:link w:val="HTMLPreformattedChar"/>
     <w:uiPriority w:val="99"/>
-    <w:semiHidden/>
     <w:unhideWhenUsed/>
     <w:rsid w:val="0044516D"/>
     <w:pPr>
@@ -6575,7 +6608,6 @@
     <w:basedOn w:val="DefaultParagraphFont"/>
     <w:link w:val="HTMLPreformatted"/>
     <w:uiPriority w:val="99"/>
-    <w:semiHidden/>
     <w:rsid w:val="0044516D"/>
     <w:rPr>
       <w:rFonts w:ascii="Courier New" w:eastAsia="Times New Roman" w:hAnsi="Courier New" w:cs="Courier New"/>
@@ -6914,6 +6946,11 @@
       <w:vertAlign w:val="superscript"/>
     </w:rPr>
   </w:style>
+  <w:style w:type="character" w:customStyle="1" w:styleId="operator">
+    <w:name w:val="operator"/>
+    <w:basedOn w:val="DefaultParagraphFont"/>
+    <w:rsid w:val="00A554D6"/>
+  </w:style>
 </w:styles>
 </file>
 

</xml_diff>

<commit_message>
Changed protection for html to use xss terminate Updated RedCloth
git-svn-id: https://openmind.svn.sourceforge.net/svnroot/openmind/trunk@390 a3c5bf5b-694f-0410-b062-bbea8a01288a
</commit_message>
<xml_diff>
--- a/doc/Manual.docx
+++ b/doc/Manual.docx
@@ -2670,7 +2670,10 @@
       </w:pPr>
       <w:bookmarkStart w:id="6" w:name="_Toc206255039"/>
       <w:r>
-        <w:t>Installing  ruby-debug</w:t>
+        <w:t>Installing  ruby-</w:t>
+      </w:r>
+      <w:r>
+        <w:t>debug</w:t>
       </w:r>
     </w:p>
     <w:p>
@@ -2699,6 +2702,226 @@
         <w:t>debug</w:t>
       </w:r>
     </w:p>
+    <w:p>
+      <w:pPr>
+        <w:pStyle w:val="Heading2"/>
+      </w:pPr>
+      <w:r>
+        <w:t>Native Code Gems</w:t>
+      </w:r>
+    </w:p>
+    <w:p>
+      <w:pPr>
+        <w:pStyle w:val="H2Text"/>
+      </w:pPr>
+      <w:r>
+        <w:t>OpenMind depends upon several gems that rely upon native code. Because of this, such gems cannot be frozen with the OpenMind installation and must be installed on your particular server.</w:t>
+      </w:r>
+    </w:p>
+    <w:p>
+      <w:pPr>
+        <w:pStyle w:val="Heading3"/>
+      </w:pPr>
+      <w:r>
+        <w:t>MySQL</w:t>
+      </w:r>
+    </w:p>
+    <w:p>
+      <w:pPr>
+        <w:pStyle w:val="H2Text"/>
+      </w:pPr>
+      <w:r>
+        <w:t>OpenMind requires the driver my MySQL. To install it, type:</w:t>
+      </w:r>
+    </w:p>
+    <w:p>
+      <w:pPr>
+        <w:pStyle w:val="HTMLPreformatted"/>
+        <w:ind w:left="720"/>
+      </w:pPr>
+      <w:r>
+        <w:t>gem install mysql</w:t>
+      </w:r>
+    </w:p>
+    <w:p>
+      <w:pPr>
+        <w:pStyle w:val="HTMLPreformatted"/>
+        <w:ind w:left="720"/>
+      </w:pPr>
+    </w:p>
+    <w:p>
+      <w:pPr>
+        <w:pStyle w:val="Note"/>
+        <w:pBdr>
+          <w:top w:val="single" w:sz="4" w:space="3" w:color="auto"/>
+        </w:pBdr>
+      </w:pPr>
+      <w:r>
+        <w:t>The mysql gem is already installed on HostingRails servers</w:t>
+      </w:r>
+    </w:p>
+    <w:p>
+      <w:pPr>
+        <w:pStyle w:val="Heading3"/>
+      </w:pPr>
+      <w:r>
+        <w:t>RedCloth</w:t>
+      </w:r>
+    </w:p>
+    <w:p>
+      <w:pPr>
+        <w:pStyle w:val="H2Text"/>
+      </w:pPr>
+      <w:r>
+        <w:t>OpenMind requires the RedCloth gem. It can work with RedCloth 3.0.4, but works better with RedCloth 4.0.4 or later.</w:t>
+      </w:r>
+      <w:r>
+        <w:t xml:space="preserve"> To install, type:</w:t>
+      </w:r>
+    </w:p>
+    <w:p>
+      <w:pPr>
+        <w:pStyle w:val="HTMLPreformatted"/>
+        <w:ind w:left="720"/>
+      </w:pPr>
+      <w:r>
+        <w:t>gem install RedCloth</w:t>
+      </w:r>
+    </w:p>
+    <w:p/>
+    <w:p>
+      <w:pPr>
+        <w:pStyle w:val="Note"/>
+        <w:rPr>
+          <w:b/>
+        </w:rPr>
+      </w:pPr>
+      <w:r>
+        <w:t xml:space="preserve">HostingRails servers have RedCloth 3.0.4 </w:t>
+      </w:r>
+      <w:r>
+        <w:t xml:space="preserve">installed. </w:t>
+      </w:r>
+      <w:r>
+        <w:t>To freeze RedCloth 4.0.4 for your application, follow the following steps:</w:t>
+      </w:r>
+    </w:p>
+    <w:p>
+      <w:pPr>
+        <w:pStyle w:val="Note"/>
+        <w:rPr>
+          <w:b/>
+        </w:rPr>
+      </w:pPr>
+      <w:r>
+        <w:rPr>
+          <w:b/>
+        </w:rPr>
+        <w:t>Temporarily assign GEM_HOME and GEM_PATH</w:t>
+      </w:r>
+    </w:p>
+    <w:p>
+      <w:pPr>
+        <w:pStyle w:val="Note"/>
+      </w:pPr>
+      <w:r>
+        <w:t>[~]# export GEM_HOME=$HOME/.gems</w:t>
+      </w:r>
+      <w:r>
+        <w:br/>
+        <w:t>[~]# export GEM_PATH=/usr/local/lib/ruby/gems/1.8:$GEM_HOME</w:t>
+      </w:r>
+    </w:p>
+    <w:p>
+      <w:pPr>
+        <w:pStyle w:val="Note"/>
+      </w:pPr>
+      <w:r>
+        <w:t>Better to keep these temporary and not use bash.  If you run into problems with rails not finding rake or any gems try logging into a new shell session.  </w:t>
+      </w:r>
+    </w:p>
+    <w:p>
+      <w:pPr>
+        <w:pStyle w:val="Note"/>
+        <w:rPr>
+          <w:b/>
+        </w:rPr>
+      </w:pPr>
+      <w:r>
+        <w:rPr>
+          <w:b/>
+        </w:rPr>
+        <w:t>Install the GEM</w:t>
+      </w:r>
+    </w:p>
+    <w:p>
+      <w:pPr>
+        <w:pStyle w:val="Note"/>
+      </w:pPr>
+      <w:r>
+        <w:t>gem install RedCloth</w:t>
+      </w:r>
+    </w:p>
+    <w:p>
+      <w:pPr>
+        <w:pStyle w:val="Note"/>
+        <w:rPr>
+          <w:b/>
+        </w:rPr>
+      </w:pPr>
+      <w:r>
+        <w:rPr>
+          <w:b/>
+        </w:rPr>
+        <w:lastRenderedPageBreak/>
+        <w:t>Freeze the GEM</w:t>
+      </w:r>
+    </w:p>
+    <w:p>
+      <w:pPr>
+        <w:pStyle w:val="Note"/>
+      </w:pPr>
+      <w:r>
+        <w:t>gem unpack RedCloth</w:t>
+      </w:r>
+    </w:p>
+    <w:p>
+      <w:pPr>
+        <w:pStyle w:val="Note"/>
+        <w:rPr>
+          <w:b/>
+        </w:rPr>
+      </w:pPr>
+      <w:r>
+        <w:rPr>
+          <w:b/>
+        </w:rPr>
+        <w:t>Start a new shell session</w:t>
+      </w:r>
+    </w:p>
+    <w:p>
+      <w:pPr>
+        <w:pStyle w:val="Note"/>
+      </w:pPr>
+      <w:r>
+        <w:t xml:space="preserve">See </w:t>
+      </w:r>
+      <w:hyperlink r:id="rId10" w:history="1">
+        <w:r>
+          <w:rPr>
+            <w:rStyle w:val="Hyperlink"/>
+          </w:rPr>
+          <w:t>http://www.hostingrails.com/forums/wiki_thread_version/2/5</w:t>
+        </w:r>
+      </w:hyperlink>
+      <w:r>
+        <w:t xml:space="preserve"> for further details</w:t>
+      </w:r>
+      <w:r>
+        <w:t>.</w:t>
+      </w:r>
+    </w:p>
+    <w:p/>
     <w:p>
       <w:pPr>
         <w:pStyle w:val="Heading2"/>
@@ -2982,39 +3205,39 @@
         <w:pStyle w:val="H2Text"/>
       </w:pPr>
       <w:r>
+        <w:t xml:space="preserve">Note: The migration performed in step </w:t>
+      </w:r>
+      <w:r>
+        <w:fldChar w:fldCharType="begin"/>
+      </w:r>
+      <w:r>
+        <w:instrText xml:space="preserve"> REF _Ref204664928 \r \p \h </w:instrText>
+      </w:r>
+      <w:r>
+        <w:fldChar w:fldCharType="separate"/>
+      </w:r>
+      <w:r>
+        <w:t>0 below</w:t>
+      </w:r>
+      <w:r>
+        <w:fldChar w:fldCharType="end"/>
+      </w:r>
+      <w:r>
+        <w:t xml:space="preserve"> creates record in the database which will cause observes to send email. Therefore, you must configure the mail server as outlined in this step before you attempt to run the migration. Alternatively, you can uncomment the following line in production.rb</w:t>
+      </w:r>
+      <w:r>
+        <w:t xml:space="preserve"> (though you will probably want to re-comment the line at a later point)</w:t>
+      </w:r>
+      <w:r>
+        <w:t>:</w:t>
+      </w:r>
+    </w:p>
+    <w:p>
+      <w:pPr>
+        <w:pStyle w:val="CodeSample"/>
+      </w:pPr>
+      <w:r>
         <w:lastRenderedPageBreak/>
-        <w:t xml:space="preserve">Note: The migration performed in step </w:t>
-      </w:r>
-      <w:r>
-        <w:fldChar w:fldCharType="begin"/>
-      </w:r>
-      <w:r>
-        <w:instrText xml:space="preserve"> REF _Ref204664928 \r \p \h </w:instrText>
-      </w:r>
-      <w:r>
-        <w:fldChar w:fldCharType="separate"/>
-      </w:r>
-      <w:r>
-        <w:t>0 below</w:t>
-      </w:r>
-      <w:r>
-        <w:fldChar w:fldCharType="end"/>
-      </w:r>
-      <w:r>
-        <w:t xml:space="preserve"> creates record in the database which will cause observes to send email. Therefore, you must configure the mail server as outlined in this step before you attempt to run the migration. Alternatively, you can uncomment the following line in production.rb</w:t>
-      </w:r>
-      <w:r>
-        <w:t xml:space="preserve"> (though you will probably want to re-comment the line at a later point)</w:t>
-      </w:r>
-      <w:r>
-        <w:t>:</w:t>
-      </w:r>
-    </w:p>
-    <w:p>
-      <w:pPr>
-        <w:pStyle w:val="CodeSample"/>
-      </w:pPr>
-      <w:r>
         <w:t># config.action_mailer.raise_delivery_errors = false</w:t>
       </w:r>
     </w:p>
@@ -3246,7 +3469,7 @@
       <w:r>
         <w:t>Install the ImageMagick libraries (</w:t>
       </w:r>
-      <w:hyperlink r:id="rId10" w:history="1">
+      <w:hyperlink r:id="rId11" w:history="1">
         <w:r>
           <w:rPr>
             <w:rStyle w:val="Hyperlink"/>
@@ -3269,7 +3492,7 @@
       <w:r>
         <w:t>Install the RMagic gem (</w:t>
       </w:r>
-      <w:hyperlink r:id="rId11" w:history="1">
+      <w:hyperlink r:id="rId12" w:history="1">
         <w:r>
           <w:rPr>
             <w:rStyle w:val="Hyperlink"/>
@@ -3658,7 +3881,7 @@
       <w:pPr>
         <w:pStyle w:val="ListParagraph"/>
       </w:pPr>
-      <w:hyperlink r:id="rId12" w:history="1">
+      <w:hyperlink r:id="rId13" w:history="1">
         <w:r>
           <w:rPr>
             <w:rStyle w:val="Hyperlink"/>
@@ -3674,7 +3897,7 @@
       <w:pPr>
         <w:pStyle w:val="ListParagraph"/>
       </w:pPr>
-      <w:hyperlink r:id="rId13" w:history="1">
+      <w:hyperlink r:id="rId14" w:history="1">
         <w:r>
           <w:rPr>
             <w:rStyle w:val="Hyperlink"/>
@@ -3690,7 +3913,7 @@
       <w:pPr>
         <w:pStyle w:val="ListParagraph"/>
       </w:pPr>
-      <w:hyperlink r:id="rId14" w:history="1">
+      <w:hyperlink r:id="rId15" w:history="1">
         <w:r>
           <w:rPr>
             <w:rStyle w:val="Hyperlink"/>
@@ -3706,7 +3929,7 @@
       <w:pPr>
         <w:pStyle w:val="ListParagraph"/>
       </w:pPr>
-      <w:hyperlink r:id="rId15" w:history="1">
+      <w:hyperlink r:id="rId16" w:history="1">
         <w:r>
           <w:rPr>
             <w:rStyle w:val="Hyperlink"/>
@@ -3722,7 +3945,7 @@
       <w:pPr>
         <w:pStyle w:val="ListParagraph"/>
       </w:pPr>
-      <w:hyperlink r:id="rId16" w:history="1">
+      <w:hyperlink r:id="rId17" w:history="1">
         <w:r>
           <w:rPr>
             <w:rStyle w:val="Hyperlink"/>
@@ -3738,7 +3961,7 @@
       <w:pPr>
         <w:pStyle w:val="ListParagraph"/>
       </w:pPr>
-      <w:hyperlink r:id="rId17" w:history="1">
+      <w:hyperlink r:id="rId18" w:history="1">
         <w:r>
           <w:rPr>
             <w:rStyle w:val="Hyperlink"/>
@@ -4477,12 +4700,12 @@
       </w:r>
     </w:p>
     <w:sectPr>
-      <w:headerReference w:type="even" r:id="rId18"/>
-      <w:headerReference w:type="default" r:id="rId19"/>
-      <w:footerReference w:type="even" r:id="rId20"/>
-      <w:footerReference w:type="default" r:id="rId21"/>
-      <w:headerReference w:type="first" r:id="rId22"/>
-      <w:footerReference w:type="first" r:id="rId23"/>
+      <w:headerReference w:type="even" r:id="rId19"/>
+      <w:headerReference w:type="default" r:id="rId20"/>
+      <w:footerReference w:type="even" r:id="rId21"/>
+      <w:footerReference w:type="default" r:id="rId22"/>
+      <w:headerReference w:type="first" r:id="rId23"/>
+      <w:footerReference w:type="first" r:id="rId24"/>
       <w:pgSz w:w="12240" w:h="15840"/>
       <w:pgMar w:top="1440" w:right="1440" w:bottom="1440" w:left="1440" w:header="720" w:footer="720" w:gutter="0"/>
       <w:cols w:space="720"/>
@@ -4568,7 +4791,7 @@
                 <w:noProof/>
                 <w:color w:val="FFFFFF" w:themeColor="background1"/>
               </w:rPr>
-              <w:t>4</w:t>
+              <w:t>5</w:t>
             </w:r>
           </w:fldSimple>
         </w:p>
@@ -6372,7 +6595,7 @@
     <w:uiPriority w:val="9"/>
     <w:unhideWhenUsed/>
     <w:qFormat/>
-    <w:rsid w:val="0039501F"/>
+    <w:rsid w:val="00277364"/>
     <w:pPr>
       <w:keepNext/>
       <w:keepLines/>
@@ -6385,8 +6608,8 @@
       <w:b/>
       <w:bCs/>
       <w:color w:val="4F81BD" w:themeColor="accent1"/>
-      <w:sz w:val="26"/>
-      <w:szCs w:val="26"/>
+      <w:sz w:val="28"/>
+      <w:szCs w:val="28"/>
     </w:rPr>
   </w:style>
   <w:style w:type="paragraph" w:styleId="Heading3">
@@ -6745,14 +6968,14 @@
     <w:basedOn w:val="DefaultParagraphFont"/>
     <w:link w:val="Heading2"/>
     <w:uiPriority w:val="9"/>
-    <w:rsid w:val="0039501F"/>
+    <w:rsid w:val="00277364"/>
     <w:rPr>
       <w:rFonts w:asciiTheme="majorHAnsi" w:eastAsiaTheme="majorEastAsia" w:hAnsiTheme="majorHAnsi" w:cstheme="majorBidi"/>
       <w:b/>
       <w:bCs/>
       <w:color w:val="4F81BD" w:themeColor="accent1"/>
-      <w:sz w:val="26"/>
-      <w:szCs w:val="26"/>
+      <w:sz w:val="28"/>
+      <w:szCs w:val="28"/>
     </w:rPr>
   </w:style>
   <w:style w:type="paragraph" w:styleId="Title">

</xml_diff>

<commit_message>
Added note regarding SOLR
git-svn-id: https://openmind.svn.sourceforge.net/svnroot/openmind/trunk@666 a3c5bf5b-694f-0410-b062-bbea8a01288a
</commit_message>
<xml_diff>
--- a/doc/Manual.docx
+++ b/doc/Manual.docx
@@ -3099,7 +3099,10 @@
         <w:pStyle w:val="H2Text"/>
       </w:pPr>
       <w:r>
-        <w:t>Populating the database by running the following command:</w:t>
+        <w:t>Populate</w:t>
+      </w:r>
+      <w:r>
+        <w:t xml:space="preserve"> the database by running the following command:</w:t>
       </w:r>
       <w:bookmarkEnd w:id="7"/>
     </w:p>
@@ -3113,14 +3116,101 @@
     </w:p>
     <w:p>
       <w:pPr>
-        <w:pStyle w:val="H2Text"/>
-      </w:pPr>
-      <w:r>
-        <w:t xml:space="preserve"> </w:t>
-      </w:r>
-      <w:r>
-        <w:br/>
-        <w:t>Note: if you run into any errors during installation, you can view the log file at logs/production.log for details.</w:t>
+        <w:pStyle w:val="CodeSample"/>
+      </w:pPr>
+    </w:p>
+    <w:p>
+      <w:pPr>
+        <w:pStyle w:val="Note"/>
+        <w:rPr>
+          <w:b/>
+        </w:rPr>
+      </w:pPr>
+      <w:r>
+        <w:rPr>
+          <w:b/>
+        </w:rPr>
+        <w:t>You will need to ensure that the SOLR server is running before performing the migration. See “</w:t>
+      </w:r>
+      <w:fldSimple w:instr=" REF _Ref220126767 \h  \* MERGEFORMAT ">
+        <w:r>
+          <w:rPr>
+            <w:b/>
+          </w:rPr>
+          <w:t>Setup SOLR</w:t>
+        </w:r>
+      </w:fldSimple>
+      <w:r>
+        <w:rPr>
+          <w:b/>
+        </w:rPr>
+        <w:t xml:space="preserve">” on page </w:t>
+      </w:r>
+      <w:r>
+        <w:rPr>
+          <w:b/>
+        </w:rPr>
+        <w:fldChar w:fldCharType="begin"/>
+      </w:r>
+      <w:r>
+        <w:rPr>
+          <w:b/>
+        </w:rPr>
+        <w:instrText xml:space="preserve"> PAGEREF _Ref220126767 \h </w:instrText>
+      </w:r>
+      <w:r>
+        <w:rPr>
+          <w:b/>
+        </w:rPr>
+      </w:r>
+      <w:r>
+        <w:rPr>
+          <w:b/>
+        </w:rPr>
+        <w:fldChar w:fldCharType="separate"/>
+      </w:r>
+      <w:r>
+        <w:rPr>
+          <w:b/>
+          <w:noProof/>
+        </w:rPr>
+        <w:t>6</w:t>
+      </w:r>
+      <w:r>
+        <w:rPr>
+          <w:b/>
+        </w:rPr>
+        <w:fldChar w:fldCharType="end"/>
+      </w:r>
+      <w:r>
+        <w:rPr>
+          <w:b/>
+        </w:rPr>
+        <w:t>.</w:t>
+      </w:r>
+    </w:p>
+    <w:p>
+      <w:pPr>
+        <w:pStyle w:val="CodeSample"/>
+      </w:pPr>
+    </w:p>
+    <w:p>
+      <w:pPr>
+        <w:pStyle w:val="CodeSample"/>
+      </w:pPr>
+    </w:p>
+    <w:p>
+      <w:pPr>
+        <w:pStyle w:val="Note"/>
+      </w:pPr>
+      <w:r>
+        <w:t>I</w:t>
+      </w:r>
+      <w:r>
+        <w:t>f</w:t>
+      </w:r>
+      <w:r>
+        <w:t xml:space="preserve"> you run into any errors during installation, you can view the log file at logs/production.log for details.</w:t>
       </w:r>
     </w:p>
     <w:p>
@@ -3239,6 +3329,7 @@
         <w:pStyle w:val="Note"/>
       </w:pPr>
       <w:r>
+        <w:lastRenderedPageBreak/>
         <w:t>[~]# mv ~/public_html ~/public_html_backup</w:t>
       </w:r>
       <w:r>
@@ -3269,7 +3360,6 @@
       <w:bookmarkStart w:id="13" w:name="_Ref206255143"/>
       <w:bookmarkStart w:id="14" w:name="_Ref204702657"/>
       <w:r>
-        <w:lastRenderedPageBreak/>
         <w:t>Install Image Libraries</w:t>
       </w:r>
     </w:p>
@@ -3354,9 +3444,14 @@
       <w:pPr>
         <w:pStyle w:val="Heading2"/>
       </w:pPr>
-      <w:r>
-        <w:t>Setup Full Text Searching</w:t>
-      </w:r>
+      <w:bookmarkStart w:id="15" w:name="_Ref220126767"/>
+      <w:r>
+        <w:t xml:space="preserve">Setup </w:t>
+      </w:r>
+      <w:r>
+        <w:t>SOLR</w:t>
+      </w:r>
+      <w:bookmarkEnd w:id="15"/>
     </w:p>
     <w:p>
       <w:pPr>
@@ -3463,6 +3558,14 @@
         <w:pStyle w:val="CodeSample"/>
         <w:ind w:left="0"/>
       </w:pPr>
+    </w:p>
+    <w:p>
+      <w:pPr>
+        <w:pStyle w:val="Note"/>
+      </w:pPr>
+      <w:r>
+        <w:t>You will need to ensure that the SOLR server is running in order to perform any tasks that touch comments or topics, including performing the initial database migration.</w:t>
+      </w:r>
     </w:p>
     <w:p>
       <w:pPr>
@@ -3581,7 +3684,6 @@
         <w:pStyle w:val="CodeSample"/>
       </w:pPr>
       <w:r>
-        <w:lastRenderedPageBreak/>
         <w:t xml:space="preserve">     allow localhost</w:t>
       </w:r>
     </w:p>
@@ -3644,7 +3746,7 @@
       <w:pPr>
         <w:pStyle w:val="Heading3"/>
       </w:pPr>
-      <w:bookmarkStart w:id="15" w:name="_Toc206255044"/>
+      <w:bookmarkStart w:id="16" w:name="_Toc206255044"/>
       <w:r>
         <w:t>Install the Daemons Gem</w:t>
       </w:r>
@@ -3654,7 +3756,7 @@
         </w:rPr>
         <w:footnoteReference w:id="2"/>
       </w:r>
-      <w:bookmarkEnd w:id="15"/>
+      <w:bookmarkEnd w:id="16"/>
     </w:p>
     <w:p>
       <w:pPr>
@@ -3710,11 +3812,11 @@
       <w:pPr>
         <w:pStyle w:val="Heading3"/>
       </w:pPr>
-      <w:bookmarkStart w:id="16" w:name="_Toc206255045"/>
+      <w:bookmarkStart w:id="17" w:name="_Toc206255045"/>
       <w:r>
         <w:t>Start the Task Scheduler</w:t>
       </w:r>
-      <w:bookmarkEnd w:id="16"/>
+      <w:bookmarkEnd w:id="17"/>
     </w:p>
     <w:p>
       <w:pPr>
@@ -3760,6 +3862,7 @@
         <w:pStyle w:val="CodeSample"/>
       </w:pPr>
       <w:r>
+        <w:lastRenderedPageBreak/>
         <w:t xml:space="preserve">ruby script/task_server_control.rb </w:t>
       </w:r>
       <w:r>
@@ -3850,7 +3953,6 @@
         <w:ind w:left="720"/>
       </w:pPr>
       <w:r>
-        <w:lastRenderedPageBreak/>
         <w:t>Note that if you make any changes to your environment.yml file, you’ll need to stop and start the task server for those changes to be picked up for background tasks such as certain email alerts.</w:t>
       </w:r>
     </w:p>
@@ -3866,7 +3968,7 @@
       <w:pPr>
         <w:pStyle w:val="H2Text"/>
       </w:pPr>
-      <w:bookmarkStart w:id="17" w:name="_Toc206255046"/>
+      <w:bookmarkStart w:id="18" w:name="_Toc206255046"/>
       <w:r>
         <w:t>When running in production, it is strongly suggested that you use a monitoring tool such as monit (</w:t>
       </w:r>
@@ -3961,7 +4063,7 @@
       <w:r>
         <w:t>Seed Data</w:t>
       </w:r>
-      <w:bookmarkEnd w:id="17"/>
+      <w:bookmarkEnd w:id="18"/>
     </w:p>
     <w:p>
       <w:r>
@@ -3972,11 +4074,11 @@
       <w:pPr>
         <w:pStyle w:val="Heading3"/>
       </w:pPr>
-      <w:bookmarkStart w:id="18" w:name="_Toc206255047"/>
+      <w:bookmarkStart w:id="19" w:name="_Toc206255047"/>
       <w:r>
         <w:t>Enterprises</w:t>
       </w:r>
-      <w:bookmarkEnd w:id="18"/>
+      <w:bookmarkEnd w:id="19"/>
     </w:p>
     <w:p>
       <w:r>
@@ -3987,11 +4089,11 @@
       <w:pPr>
         <w:pStyle w:val="Heading3"/>
       </w:pPr>
-      <w:bookmarkStart w:id="19" w:name="_Toc206255048"/>
+      <w:bookmarkStart w:id="20" w:name="_Toc206255048"/>
       <w:r>
         <w:t>Users</w:t>
       </w:r>
-      <w:bookmarkEnd w:id="19"/>
+      <w:bookmarkEnd w:id="20"/>
     </w:p>
     <w:p>
       <w:r>
@@ -4109,7 +4211,6 @@
     </w:p>
     <w:p>
       <w:r>
-        <w:lastRenderedPageBreak/>
         <w:t xml:space="preserve">These data exist to allow you to test your deployment, and to provide you a means to bootstrap your own </w:t>
       </w:r>
       <w:r>
@@ -4120,14 +4221,14 @@
       <w:pPr>
         <w:pStyle w:val="Heading1"/>
       </w:pPr>
-      <w:bookmarkStart w:id="20" w:name="_Ref206255012"/>
-      <w:bookmarkStart w:id="21" w:name="_Toc206255049"/>
+      <w:bookmarkStart w:id="21" w:name="_Ref206255012"/>
+      <w:bookmarkStart w:id="22" w:name="_Toc206255049"/>
       <w:r>
         <w:t>Configuration Options</w:t>
       </w:r>
       <w:bookmarkEnd w:id="14"/>
-      <w:bookmarkEnd w:id="20"/>
       <w:bookmarkEnd w:id="21"/>
+      <w:bookmarkEnd w:id="22"/>
     </w:p>
     <w:p>
       <w:r>
@@ -4153,13 +4254,13 @@
       <w:pPr>
         <w:pStyle w:val="Heading3"/>
       </w:pPr>
-      <w:bookmarkStart w:id="22" w:name="_Ref204704263"/>
-      <w:bookmarkStart w:id="23" w:name="_Toc206255050"/>
+      <w:bookmarkStart w:id="23" w:name="_Ref204704263"/>
+      <w:bookmarkStart w:id="24" w:name="_Toc206255050"/>
       <w:r>
         <w:t>Host</w:t>
       </w:r>
-      <w:bookmarkEnd w:id="22"/>
       <w:bookmarkEnd w:id="23"/>
+      <w:bookmarkEnd w:id="24"/>
     </w:p>
     <w:p>
       <w:r>
@@ -4212,11 +4313,11 @@
       <w:pPr>
         <w:pStyle w:val="Heading3"/>
       </w:pPr>
-      <w:bookmarkStart w:id="24" w:name="_Toc206255051"/>
+      <w:bookmarkStart w:id="25" w:name="_Toc206255051"/>
       <w:r>
         <w:t>Port</w:t>
       </w:r>
-      <w:bookmarkEnd w:id="24"/>
+      <w:bookmarkEnd w:id="25"/>
     </w:p>
     <w:p>
       <w:r>
@@ -4263,11 +4364,11 @@
       <w:pPr>
         <w:pStyle w:val="Heading3"/>
       </w:pPr>
-      <w:bookmarkStart w:id="25" w:name="_Toc206255052"/>
+      <w:bookmarkStart w:id="26" w:name="_Toc206255052"/>
       <w:r>
         <w:t>Admin_email</w:t>
       </w:r>
-      <w:bookmarkEnd w:id="25"/>
+      <w:bookmarkEnd w:id="26"/>
     </w:p>
     <w:p>
       <w:r>
@@ -4287,11 +4388,11 @@
       <w:pPr>
         <w:pStyle w:val="Heading3"/>
       </w:pPr>
-      <w:bookmarkStart w:id="26" w:name="_Toc206255053"/>
+      <w:bookmarkStart w:id="27" w:name="_Toc206255053"/>
       <w:r>
         <w:t>Email_subject_prefix</w:t>
       </w:r>
-      <w:bookmarkEnd w:id="26"/>
+      <w:bookmarkEnd w:id="27"/>
     </w:p>
     <w:p>
       <w:r>
@@ -4314,11 +4415,11 @@
       <w:pPr>
         <w:pStyle w:val="Heading3"/>
       </w:pPr>
-      <w:bookmarkStart w:id="27" w:name="_Toc206255054"/>
+      <w:bookmarkStart w:id="28" w:name="_Toc206255054"/>
       <w:r>
         <w:t>Rescind_minutes</w:t>
       </w:r>
-      <w:bookmarkEnd w:id="27"/>
+      <w:bookmarkEnd w:id="28"/>
       <w:r>
         <w:t xml:space="preserve"> </w:t>
       </w:r>
@@ -4332,11 +4433,11 @@
       <w:pPr>
         <w:pStyle w:val="Heading3"/>
       </w:pPr>
-      <w:bookmarkStart w:id="28" w:name="_Toc206255055"/>
+      <w:bookmarkStart w:id="29" w:name="_Toc206255055"/>
       <w:r>
         <w:t>Allocation_expiration_days</w:t>
       </w:r>
-      <w:bookmarkEnd w:id="28"/>
+      <w:bookmarkEnd w:id="29"/>
       <w:r>
         <w:t xml:space="preserve"> </w:t>
       </w:r>
@@ -4350,11 +4451,12 @@
       <w:pPr>
         <w:pStyle w:val="Heading3"/>
       </w:pPr>
-      <w:bookmarkStart w:id="29" w:name="_Toc206255056"/>
-      <w:r>
+      <w:bookmarkStart w:id="30" w:name="_Toc206255056"/>
+      <w:r>
+        <w:lastRenderedPageBreak/>
         <w:t>Email_image_url</w:t>
       </w:r>
-      <w:bookmarkEnd w:id="29"/>
+      <w:bookmarkEnd w:id="30"/>
     </w:p>
     <w:p>
       <w:r>
@@ -4365,34 +4467,30 @@
       <w:pPr>
         <w:pStyle w:val="Heading3"/>
       </w:pPr>
-      <w:bookmarkStart w:id="30" w:name="_Ref204781377"/>
-      <w:bookmarkStart w:id="31" w:name="_Ref204781381"/>
-      <w:bookmarkStart w:id="32" w:name="_Toc206255057"/>
+      <w:bookmarkStart w:id="31" w:name="_Ref204781377"/>
+      <w:bookmarkStart w:id="32" w:name="_Ref204781381"/>
+      <w:bookmarkStart w:id="33" w:name="_Toc206255057"/>
       <w:r>
         <w:t>App_theme</w:t>
       </w:r>
-      <w:bookmarkEnd w:id="30"/>
       <w:bookmarkEnd w:id="31"/>
       <w:bookmarkEnd w:id="32"/>
-    </w:p>
-    <w:p>
-      <w:r>
-        <w:t xml:space="preserve">OpenMind is skinnable, allowing companies to tailor the look and feel to their own specific needs. By default, OpenMind ships with an OpenMind theme, beneath the public/themes directory. Companies </w:t>
-      </w:r>
-      <w:r>
-        <w:lastRenderedPageBreak/>
-        <w:t>wishing to create a new theme can create their own directory beneath the themes directory. This parameter should map to the name of that directory.</w:t>
+      <w:bookmarkEnd w:id="33"/>
+    </w:p>
+    <w:p>
+      <w:r>
+        <w:t>OpenMind is skinnable, allowing companies to tailor the look and feel to their own specific needs. By default, OpenMind ships with an OpenMind theme, beneath the public/themes directory. Companies wishing to create a new theme can create their own directory beneath the themes directory. This parameter should map to the name of that directory.</w:t>
       </w:r>
     </w:p>
     <w:p>
       <w:pPr>
         <w:pStyle w:val="Heading3"/>
       </w:pPr>
-      <w:bookmarkStart w:id="33" w:name="_Toc206255058"/>
+      <w:bookmarkStart w:id="34" w:name="_Toc206255058"/>
       <w:r>
         <w:t>Allocation_expiration_warning_days</w:t>
       </w:r>
-      <w:bookmarkEnd w:id="33"/>
+      <w:bookmarkEnd w:id="34"/>
     </w:p>
     <w:p>
       <w:r>
@@ -4442,11 +4540,11 @@
       <w:pPr>
         <w:pStyle w:val="Heading1"/>
       </w:pPr>
-      <w:bookmarkStart w:id="34" w:name="_Toc206255059"/>
+      <w:bookmarkStart w:id="35" w:name="_Toc206255059"/>
       <w:r>
         <w:t>Themes</w:t>
       </w:r>
-      <w:bookmarkEnd w:id="34"/>
+      <w:bookmarkEnd w:id="35"/>
     </w:p>
     <w:p>
       <w:r>
@@ -4537,11 +4635,11 @@
       <w:pPr>
         <w:pStyle w:val="Heading1"/>
       </w:pPr>
-      <w:bookmarkStart w:id="35" w:name="_Toc206255060"/>
+      <w:bookmarkStart w:id="36" w:name="_Toc206255060"/>
       <w:r>
         <w:t>Periodic Jobs</w:t>
       </w:r>
-      <w:bookmarkEnd w:id="35"/>
+      <w:bookmarkEnd w:id="36"/>
     </w:p>
     <w:p>
       <w:r>
@@ -4600,6 +4698,7 @@
         <w:pStyle w:val="ListParagraph"/>
       </w:pPr>
       <w:r>
+        <w:lastRenderedPageBreak/>
         <w:t>A RunOncePeriodicJob executes one-time only. These jobs are automatically purged on a regularly basis after they’ve executed.</w:t>
       </w:r>
     </w:p>
@@ -4627,7 +4726,6 @@
     </w:p>
     <w:p>
       <w:r>
-        <w:lastRenderedPageBreak/>
         <w:t>Periodic jobs are recorded in the “periodic_jobs” table in the database. By modifying the values in the columns, you can change the behavior of OpenMind.</w:t>
       </w:r>
     </w:p>
@@ -4664,11 +4762,11 @@
       <w:pPr>
         <w:pStyle w:val="Heading1"/>
       </w:pPr>
-      <w:bookmarkStart w:id="36" w:name="_Toc206255061"/>
+      <w:bookmarkStart w:id="37" w:name="_Toc206255061"/>
       <w:r>
         <w:t>Roles</w:t>
       </w:r>
-      <w:bookmarkEnd w:id="36"/>
+      <w:bookmarkEnd w:id="37"/>
     </w:p>
     <w:p>
       <w:r>
@@ -4733,11 +4831,11 @@
       <w:pPr>
         <w:pStyle w:val="Heading1"/>
       </w:pPr>
-      <w:bookmarkStart w:id="37" w:name="_Toc206255062"/>
+      <w:bookmarkStart w:id="38" w:name="_Toc206255062"/>
       <w:r>
         <w:t>Lookup Codes</w:t>
       </w:r>
-      <w:bookmarkEnd w:id="37"/>
+      <w:bookmarkEnd w:id="38"/>
     </w:p>
     <w:p>
       <w:r>
@@ -4756,11 +4854,11 @@
       <w:pPr>
         <w:pStyle w:val="Heading1"/>
       </w:pPr>
-      <w:bookmarkStart w:id="38" w:name="_Toc206255063"/>
+      <w:bookmarkStart w:id="39" w:name="_Toc206255063"/>
       <w:r>
         <w:t>Creating New Users</w:t>
       </w:r>
-      <w:bookmarkEnd w:id="38"/>
+      <w:bookmarkEnd w:id="39"/>
     </w:p>
     <w:p>
       <w:r>
@@ -4776,6 +4874,7 @@
         </w:numPr>
       </w:pPr>
       <w:r>
+        <w:lastRenderedPageBreak/>
         <w:t>Create the enterprise using the “Enterprise</w:t>
       </w:r>
       <w:r>
@@ -4842,7 +4941,6 @@
         </w:numPr>
       </w:pPr>
       <w:r>
-        <w:lastRenderedPageBreak/>
         <w:t>The users account is enabled and the user is sent an email informing them that activation was successful.</w:t>
       </w:r>
     </w:p>
@@ -4940,7 +5038,7 @@
                 <w:noProof/>
                 <w:color w:val="FFFFFF" w:themeColor="background1"/>
               </w:rPr>
-              <w:t>12</w:t>
+              <w:t>5</w:t>
             </w:r>
           </w:fldSimple>
         </w:p>
@@ -7817,7 +7915,7 @@
 </file>
 
 <file path=customXml/itemProps1.xml><?xml version="1.0" encoding="utf-8"?>
-<ds:datastoreItem xmlns:ds="http://schemas.openxmlformats.org/officeDocument/2006/customXml" ds:itemID="{38715196-C74A-488E-9E6A-6992A09E49F9}">
+<ds:datastoreItem xmlns:ds="http://schemas.openxmlformats.org/officeDocument/2006/customXml" ds:itemID="{7B9AB5B0-CDA9-4710-BA2A-5B8B020F5A95}">
   <ds:schemaRefs>
     <ds:schemaRef ds:uri="http://schemas.openxmlformats.org/officeDocument/2006/bibliography"/>
   </ds:schemaRefs>

</xml_diff>